<commit_message>
Updated tutorial with JS and JL edits
</commit_message>
<xml_diff>
--- a/writeup/diagnostics_tutorial/MA_missing_data_EDA.docx
+++ b/writeup/diagnostics_tutorial/MA_missing_data_EDA.docx
@@ -153,13 +153,13 @@
         <w:t xml:space="preserve"> </w:t>
       </w:r>
       <w:r>
-        <w:t xml:space="preserve">Alternatively, meta-regression, which is analogous to standard linear regression, examines how the effectiveness of interventions is related to the type of treatment (e.g., type of therapy provided), how or on whom it was implemented, or the context in which it was studied</w:t>
-      </w:r>
-      <w:r>
-        <w:t xml:space="preserve"> </w:t>
-      </w:r>
-      <w:r>
-        <w:t xml:space="preserve">(see Cooper, Hedges, &amp; Valentine, 2019)</w:t>
+        <w:t xml:space="preserve">Alternatively, meta-regression is a statistical model analogous to standard linear regression, wherein effect estimates are regressed on covariates pertaining to those effects, including study- and effect-level information</w:t>
+      </w:r>
+      <w:r>
+        <w:t xml:space="preserve"> </w:t>
+      </w:r>
+      <w:r>
+        <w:t xml:space="preserve">(Hedges, 1982a, 1982b; Cooper, Hedges, &amp; Valentine, 2019)</w:t>
       </w:r>
       <w:r>
         <w:t xml:space="preserve">.</w:t>
@@ -168,6 +168,33 @@
         <w:t xml:space="preserve"> </w:t>
       </w:r>
       <w:r>
+        <w:t xml:space="preserve">For example, a meta-analyst may examine how the effectiveness of interventions is related to the type of treatment (e.g., type of therapy provided), how or on whom it was implemented, or the context in which it was studied</w:t>
+      </w:r>
+      <w:r>
+        <w:t xml:space="preserve"> </w:t>
+      </w:r>
+      <w:r>
+        <w:t xml:space="preserve">(see Cooper</w:t>
+      </w:r>
+      <w:r>
+        <w:t xml:space="preserve"> </w:t>
+      </w:r>
+      <w:r>
+        <w:rPr>
+          <w:i/>
+        </w:rPr>
+        <w:t xml:space="preserve">et al.</w:t>
+      </w:r>
+      <w:r>
+        <w:t xml:space="preserve">, 2019)</w:t>
+      </w:r>
+      <w:r>
+        <w:t xml:space="preserve">.</w:t>
+      </w:r>
+      <w:r>
+        <w:t xml:space="preserve"> </w:t>
+      </w:r>
+      <w:r>
         <w:t xml:space="preserve">However, meta-analyses frequently contend with missing data</w:t>
       </w:r>
       <w:r>
@@ -200,7 +227,37 @@
         <w:pStyle w:val="BodyText"/>
       </w:pPr>
       <w:r>
-        <w:t xml:space="preserve">A key assumption of many analysis methods for incomplete data (i.e., data with missing values) is that analysts understand what data is missing and the mechanism that drives missingness.</w:t>
+        <w:t xml:space="preserve">A key assumption of many analysis methods for incomplete data (i.e., data with missing values) is that analysts understand</w:t>
+      </w:r>
+      <w:r>
+        <w:t xml:space="preserve"> </w:t>
+      </w:r>
+      <w:r>
+        <w:rPr>
+          <w:i/>
+        </w:rPr>
+        <w:t xml:space="preserve">what</w:t>
+      </w:r>
+      <w:r>
+        <w:t xml:space="preserve"> </w:t>
+      </w:r>
+      <w:r>
+        <w:t xml:space="preserve">data is missing and</w:t>
+      </w:r>
+      <w:r>
+        <w:t xml:space="preserve"> </w:t>
+      </w:r>
+      <w:r>
+        <w:rPr>
+          <w:i/>
+        </w:rPr>
+        <w:t xml:space="preserve">why</w:t>
+      </w:r>
+      <w:r>
+        <w:t xml:space="preserve"> </w:t>
+      </w:r>
+      <w:r>
+        <w:t xml:space="preserve">data is missing (i.e., the mechanism that drives missingness).</w:t>
       </w:r>
       <w:r>
         <w:t xml:space="preserve"> </w:t>
@@ -316,19 +373,34 @@
         <w:t xml:space="preserve">(e.g., Higgins, White, &amp; Wood, 2008)</w:t>
       </w:r>
       <w:r>
+        <w:t xml:space="preserve">. Although this type of missingness cannot be controlled by a meta-analyst, it may impact the precision of each primary study’s effect size estimates.</w:t>
+      </w:r>
+      <w:r>
+        <w:t xml:space="preserve"> </w:t>
+      </w:r>
+      <w:r>
+        <w:t xml:space="preserve">Second, entire studies or effects may be missing from a meta-analytic dataset if they are not reported or published, including for reasons related publication selection and bias</w:t>
+      </w:r>
+      <w:r>
+        <w:t xml:space="preserve"> </w:t>
+      </w:r>
+      <w:r>
+        <w:t xml:space="preserve">(Rosenthal, 1979; Hedges, 1984; Rothstein, Sutton, &amp; Borenstein, 2005)</w:t>
+      </w:r>
+      <w:r>
         <w:t xml:space="preserve">.</w:t>
       </w:r>
       <w:r>
         <w:t xml:space="preserve"> </w:t>
       </w:r>
       <w:r>
-        <w:t xml:space="preserve">Second, entire studies or effects may be missing from a meta-analytic dataset if they are not reported or published, including for reasons related publication selection and bias</w:t>
-      </w:r>
-      <w:r>
-        <w:t xml:space="preserve"> </w:t>
-      </w:r>
-      <w:r>
-        <w:t xml:space="preserve">(Rosenthal, 1979; Hedges, 1984; Rothstein, Sutton, &amp; Borenstein, 2005)</w:t>
+        <w:t xml:space="preserve">Third, and the focus of this article, missingness may refer to information that could not be extracted from a completed study by a meta-analyst</w:t>
+      </w:r>
+      <w:r>
+        <w:t xml:space="preserve"> </w:t>
+      </w:r>
+      <w:r>
+        <w:t xml:space="preserve">(Pigott, 2001a)</w:t>
       </w:r>
       <w:r>
         <w:t xml:space="preserve">.</w:t>
@@ -337,13 +409,108 @@
         <w:t xml:space="preserve"> </w:t>
       </w:r>
       <w:r>
-        <w:t xml:space="preserve">Third, and the focus of this article, missingness may refer to information that could not be extracted from a completed study by a meta-analyst</w:t>
-      </w:r>
-      <w:r>
-        <w:t xml:space="preserve"> </w:t>
-      </w:r>
-      <w:r>
-        <w:t xml:space="preserve">(Pigott, 2001a)</w:t>
+        <w:t xml:space="preserve">This may occur if a study fails to report enough detail for analysts to back out effect estimates, standard errors, or study- and effect-level characteristics.</w:t>
+      </w:r>
+    </w:p>
+    <w:p>
+      <w:pPr>
+        <w:pStyle w:val="BodyText"/>
+      </w:pPr>
+      <w:r>
+        <w:t xml:space="preserve">This tutorial examines exploratory analysis methods for studying missingness that arises from incomplete reporting as described above.</w:t>
+      </w:r>
+      <w:r>
+        <w:t xml:space="preserve"> </w:t>
+      </w:r>
+      <w:r>
+        <w:t xml:space="preserve">We refer to this type of exploration as an</w:t>
+      </w:r>
+      <w:r>
+        <w:t xml:space="preserve"> </w:t>
+      </w:r>
+      <w:r>
+        <w:rPr>
+          <w:i/>
+        </w:rPr>
+        <w:t xml:space="preserve">exploratory missingness analyses</w:t>
+      </w:r>
+      <w:r>
+        <w:t xml:space="preserve"> </w:t>
+      </w:r>
+      <w:r>
+        <w:t xml:space="preserve">(EMA).</w:t>
+      </w:r>
+      <w:r>
+        <w:t xml:space="preserve"> </w:t>
+      </w:r>
+      <w:r>
+        <w:t xml:space="preserve">The focus of the tutorial involves a dataset on substance abuse interventions typical of those used in meta-regression model.</w:t>
+      </w:r>
+      <w:r>
+        <w:t xml:space="preserve"> </w:t>
+      </w:r>
+      <w:r>
+        <w:t xml:space="preserve">The following section describes the types of data for which the demonstrated EMA may be most appropriate.</w:t>
+      </w:r>
+      <w:r>
+        <w:t xml:space="preserve"> </w:t>
+      </w:r>
+      <w:r>
+        <w:t xml:space="preserve">We then demonstrate an EMA on a dataset of substance abuse interventions.</w:t>
+      </w:r>
+      <w:r>
+        <w:t xml:space="preserve"> </w:t>
+      </w:r>
+      <w:r>
+        <w:t xml:space="preserve">This EMA includes a series of numerical and visual summaries aimed at better understanding missingness and its implications for analysis.</w:t>
+      </w:r>
+    </w:p>
+    <w:bookmarkEnd w:id="20"/>
+    <w:bookmarkStart w:id="22" w:name="exploratory-missingness-analyses"/>
+    <w:p>
+      <w:pPr>
+        <w:pStyle w:val="Heading1"/>
+      </w:pPr>
+      <w:r>
+        <w:t xml:space="preserve">Exploratory Missingness Analyses</w:t>
+      </w:r>
+    </w:p>
+    <w:p>
+      <w:pPr>
+        <w:pStyle w:val="FirstParagraph"/>
+      </w:pPr>
+      <w:r>
+        <w:t xml:space="preserve">The tools discussed in this article facilitate EMA to quantify and visualize missingness in a meta-analytic dataset</w:t>
+      </w:r>
+      <w:r>
+        <w:t xml:space="preserve"> </w:t>
+      </w:r>
+      <w:r>
+        <w:t xml:space="preserve">(Cheng</w:t>
+      </w:r>
+      <w:r>
+        <w:t xml:space="preserve"> </w:t>
+      </w:r>
+      <w:r>
+        <w:rPr>
+          <w:i/>
+        </w:rPr>
+        <w:t xml:space="preserve">et al.</w:t>
+      </w:r>
+      <w:r>
+        <w:t xml:space="preserve">, 2015; Buja</w:t>
+      </w:r>
+      <w:r>
+        <w:t xml:space="preserve"> </w:t>
+      </w:r>
+      <w:r>
+        <w:rPr>
+          <w:i/>
+        </w:rPr>
+        <w:t xml:space="preserve">et al.</w:t>
+      </w:r>
+      <w:r>
+        <w:t xml:space="preserve">, 1996; Tierney &amp; Cook, 2018)</w:t>
       </w:r>
       <w:r>
         <w:t xml:space="preserve">.</w:t>
@@ -352,7 +519,34 @@
         <w:t xml:space="preserve"> </w:t>
       </w:r>
       <w:r>
-        <w:t xml:space="preserve">This may occur if a study fails to report enough detail for analysts to back out effect estimates, standard errors, or study- and effect-level characteristics.</w:t>
+        <w:t xml:space="preserve">The point of conducting an EMA is to better understand the pattern and potential impact of the missing data in a meta-analysis, which can aid researchers to make appropriate choices about an analysis strategy. Researchers can explore whether assumptions about the missingness mechanism are defensible and can also highlight areas where evidence is sparse.</w:t>
+      </w:r>
+      <w:r>
+        <w:t xml:space="preserve"> </w:t>
+      </w:r>
+      <w:r>
+        <w:t xml:space="preserve">For example, meta-analysts may hypothesize that average age of the study sample may relate to the effectiveness of an intervention but find that studies report average age in various ways.</w:t>
+      </w:r>
+      <w:r>
+        <w:t xml:space="preserve"> </w:t>
+      </w:r>
+      <w:r>
+        <w:t xml:space="preserve">Looking closely at the data collected in a meta-analysis affords opportunities to create moderators (i.e., covariates in meta-regression model) based on information reported more frequently across studies</w:t>
+      </w:r>
+      <w:r>
+        <w:t xml:space="preserve"> </w:t>
+      </w:r>
+      <w:r>
+        <w:t xml:space="preserve">(Pigott &amp; Polanin, 2020)</w:t>
+      </w:r>
+      <w:r>
+        <w:t xml:space="preserve">.</w:t>
+      </w:r>
+      <w:r>
+        <w:t xml:space="preserve"> </w:t>
+      </w:r>
+      <w:r>
+        <w:t xml:space="preserve">EMAs can also highlight gaps in the evidence base by showing what information (e.g., on treatment frequency or setting) is missing from a systematic review.</w:t>
       </w:r>
     </w:p>
     <w:p>
@@ -360,49 +554,19 @@
         <w:pStyle w:val="BodyText"/>
       </w:pPr>
       <w:r>
-        <w:t xml:space="preserve">This tutorial examines exploratory analysis methods for studying missingness that arises from incomplete reporting as described above.</w:t>
-      </w:r>
-      <w:r>
-        <w:t xml:space="preserve"> </w:t>
-      </w:r>
-      <w:r>
-        <w:t xml:space="preserve">The focus of the tutorial involves a dataset on substance abuse interventions typical of those used in meta-regression, a statistical model analogous to standard linear regression.</w:t>
-      </w:r>
-      <w:r>
-        <w:t xml:space="preserve"> </w:t>
-      </w:r>
-      <w:r>
-        <w:t xml:space="preserve">The following section describes a meta-analytic dataset on substance abuse interventions that will be used to demonstrate key concepts in EMA.</w:t>
-      </w:r>
-      <w:r>
-        <w:t xml:space="preserve"> </w:t>
-      </w:r>
-      <w:r>
-        <w:t xml:space="preserve">We then demonstrate an EMA on that dataset, including a series of numerical and visual summaries aimed at better understanding missingness and its implications for analysis.</w:t>
-      </w:r>
-    </w:p>
-    <w:bookmarkEnd w:id="20"/>
-    <w:bookmarkStart w:id="21" w:name="data"/>
-    <w:p>
-      <w:pPr>
-        <w:pStyle w:val="Heading1"/>
-      </w:pPr>
-      <w:r>
-        <w:t xml:space="preserve">Data</w:t>
-      </w:r>
-    </w:p>
-    <w:p>
-      <w:pPr>
-        <w:pStyle w:val="FirstParagraph"/>
-      </w:pPr>
-      <w:r>
-        <w:t xml:space="preserve">A prime example of an incomplete data meta-analysis can be seen in data from</w:t>
-      </w:r>
-      <w:r>
-        <w:t xml:space="preserve"> </w:t>
-      </w:r>
-      <w:r>
-        <w:t xml:space="preserve">Tanner-Smith</w:t>
+        <w:t xml:space="preserve">It is worth pointing out that meta-analysts often engage in a form of EMA.</w:t>
+      </w:r>
+      <w:r>
+        <w:t xml:space="preserve"> </w:t>
+      </w:r>
+      <w:r>
+        <w:t xml:space="preserve">Though not the focus of this article, publication selection is a common concern in a meta-analysis</w:t>
+      </w:r>
+      <w:r>
+        <w:t xml:space="preserve"> </w:t>
+      </w:r>
+      <w:r>
+        <w:t xml:space="preserve">(Rothstein</w:t>
       </w:r>
       <w:r>
         <w:t xml:space="preserve"> </w:t>
@@ -414,45 +578,49 @@
         <w:t xml:space="preserve">et al.</w:t>
       </w:r>
       <w:r>
-        <w:t xml:space="preserve"> </w:t>
-      </w:r>
-      <w:r>
-        <w:t xml:space="preserve">(2016)</w:t>
-      </w:r>
-      <w:r>
-        <w:t xml:space="preserve">, who examined the impacts of substance abuse interventions for adolescents on subsequent substance use.</w:t>
-      </w:r>
-      <w:r>
-        <w:t xml:space="preserve"> </w:t>
-      </w:r>
-      <w:r>
-        <w:t xml:space="preserve">Tanner-Smith et al. extracted effects from 61 randomized trials and quasi-experiments, and include</w:t>
-      </w:r>
-      <w:r>
-        <w:t xml:space="preserve"> </w:t>
-      </w:r>
-      <m:oMath>
-        <m:r>
-          <m:t>k</m:t>
-        </m:r>
-        <m:r>
-          <m:t>=</m:t>
-        </m:r>
-        <m:r>
-          <m:t>95</m:t>
-        </m:r>
-      </m:oMath>
-      <w:r>
-        <w:t xml:space="preserve"> </w:t>
-      </w:r>
-      <w:r>
-        <w:t xml:space="preserve">different effect size estimates.</w:t>
-      </w:r>
-      <w:r>
-        <w:t xml:space="preserve"> </w:t>
-      </w:r>
-      <w:r>
-        <w:t xml:space="preserve">These data will be used to illustrate useful tools to exploring missingness in this tutorial.</w:t>
+        <w:t xml:space="preserve">, 2005)</w:t>
+      </w:r>
+      <w:r>
+        <w:t xml:space="preserve">.</w:t>
+      </w:r>
+      <w:r>
+        <w:t xml:space="preserve"> </w:t>
+      </w:r>
+      <w:r>
+        <w:t xml:space="preserve">Funnel plots and statistical tests are used as a means of identifying potential biases due to publication selection</w:t>
+      </w:r>
+      <w:r>
+        <w:t xml:space="preserve"> </w:t>
+      </w:r>
+      <w:r>
+        <w:t xml:space="preserve">(Light &amp; Pillemer, 1984; Egger</w:t>
+      </w:r>
+      <w:r>
+        <w:t xml:space="preserve"> </w:t>
+      </w:r>
+      <w:r>
+        <w:rPr>
+          <w:i/>
+        </w:rPr>
+        <w:t xml:space="preserve">et al.</w:t>
+      </w:r>
+      <w:r>
+        <w:t xml:space="preserve">, 1997; Duval &amp; Tweedie, 2000)</w:t>
+      </w:r>
+      <w:r>
+        <w:t xml:space="preserve">.</w:t>
+      </w:r>
+      <w:r>
+        <w:t xml:space="preserve"> </w:t>
+      </w:r>
+      <w:r>
+        <w:t xml:space="preserve">For this type of EMA, it is assumed the missingness mechanism leads to statistically significant findings being more likely to be published in primary studies.</w:t>
+      </w:r>
+      <w:r>
+        <w:t xml:space="preserve"> </w:t>
+      </w:r>
+      <w:r>
+        <w:t xml:space="preserve">The goal of such analyses, then, is to determine if the data are consistent with that mechanism.</w:t>
       </w:r>
     </w:p>
     <w:p>
@@ -460,373 +628,7 @@
         <w:pStyle w:val="BodyText"/>
       </w:pPr>
       <w:r>
-        <w:t xml:space="preserve">Tanner-Smith et al. identified a range of intervention types that have been studied in different venues and on different types of adolescent substance users.</w:t>
-      </w:r>
-      <w:r>
-        <w:t xml:space="preserve"> </w:t>
-      </w:r>
-      <w:r>
-        <w:t xml:space="preserve">They found interventions that focus on cognitive behavioral therapy (CBT), family therapy, and pharmacological therapy.</w:t>
-      </w:r>
-      <w:r>
-        <w:t xml:space="preserve"> </w:t>
-      </w:r>
-      <w:r>
-        <w:t xml:space="preserve">Individuals in studies present using marijuana, alcohol, and/or opioids, and have different racial and socioeconomic backgrounds.</w:t>
-      </w:r>
-      <w:r>
-        <w:t xml:space="preserve"> </w:t>
-      </w:r>
-      <w:r>
-        <w:t xml:space="preserve">Each effect involves the difference between two groups of study participants (referred to here as</w:t>
-      </w:r>
-      <w:r>
-        <w:t xml:space="preserve"> </w:t>
-      </w:r>
-      <w:r>
-        <w:rPr>
-          <w:i/>
-        </w:rPr>
-        <w:t xml:space="preserve">Group 1</w:t>
-      </w:r>
-      <w:r>
-        <w:t xml:space="preserve"> </w:t>
-      </w:r>
-      <w:r>
-        <w:t xml:space="preserve">and</w:t>
-      </w:r>
-      <w:r>
-        <w:t xml:space="preserve"> </w:t>
-      </w:r>
-      <w:r>
-        <w:rPr>
-          <w:i/>
-        </w:rPr>
-        <w:t xml:space="preserve">Group 2</w:t>
-      </w:r>
-      <w:r>
-        <w:t xml:space="preserve">).</w:t>
-      </w:r>
-      <w:r>
-        <w:t xml:space="preserve"> </w:t>
-      </w:r>
-      <w:r>
-        <w:t xml:space="preserve">Some reported effects contrasted a given intervention with a placebo or with a</w:t>
-      </w:r>
-      <w:r>
-        <w:t xml:space="preserve"> </w:t>
-      </w:r>
-      <w:r>
-        <w:t xml:space="preserve">“</w:t>
-      </w:r>
-      <w:r>
-        <w:t xml:space="preserve">usual care</w:t>
-      </w:r>
-      <w:r>
-        <w:t xml:space="preserve">”</w:t>
-      </w:r>
-      <w:r>
-        <w:t xml:space="preserve"> </w:t>
-      </w:r>
-      <w:r>
-        <w:t xml:space="preserve">condition where individuals received services but no explicit drug treatment (e.g., youth in residential care who receive standard residential services but not drug treatment).</w:t>
-      </w:r>
-      <w:r>
-        <w:t xml:space="preserve"> </w:t>
-      </w:r>
-      <w:r>
-        <w:t xml:space="preserve">Others contrasted two alternative interventions or implementations.</w:t>
-      </w:r>
-      <w:r>
-        <w:t xml:space="preserve"> </w:t>
-      </w:r>
-      <w:r>
-        <w:t xml:space="preserve">Tanner-Smith et al. documented the intensity (in hours per week), duration (in days), and location (in- our out-patient) of treatment for each group.</w:t>
-      </w:r>
-      <w:r>
-        <w:t xml:space="preserve"> </w:t>
-      </w:r>
-      <w:r>
-        <w:t xml:space="preserve">Finally, Tanner-Smith et al. recorded effect estimates at different time points after intake.</w:t>
-      </w:r>
-      <w:r>
-        <w:t xml:space="preserve"> </w:t>
-      </w:r>
-      <w:r>
-        <w:t xml:space="preserve">In all, their raw data totaled some</w:t>
-      </w:r>
-      <w:r>
-        <w:t xml:space="preserve"> </w:t>
-      </w:r>
-      <m:oMath>
-        <m:r>
-          <m:t>k</m:t>
-        </m:r>
-        <m:r>
-          <m:t>=</m:t>
-        </m:r>
-        <m:r>
-          <m:t>328</m:t>
-        </m:r>
-      </m:oMath>
-      <w:r>
-        <w:t xml:space="preserve"> </w:t>
-      </w:r>
-      <w:r>
-        <w:t xml:space="preserve">effect estimates and</w:t>
-      </w:r>
-      <w:r>
-        <w:t xml:space="preserve"> </w:t>
-      </w:r>
-      <m:oMath>
-        <m:r>
-          <m:t>p</m:t>
-        </m:r>
-        <m:r>
-          <m:t>=</m:t>
-        </m:r>
-        <m:r>
-          <m:t>43</m:t>
-        </m:r>
-      </m:oMath>
-      <w:r>
-        <w:t xml:space="preserve"> </w:t>
-      </w:r>
-      <w:r>
-        <w:t xml:space="preserve">variables for each effect.</w:t>
-      </w:r>
-    </w:p>
-    <w:p>
-      <w:pPr>
-        <w:pStyle w:val="BodyText"/>
-      </w:pPr>
-      <w:r>
-        <w:t xml:space="preserve">Tanner-Smith et al. fit meta-regression models to their data in order to examine how treatment impacts varied according to the type of therapies and individuals studied.</w:t>
-      </w:r>
-      <w:r>
-        <w:t xml:space="preserve"> </w:t>
-      </w:r>
-      <w:r>
-        <w:t xml:space="preserve">Meta-regression is a statistical model analogous to linear regression, wherein effect estimates are regressed on covariates pertaining to those effects, including study- and effect-level information</w:t>
-      </w:r>
-      <w:r>
-        <w:t xml:space="preserve"> </w:t>
-      </w:r>
-      <w:r>
-        <w:t xml:space="preserve">(Hedges, 1982a, 1982b; Cooper</w:t>
-      </w:r>
-      <w:r>
-        <w:t xml:space="preserve"> </w:t>
-      </w:r>
-      <w:r>
-        <w:rPr>
-          <w:i/>
-        </w:rPr>
-        <w:t xml:space="preserve">et al.</w:t>
-      </w:r>
-      <w:r>
-        <w:t xml:space="preserve">, 2019)</w:t>
-      </w:r>
-      <w:r>
-        <w:t xml:space="preserve">.</w:t>
-      </w:r>
-      <w:r>
-        <w:t xml:space="preserve"> </w:t>
-      </w:r>
-      <w:r>
-        <w:t xml:space="preserve">They found that assertive continuing care (ACC), behavioral therapy, (CBT), motivational enhancement therapy (MET), and family therapy tended to be more effective than generic</w:t>
-      </w:r>
-      <w:r>
-        <w:t xml:space="preserve"> </w:t>
-      </w:r>
-      <w:r>
-        <w:t xml:space="preserve">“</w:t>
-      </w:r>
-      <w:r>
-        <w:t xml:space="preserve">practice as usual</w:t>
-      </w:r>
-      <w:r>
-        <w:t xml:space="preserve">”</w:t>
-      </w:r>
-      <w:r>
-        <w:t xml:space="preserve"> </w:t>
-      </w:r>
-      <w:r>
-        <w:t xml:space="preserve">interventions that often involved referrals to community services.</w:t>
-      </w:r>
-      <w:r>
-        <w:t xml:space="preserve"> </w:t>
-      </w:r>
-      <w:r>
-        <w:t xml:space="preserve">However, they did not find strong relationships between the characteristics of adolescents in the studies and the effectiveness of interventions after controlling for intervention type.</w:t>
-      </w:r>
-    </w:p>
-    <w:p>
-      <w:pPr>
-        <w:pStyle w:val="BodyText"/>
-      </w:pPr>
-      <w:r>
-        <w:t xml:space="preserve">A complicating factor in conducting these analyses was that some of the data were missing.</w:t>
-      </w:r>
-      <w:r>
-        <w:t xml:space="preserve"> </w:t>
-      </w:r>
-      <w:r>
-        <w:t xml:space="preserve">For instance, not all studies reported treatment intensity (in hours per week) or the racial makeup of each group in the study.</w:t>
-      </w:r>
-      <w:r>
-        <w:t xml:space="preserve"> </w:t>
-      </w:r>
-      <w:r>
-        <w:t xml:space="preserve">To address these issue, Tanner-Smith et al. opted to estimate their meta-regression models using the expectation-maximization (EM) algorithm, which has been an important tool for analyzing incomplete data</w:t>
-      </w:r>
-      <w:r>
-        <w:t xml:space="preserve"> </w:t>
-      </w:r>
-      <w:r>
-        <w:t xml:space="preserve">(Dempster, Laird, &amp; Rubin, 1977; Graham, Cumsille, &amp; Elek-Fisk, 2003)</w:t>
-      </w:r>
-      <w:r>
-        <w:t xml:space="preserve">.</w:t>
-      </w:r>
-      <w:r>
-        <w:t xml:space="preserve"> </w:t>
-      </w:r>
-      <w:r>
-        <w:t xml:space="preserve">The EM algorithm has also been studied as a useful approach to estimation when missing covariates in a statistical model, which was primarily the issue facing Tanner-Smith et al. </w:t>
-      </w:r>
-      <w:r>
-        <w:t xml:space="preserve">(Ibrahim, 1990; Ibrahim, Lipsitz, &amp; Chen, 1999)</w:t>
-      </w:r>
-      <w:r>
-        <w:t xml:space="preserve">.</w:t>
-      </w:r>
-    </w:p>
-    <w:p>
-      <w:pPr>
-        <w:pStyle w:val="BodyText"/>
-      </w:pPr>
-      <w:r>
-        <w:t xml:space="preserve">There are several alternatives to the EM algorithm.</w:t>
-      </w:r>
-      <w:r>
-        <w:t xml:space="preserve"> </w:t>
-      </w:r>
-      <w:r>
-        <w:t xml:space="preserve">Pigott (2019)</w:t>
-      </w:r>
-      <w:r>
-        <w:t xml:space="preserve"> </w:t>
-      </w:r>
-      <w:r>
-        <w:t xml:space="preserve">discusses methods applicable to meta-analyses such as multiple imputation and full information maximum likelihood (FIML), as well as complete- and available-case analysis methods.</w:t>
-      </w:r>
-      <w:r>
-        <w:t xml:space="preserve"> </w:t>
-      </w:r>
-      <w:r>
-        <w:t xml:space="preserve">Each of these methods, including EM, rely on assumptions about the reason data are missing, and their effectiveness can be limited by how much data are missing</w:t>
-      </w:r>
-      <w:r>
-        <w:t xml:space="preserve"> </w:t>
-      </w:r>
-      <w:r>
-        <w:t xml:space="preserve">(Rubin, 1976, 1987; Pigott, 2001b; Schafer &amp; Graham, 2002; Graham, 2009; Little &amp; Rubin, 2002; van Buuren, 2018)</w:t>
-      </w:r>
-      <w:r>
-        <w:t xml:space="preserve">.</w:t>
-      </w:r>
-    </w:p>
-    <w:bookmarkEnd w:id="21"/>
-    <w:bookmarkStart w:id="23" w:name="exploratory-missingness-analyses"/>
-    <w:p>
-      <w:pPr>
-        <w:pStyle w:val="Heading1"/>
-      </w:pPr>
-      <w:r>
-        <w:t xml:space="preserve">Exploratory Missingness Analyses</w:t>
-      </w:r>
-    </w:p>
-    <w:p>
-      <w:pPr>
-        <w:pStyle w:val="FirstParagraph"/>
-      </w:pPr>
-      <w:r>
-        <w:t xml:space="preserve">The tools discussed in the remainder of this article facilitate exploratory missingness analyses (EMA) to quantify and visualize missingness in a meta-analytic dataset</w:t>
-      </w:r>
-      <w:r>
-        <w:t xml:space="preserve"> </w:t>
-      </w:r>
-      <w:r>
-        <w:t xml:space="preserve">(Cheng</w:t>
-      </w:r>
-      <w:r>
-        <w:t xml:space="preserve"> </w:t>
-      </w:r>
-      <w:r>
-        <w:rPr>
-          <w:i/>
-        </w:rPr>
-        <w:t xml:space="preserve">et al.</w:t>
-      </w:r>
-      <w:r>
-        <w:t xml:space="preserve">, 2015; Buja</w:t>
-      </w:r>
-      <w:r>
-        <w:t xml:space="preserve"> </w:t>
-      </w:r>
-      <w:r>
-        <w:rPr>
-          <w:i/>
-        </w:rPr>
-        <w:t xml:space="preserve">et al.</w:t>
-      </w:r>
-      <w:r>
-        <w:t xml:space="preserve">, 1996; Tierney &amp; Cook, 2018)</w:t>
-      </w:r>
-      <w:r>
-        <w:t xml:space="preserve">.</w:t>
-      </w:r>
-      <w:r>
-        <w:t xml:space="preserve"> </w:t>
-      </w:r>
-      <w:r>
-        <w:t xml:space="preserve">The point of conducting an EMA is to better understand the pattern and potential impact of the missing data in a meta-analysis, which can aid researchers to make appropriate choices about an analysis strategy. Researchers can explore whether assumptions about the missingness mechanism are defensible and can also highlight areas where evidence is sparse.</w:t>
-      </w:r>
-      <w:r>
-        <w:t xml:space="preserve"> </w:t>
-      </w:r>
-      <w:r>
-        <w:t xml:space="preserve">For example, meta-analysts may hypothesize that average age of the study sample may relate to the effectiveness of an intervention but find that studies report average age in various ways.</w:t>
-      </w:r>
-      <w:r>
-        <w:t xml:space="preserve"> </w:t>
-      </w:r>
-      <w:r>
-        <w:t xml:space="preserve">Looking closely at the data collected in a meta-analysis affords opportunities to create moderators based on information reported more frequently across studies</w:t>
-      </w:r>
-      <w:r>
-        <w:t xml:space="preserve"> </w:t>
-      </w:r>
-      <w:r>
-        <w:t xml:space="preserve">(Pigott &amp; Polanin, 2020)</w:t>
-      </w:r>
-      <w:r>
-        <w:t xml:space="preserve">.</w:t>
-      </w:r>
-      <w:r>
-        <w:t xml:space="preserve"> </w:t>
-      </w:r>
-      <w:r>
-        <w:t xml:space="preserve">EMAs can also highlight gaps in the evidence base by showing what information (e.g., on treatment frequency or setting) is missing from a systematic review.</w:t>
-      </w:r>
-    </w:p>
-    <w:p>
-      <w:pPr>
-        <w:pStyle w:val="BodyText"/>
-      </w:pPr>
-      <w:r>
-        <w:t xml:space="preserve">While the following sections present an example of an EMA, it is worth noting two aspects about EMA to better contextualize this process.</w:t>
+        <w:t xml:space="preserve">While the following sections present an example of an EMA for missing effect sizes or covariates, it is worth noting two aspects about EMA to better contextualize this process.</w:t>
       </w:r>
       <w:r>
         <w:t xml:space="preserve"> </w:t>
@@ -943,7 +745,7 @@
         <w:t xml:space="preserve"> </w:t>
       </w:r>
       <w:r>
-        <w:t xml:space="preserve">variables relevant to the analyses conducted by Tanner-Smith et al.</w:t>
+        <w:t xml:space="preserve">variables relevant to the analyses conducted by Tanner-Smith et al. (2016).</w:t>
       </w:r>
       <w:r>
         <w:t xml:space="preserve"> </w:t>
@@ -1021,10 +823,10 @@
         <w:t xml:space="preserve"> </w:t>
       </w:r>
       <w:r>
-        <w:t xml:space="preserve">Executable code is included with the supplementary materials.</w:t>
-      </w:r>
-    </w:p>
-    <w:bookmarkStart w:id="22" w:name="notation"/>
+        <w:t xml:space="preserve">Code is included with the supplementary materials.</w:t>
+      </w:r>
+    </w:p>
+    <w:bookmarkStart w:id="21" w:name="notation"/>
     <w:p>
       <w:pPr>
         <w:pStyle w:val="Heading3"/>
@@ -2511,11 +2313,9 @@
       <w:r>
         <w:t xml:space="preserve">.</w:t>
       </w:r>
-    </w:p>
-    <w:p>
-      <w:pPr>
-        <w:pStyle w:val="BodyText"/>
-      </w:pPr>
+      <w:r>
+        <w:t xml:space="preserve"> </w:t>
+      </w:r>
       <w:r>
         <w:t xml:space="preserve">EMA differ from traditional exploratory data analyses (EDA) because they focus on missingness indicators in</w:t>
       </w:r>
@@ -2578,7 +2378,342 @@
         <w:t xml:space="preserve">.</w:t>
       </w:r>
     </w:p>
+    <w:bookmarkEnd w:id="21"/>
     <w:bookmarkEnd w:id="22"/>
+    <w:bookmarkStart w:id="23" w:name="data"/>
+    <w:p>
+      <w:pPr>
+        <w:pStyle w:val="Heading1"/>
+      </w:pPr>
+      <w:r>
+        <w:t xml:space="preserve">Data</w:t>
+      </w:r>
+    </w:p>
+    <w:p>
+      <w:pPr>
+        <w:pStyle w:val="FirstParagraph"/>
+      </w:pPr>
+      <w:r>
+        <w:t xml:space="preserve">A prime example of an incomplete data meta-analysis can be seen in data from</w:t>
+      </w:r>
+      <w:r>
+        <w:t xml:space="preserve"> </w:t>
+      </w:r>
+      <w:r>
+        <w:t xml:space="preserve">Tanner-Smith</w:t>
+      </w:r>
+      <w:r>
+        <w:t xml:space="preserve"> </w:t>
+      </w:r>
+      <w:r>
+        <w:rPr>
+          <w:i/>
+        </w:rPr>
+        <w:t xml:space="preserve">et al.</w:t>
+      </w:r>
+      <w:r>
+        <w:t xml:space="preserve"> </w:t>
+      </w:r>
+      <w:r>
+        <w:t xml:space="preserve">(2016)</w:t>
+      </w:r>
+      <w:r>
+        <w:t xml:space="preserve">, who examined the impacts of substance abuse interventions for adolescents on subsequent substance use.</w:t>
+      </w:r>
+      <w:r>
+        <w:t xml:space="preserve"> </w:t>
+      </w:r>
+      <w:r>
+        <w:t xml:space="preserve">Tanner-Smith et al. extracted effects from 61 randomized trials and quasi-experiments, and include</w:t>
+      </w:r>
+      <w:r>
+        <w:t xml:space="preserve"> </w:t>
+      </w:r>
+      <m:oMath>
+        <m:r>
+          <m:t>k</m:t>
+        </m:r>
+        <m:r>
+          <m:t>=</m:t>
+        </m:r>
+        <m:r>
+          <m:t>95</m:t>
+        </m:r>
+      </m:oMath>
+      <w:r>
+        <w:t xml:space="preserve"> </w:t>
+      </w:r>
+      <w:r>
+        <w:t xml:space="preserve">different effect size estimates.</w:t>
+      </w:r>
+      <w:r>
+        <w:t xml:space="preserve"> </w:t>
+      </w:r>
+      <w:r>
+        <w:t xml:space="preserve">These data will be used to illustrate useful tools to exploring missingness in this tutorial.</w:t>
+      </w:r>
+    </w:p>
+    <w:p>
+      <w:pPr>
+        <w:pStyle w:val="BodyText"/>
+      </w:pPr>
+      <w:r>
+        <w:t xml:space="preserve">Tanner-Smith et al. identified a range of intervention types that have been studied in different venues and on different types of adolescent substance users.</w:t>
+      </w:r>
+      <w:r>
+        <w:t xml:space="preserve"> </w:t>
+      </w:r>
+      <w:r>
+        <w:t xml:space="preserve">They identified interventions that focus on cognitive behavioral therapy (CBT), family therapy, and pharmacological therapy.</w:t>
+      </w:r>
+      <w:r>
+        <w:t xml:space="preserve"> </w:t>
+      </w:r>
+      <w:r>
+        <w:t xml:space="preserve">Individuals in studies presented using marijuana, alcohol, and/or opioids, and emerged from different racial and socioeconomic backgrounds.</w:t>
+      </w:r>
+      <w:r>
+        <w:t xml:space="preserve"> </w:t>
+      </w:r>
+      <w:r>
+        <w:t xml:space="preserve">Each effect involves the difference between two groups of study participants (referred to here as</w:t>
+      </w:r>
+      <w:r>
+        <w:t xml:space="preserve"> </w:t>
+      </w:r>
+      <w:r>
+        <w:rPr>
+          <w:i/>
+        </w:rPr>
+        <w:t xml:space="preserve">Group 1</w:t>
+      </w:r>
+      <w:r>
+        <w:t xml:space="preserve"> </w:t>
+      </w:r>
+      <w:r>
+        <w:t xml:space="preserve">and</w:t>
+      </w:r>
+      <w:r>
+        <w:t xml:space="preserve"> </w:t>
+      </w:r>
+      <w:r>
+        <w:rPr>
+          <w:i/>
+        </w:rPr>
+        <w:t xml:space="preserve">Group 2</w:t>
+      </w:r>
+      <w:r>
+        <w:t xml:space="preserve">).</w:t>
+      </w:r>
+      <w:r>
+        <w:t xml:space="preserve"> </w:t>
+      </w:r>
+      <w:r>
+        <w:t xml:space="preserve">Some reported effects contrasted a given intervention with a placebo or with a</w:t>
+      </w:r>
+      <w:r>
+        <w:t xml:space="preserve"> </w:t>
+      </w:r>
+      <w:r>
+        <w:t xml:space="preserve">“</w:t>
+      </w:r>
+      <w:r>
+        <w:t xml:space="preserve">usual care</w:t>
+      </w:r>
+      <w:r>
+        <w:t xml:space="preserve">”</w:t>
+      </w:r>
+      <w:r>
+        <w:t xml:space="preserve"> </w:t>
+      </w:r>
+      <w:r>
+        <w:t xml:space="preserve">condition where individuals received services but no explicit drug treatment (e.g., youth in residential care who receive standard residential services but not drug treatment).</w:t>
+      </w:r>
+      <w:r>
+        <w:t xml:space="preserve"> </w:t>
+      </w:r>
+      <w:r>
+        <w:t xml:space="preserve">Others contrasted two alternative interventions or implementations.</w:t>
+      </w:r>
+      <w:r>
+        <w:t xml:space="preserve"> </w:t>
+      </w:r>
+      <w:r>
+        <w:t xml:space="preserve">Tanner-Smith et al. documented the intensity (in hours per week), duration (in days), and location (in- our out-patient) of treatment for each group.</w:t>
+      </w:r>
+      <w:r>
+        <w:t xml:space="preserve"> </w:t>
+      </w:r>
+      <w:r>
+        <w:t xml:space="preserve">Finally, Tanner-Smith et al. recorded effect estimates at different time points after intake.</w:t>
+      </w:r>
+      <w:r>
+        <w:t xml:space="preserve"> </w:t>
+      </w:r>
+      <w:r>
+        <w:t xml:space="preserve">In all, their raw data totaled some</w:t>
+      </w:r>
+      <w:r>
+        <w:t xml:space="preserve"> </w:t>
+      </w:r>
+      <m:oMath>
+        <m:r>
+          <m:t>k</m:t>
+        </m:r>
+        <m:r>
+          <m:t>=</m:t>
+        </m:r>
+        <m:r>
+          <m:t>328</m:t>
+        </m:r>
+      </m:oMath>
+      <w:r>
+        <w:t xml:space="preserve"> </w:t>
+      </w:r>
+      <w:r>
+        <w:t xml:space="preserve">effect estimates and</w:t>
+      </w:r>
+      <w:r>
+        <w:t xml:space="preserve"> </w:t>
+      </w:r>
+      <m:oMath>
+        <m:r>
+          <m:t>p</m:t>
+        </m:r>
+        <m:r>
+          <m:t>=</m:t>
+        </m:r>
+        <m:r>
+          <m:t>43</m:t>
+        </m:r>
+      </m:oMath>
+      <w:r>
+        <w:t xml:space="preserve"> </w:t>
+      </w:r>
+      <w:r>
+        <w:t xml:space="preserve">variables for each effect, including the effect estimates and standard errors.</w:t>
+      </w:r>
+    </w:p>
+    <w:p>
+      <w:pPr>
+        <w:pStyle w:val="BodyText"/>
+      </w:pPr>
+      <w:r>
+        <w:t xml:space="preserve">Tanner-Smith et al. fit meta-regression models to their data in order to examine how treatment impacts varied according to the type of therapies and individuals studied.</w:t>
+      </w:r>
+      <w:r>
+        <w:t xml:space="preserve"> </w:t>
+      </w:r>
+      <w:r>
+        <w:t xml:space="preserve"> </w:t>
+      </w:r>
+      <w:r>
+        <w:t xml:space="preserve"> </w:t>
+      </w:r>
+      <w:r>
+        <w:t xml:space="preserve">They found that assertive continuing care (ACC), behavioral therapy, (CBT), motivational enhancement therapy (MET), and family therapy tended to be more effective than generic</w:t>
+      </w:r>
+      <w:r>
+        <w:t xml:space="preserve"> </w:t>
+      </w:r>
+      <w:r>
+        <w:t xml:space="preserve">“</w:t>
+      </w:r>
+      <w:r>
+        <w:t xml:space="preserve">practice as usual</w:t>
+      </w:r>
+      <w:r>
+        <w:t xml:space="preserve">”</w:t>
+      </w:r>
+      <w:r>
+        <w:t xml:space="preserve"> </w:t>
+      </w:r>
+      <w:r>
+        <w:t xml:space="preserve">interventions that often involved referrals to community services.</w:t>
+      </w:r>
+      <w:r>
+        <w:t xml:space="preserve"> </w:t>
+      </w:r>
+      <w:r>
+        <w:t xml:space="preserve">However, they did not find strong relationships between the characteristics of adolescents in the studies and the effectiveness of interventions after controlling for intervention type.</w:t>
+      </w:r>
+    </w:p>
+    <w:p>
+      <w:pPr>
+        <w:pStyle w:val="BodyText"/>
+      </w:pPr>
+      <w:r>
+        <w:t xml:space="preserve">A complicating factor in conducting these analyses was that some of the data were missing, especially for the covariates.</w:t>
+      </w:r>
+      <w:r>
+        <w:t xml:space="preserve"> </w:t>
+      </w:r>
+      <w:r>
+        <w:t xml:space="preserve">For instance, not all studies reported treatment intensity (in hours per week) or the racial makeup of each group in the study.</w:t>
+      </w:r>
+      <w:r>
+        <w:t xml:space="preserve"> </w:t>
+      </w:r>
+      <w:r>
+        <w:t xml:space="preserve">To address these issue, Tanner-Smith et al. opted to estimate their meta-regression models using the expectation-maximization (EM) algorithm, which has been an important tool for analyzing incomplete data</w:t>
+      </w:r>
+      <w:r>
+        <w:t xml:space="preserve"> </w:t>
+      </w:r>
+      <w:r>
+        <w:t xml:space="preserve">(Dempster, Laird, &amp; Rubin, 1977; Graham, Cumsille, &amp; Elek-Fisk, 2003)</w:t>
+      </w:r>
+      <w:r>
+        <w:t xml:space="preserve">.</w:t>
+      </w:r>
+      <w:r>
+        <w:t xml:space="preserve"> </w:t>
+      </w:r>
+      <w:r>
+        <w:t xml:space="preserve">The EM algorithm has also been studied as a useful approach to estimation when missing covariates in a statistical model, which was primarily the issue facing Tanner-Smith et al. </w:t>
+      </w:r>
+      <w:r>
+        <w:t xml:space="preserve">(Ibrahim, 1990; Ibrahim, Lipsitz, &amp; Chen, 1999)</w:t>
+      </w:r>
+      <w:r>
+        <w:t xml:space="preserve">.</w:t>
+      </w:r>
+    </w:p>
+    <w:p>
+      <w:pPr>
+        <w:pStyle w:val="BodyText"/>
+      </w:pPr>
+      <w:r>
+        <w:t xml:space="preserve">There are several alternatives to the EM algorithm.</w:t>
+      </w:r>
+      <w:r>
+        <w:t xml:space="preserve"> </w:t>
+      </w:r>
+      <w:r>
+        <w:t xml:space="preserve">Pigott (2019)</w:t>
+      </w:r>
+      <w:r>
+        <w:t xml:space="preserve"> </w:t>
+      </w:r>
+      <w:r>
+        <w:t xml:space="preserve">discusses methods applicable to meta-analyses such as multiple imputation and full information maximum likelihood (FIML), as well as complete- and available-case analysis methods.</w:t>
+      </w:r>
+      <w:r>
+        <w:t xml:space="preserve"> </w:t>
+      </w:r>
+      <w:r>
+        <w:t xml:space="preserve">Each of these methods, including EM, rely on assumptions about the reason data are missing, and their effectiveness can be limited by how much data are missing</w:t>
+      </w:r>
+      <w:r>
+        <w:t xml:space="preserve"> </w:t>
+      </w:r>
+      <w:r>
+        <w:t xml:space="preserve">(Rubin, 1976, 1987; Pigott, 2001b; Schafer &amp; Graham, 2002; Graham, 2009; Little &amp; Rubin, 2002; van Buuren, 2018)</w:t>
+      </w:r>
+      <w:r>
+        <w:t xml:space="preserve">.</w:t>
+      </w:r>
+    </w:p>
     <w:bookmarkEnd w:id="23"/>
     <w:bookmarkStart w:id="24" w:name="numerical-summaries-of-missingness"/>
     <w:p>
@@ -2600,7 +2735,16 @@
         <w:t xml:space="preserve"> </w:t>
       </w:r>
       <w:r>
-        <w:t xml:space="preserve">Schafer (1999)</w:t>
+        <w:t xml:space="preserve">(</w:t>
+      </w:r>
+      <w:r>
+        <w:rPr>
+          <w:b/>
+        </w:rPr>
+        <w:t xml:space="preserve">???</w:t>
+      </w:r>
+      <w:r>
+        <w:t xml:space="preserve">)</w:t>
       </w:r>
       <w:r>
         <w:t xml:space="preserve"> </w:t>
@@ -2794,7 +2938,7 @@
         <w:pStyle w:val="FirstParagraph"/>
       </w:pPr>
       <w:r>
-        <w:t xml:space="preserve">In the subset of the Tanner-Smith et al., data this value is 11.6%.</w:t>
+        <w:t xml:space="preserve">In the subset of the Tanner-Smith et al. (2016), data this value is 11.6%.</w:t>
       </w:r>
     </w:p>
     <w:p>
@@ -2802,7 +2946,22 @@
         <w:pStyle w:val="BodyText"/>
       </w:pPr>
       <w:r>
-        <w:t xml:space="preserve">Second, we can compute the proportion of effects missing any variables:</w:t>
+        <w:t xml:space="preserve">Second, we can compute the proportion of effects missing</w:t>
+      </w:r>
+      <w:r>
+        <w:t xml:space="preserve"> </w:t>
+      </w:r>
+      <w:r>
+        <w:rPr>
+          <w:i/>
+        </w:rPr>
+        <w:t xml:space="preserve">any</w:t>
+      </w:r>
+      <w:r>
+        <w:t xml:space="preserve"> </w:t>
+      </w:r>
+      <w:r>
+        <w:t xml:space="preserve">variables:</w:t>
       </w:r>
     </w:p>
     <w:p>
@@ -2921,7 +3080,7 @@
         <w:pStyle w:val="BodyText"/>
       </w:pPr>
       <w:r>
-        <w:t xml:space="preserve">Third, we may wish to know the percentage of effects are missing a given variable (i.e., how much of each column is missing):</w:t>
+        <w:t xml:space="preserve">Third, and potentially more relevant for meta-regression, we may wish to know the percentage of effects missing a given variable (i.e., how much of each column is missing):</w:t>
       </w:r>
     </w:p>
     <w:p>
@@ -3006,7 +3165,7 @@
         <w:t xml:space="preserve"> </w:t>
       </w:r>
       <w:r>
-        <w:t xml:space="preserve">Missingness rates of additional variables are displayed in Table</w:t>
+        <w:t xml:space="preserve">The proportion of effects missing other variables are displayed in Table</w:t>
       </w:r>
       <w:r>
         <w:t xml:space="preserve"> </w:t>
@@ -3505,13 +3664,13 @@
         <w:t xml:space="preserve"> </w:t>
       </w:r>
       <w:r>
-        <w:t xml:space="preserve">For example, the raw percentage column and Figure</w:t>
-      </w:r>
-      <w:r>
-        <w:t xml:space="preserve"> </w:t>
-      </w:r>
-      <w:r>
-        <w:t xml:space="preserve">2</w:t>
+        <w:t xml:space="preserve">For example, the raw percentage column in Table</w:t>
+      </w:r>
+      <w:r>
+        <w:t xml:space="preserve"> </w:t>
+      </w:r>
+      <w:r>
+        <w:t xml:space="preserve">??</w:t>
       </w:r>
       <w:r>
         <w:t xml:space="preserve"> </w:t>
@@ -3565,7 +3724,7 @@
         <w:t xml:space="preserve"> </w:t>
       </w:r>
       <w:r>
-        <w:t xml:space="preserve">This section examines missingness in the Tanner-Smith et al. data using a series of plots.</w:t>
+        <w:t xml:space="preserve">This section examines missingness in the Tanner-Smith et al. (2016) data using a series of plots.</w:t>
       </w:r>
     </w:p>
     <w:bookmarkStart w:id="26" w:name="aggregation-plots"/>
@@ -3609,13 +3768,13 @@
         <w:t xml:space="preserve"> </w:t>
       </w:r>
       <w:r>
-        <w:t xml:space="preserve">shows an aggregation plot for the Tanner-Smith et al. data.</w:t>
-      </w:r>
-      <w:r>
-        <w:t xml:space="preserve"> </w:t>
-      </w:r>
-      <w:r>
-        <w:t xml:space="preserve">The plot is laid out exactly like the data: The columns correspond to variables in the data, and rows correspond to effect sizes.</w:t>
+        <w:t xml:space="preserve">shows an aggregation plot for the Tanner-Smith et al. (2016) data.</w:t>
+      </w:r>
+      <w:r>
+        <w:t xml:space="preserve"> </w:t>
+      </w:r>
+      <w:r>
+        <w:t xml:space="preserve">The plot is laid out exactly like the data structure: The columns correspond to variables in the data, and rows correspond to effect sizes.</w:t>
       </w:r>
       <w:r>
         <w:t xml:space="preserve"> </w:t>
@@ -3633,7 +3792,7 @@
           <wp:inline>
             <wp:extent cx="5943600" cy="5943600"/>
             <wp:effectExtent b="0" l="0" r="0" t="0"/>
-            <wp:docPr descr="Figure 1:  This plot indicates the severity of missingness in the adolescent substance abuse intervention data. Each row in the plot corresponds to a row in the data, and each column corresponds to a variable collected in the data. Missing cells in the data are indicated by a dark dash in plot. The legend shows the percent of cells in the data that contain missing values. The column labels show the precent of rows missing each variable in the data." title="" id="1" name="Picture"/>
+            <wp:docPr descr="Figure 1:  Aggregation plot. This plot indicates the severity of missingness in the adolescent substance abuse intervention data (Tanner-Smith et al., 2016). Each row in the plot corresponds to a row in the data, and each column corresponds to a variable collected in the data. Missing cells in the data are indicated by a dark dash in plot. The legend shows the percent of cells in the data that contain missing values. The column labels show the precent of rows missing each variable in the data." title="" id="1" name="Picture"/>
             <a:graphic>
               <a:graphicData uri="http://schemas.openxmlformats.org/drawingml/2006/picture">
                 <pic:pic>
@@ -3685,10 +3844,16 @@
         <w:t xml:space="preserve"> </w:t>
       </w:r>
       <w:r>
+        <w:t xml:space="preserve">Aggregation plot.</w:t>
+      </w:r>
+      <w:r>
+        <w:t xml:space="preserve"> </w:t>
+      </w:r>
+      <w:r>
         <w:rPr>
           <w:i/>
         </w:rPr>
-        <w:t xml:space="preserve">This plot indicates the severity of missingness in the adolescent substance abuse intervention data. Each row in the plot corresponds to a row in the data, and each column corresponds to a variable collected in the data. Missing cells in the data are indicated by a dark dash in plot. The legend shows the percent of cells in the data that contain missing values. The column labels show the precent of rows missing each variable in the data.</w:t>
+        <w:t xml:space="preserve">This plot indicates the severity of missingness in the adolescent substance abuse intervention data (Tanner-Smith et al., 2016). Each row in the plot corresponds to a row in the data, and each column corresponds to a variable collected in the data. Missing cells in the data are indicated by a dark dash in plot. The legend shows the percent of cells in the data that contain missing values. The column labels show the precent of rows missing each variable in the data.</w:t>
       </w:r>
     </w:p>
     <w:p>
@@ -3696,7 +3861,7 @@
         <w:pStyle w:val="BodyText"/>
       </w:pPr>
       <w:r>
-        <w:t xml:space="preserve">Aggregation plots can identify which columns are not missing data, such as the columns corresponding to the effect size estimates, standard errors, or study designs in Figure</w:t>
+        <w:t xml:space="preserve">Aggregation plots can identify which columns do not have missing values, such as the columns corresponding to the effect size estimates, standard errors, or study designs (Figure</w:t>
       </w:r>
       <w:r>
         <w:t xml:space="preserve"> </w:t>
@@ -3705,55 +3870,159 @@
         <w:t xml:space="preserve">1</w:t>
       </w:r>
       <w:r>
+        <w:t xml:space="preserve">).</w:t>
+      </w:r>
+      <w:r>
+        <w:t xml:space="preserve"> </w:t>
+      </w:r>
+      <w:r>
+        <w:t xml:space="preserve">They also show which columns or groups of columns contain many missing values.</w:t>
+      </w:r>
+      <w:r>
+        <w:t xml:space="preserve"> </w:t>
+      </w:r>
+      <w:r>
+        <w:t xml:space="preserve">In particular, Figure</w:t>
+      </w:r>
+      <w:r>
+        <w:t xml:space="preserve"> </w:t>
+      </w:r>
+      <w:r>
+        <w:t xml:space="preserve">1</w:t>
+      </w:r>
+      <w:r>
+        <w:t xml:space="preserve"> </w:t>
+      </w:r>
+      <w:r>
+        <w:t xml:space="preserve">appears to show three general kinds of missingness patterns.</w:t>
+      </w:r>
+      <w:r>
+        <w:t xml:space="preserve"> </w:t>
+      </w:r>
+      <w:r>
+        <w:t xml:space="preserve">First, studies are missing information on the treatment intensity (hours per week and duration) for Group 1 or Group 2.</w:t>
+      </w:r>
+      <w:r>
+        <w:t xml:space="preserve"> </w:t>
+      </w:r>
+      <w:r>
+        <w:t xml:space="preserve">Note that occasionally this information is missing for both groups, as with the rows near the top of the plot.</w:t>
+      </w:r>
+      <w:r>
+        <w:t xml:space="preserve"> </w:t>
+      </w:r>
+      <w:r>
+        <w:t xml:space="preserve">Second, studies are missing information on the demographic makeup (percent of the group that is white, black, Hispanic, or male) for Group 1 and Group 2 simultaneously.</w:t>
+      </w:r>
+      <w:r>
+        <w:t xml:space="preserve"> </w:t>
+      </w:r>
+      <w:r>
+        <w:t xml:space="preserve">Finally, for a number of rows in the middle of the data, it appears that studies are missing information both on Group 2’s treatment intensity and demographics.</w:t>
+      </w:r>
+    </w:p>
+    <w:p>
+      <w:pPr>
+        <w:pStyle w:val="BodyText"/>
+      </w:pPr>
+      <w:r>
+        <w:t xml:space="preserve">Figure</w:t>
+      </w:r>
+      <w:r>
+        <w:t xml:space="preserve"> </w:t>
+      </w:r>
+      <w:r>
+        <w:t xml:space="preserve">1</w:t>
+      </w:r>
+      <w:r>
+        <w:t xml:space="preserve"> </w:t>
+      </w:r>
+      <w:r>
+        <w:t xml:space="preserve">also displays some numerical summaries regarding the extent of missingness in the data.</w:t>
+      </w:r>
+      <w:r>
+        <w:t xml:space="preserve"> </w:t>
+      </w:r>
+      <w:r>
+        <w:t xml:space="preserve">In the legend, we see that over 11% of all cells are missing values in the data (equation (1)).</w:t>
+      </w:r>
+      <w:r>
+        <w:t xml:space="preserve"> </w:t>
+      </w:r>
+      <w:r>
+        <w:t xml:space="preserve">Figure</w:t>
+      </w:r>
+      <w:r>
+        <w:t xml:space="preserve"> </w:t>
+      </w:r>
+      <w:r>
+        <w:t xml:space="preserve">1</w:t>
+      </w:r>
+      <w:r>
+        <w:t xml:space="preserve"> </w:t>
+      </w:r>
+      <w:r>
+        <w:t xml:space="preserve">also reports the percent of each column that is missing, which aligns with the raw percentages in Table</w:t>
+      </w:r>
+      <w:r>
+        <w:t xml:space="preserve"> </w:t>
+      </w:r>
+      <w:r>
+        <w:t xml:space="preserve">??</w:t>
+      </w:r>
+      <w:r>
+        <w:t xml:space="preserve"> </w:t>
+      </w:r>
+      <w:r>
+        <w:t xml:space="preserve">(equation (3)).</w:t>
+      </w:r>
+    </w:p>
+    <w:bookmarkEnd w:id="26"/>
+    <w:bookmarkStart w:id="28" w:name="variable-missing-plots"/>
+    <w:p>
+      <w:pPr>
+        <w:pStyle w:val="Heading3"/>
+      </w:pPr>
+      <w:r>
+        <w:t xml:space="preserve">Variable Missing Plots</w:t>
+      </w:r>
+    </w:p>
+    <w:p>
+      <w:pPr>
+        <w:pStyle w:val="FirstParagraph"/>
+      </w:pPr>
+      <w:r>
+        <w:t xml:space="preserve">While aggregation plots can provide a good overview, we typically want more detailed information about how many observations are missing a given variable.</w:t>
+      </w:r>
+      <w:r>
+        <w:t xml:space="preserve"> </w:t>
+      </w:r>
+      <w:r>
+        <w:rPr>
+          <w:i/>
+        </w:rPr>
+        <w:t xml:space="preserve">Variable missing plots</w:t>
+      </w:r>
+      <w:r>
+        <w:t xml:space="preserve"> </w:t>
+      </w:r>
+      <w:r>
+        <w:t xml:space="preserve">display the overall missingness in each column of a dataset, and can be used as an analog to the numerical summaries in Table</w:t>
+      </w:r>
+      <w:r>
+        <w:t xml:space="preserve"> </w:t>
+      </w:r>
+      <w:r>
+        <w:t xml:space="preserve">??</w:t>
+      </w:r>
+      <w:r>
         <w:t xml:space="preserve">.</w:t>
       </w:r>
       <w:r>
         <w:t xml:space="preserve"> </w:t>
       </w:r>
       <w:r>
-        <w:t xml:space="preserve">They also show which columns or groups of columns contain many missing values.</w:t>
-      </w:r>
-      <w:r>
-        <w:t xml:space="preserve"> </w:t>
-      </w:r>
-      <w:r>
-        <w:t xml:space="preserve">In particular, Figure</w:t>
-      </w:r>
-      <w:r>
-        <w:t xml:space="preserve"> </w:t>
-      </w:r>
-      <w:r>
-        <w:t xml:space="preserve">1</w:t>
-      </w:r>
-      <w:r>
-        <w:t xml:space="preserve"> </w:t>
-      </w:r>
-      <w:r>
-        <w:t xml:space="preserve">appears to show three general kinds of missingness patterns.</w:t>
-      </w:r>
-      <w:r>
-        <w:t xml:space="preserve"> </w:t>
-      </w:r>
-      <w:r>
-        <w:t xml:space="preserve">First, studies are missing information on the treatment intensity (hours per week and duration) for Group 1 or Group 2.</w:t>
-      </w:r>
-      <w:r>
-        <w:t xml:space="preserve"> </w:t>
-      </w:r>
-      <w:r>
-        <w:t xml:space="preserve">Note that occasionally this information is missing for both groups, as with the rows near the top of the plot.</w:t>
-      </w:r>
-      <w:r>
-        <w:t xml:space="preserve"> </w:t>
-      </w:r>
-      <w:r>
-        <w:t xml:space="preserve">Second, studies are missing information on the demographic makeup (percent of the group that is white, black, Hispanic, or male) for Group 1 and Group 2 simultaneously.</w:t>
-      </w:r>
-      <w:r>
-        <w:t xml:space="preserve"> </w:t>
-      </w:r>
-      <w:r>
-        <w:t xml:space="preserve">Finally, for a number of rows in the middle of the data, it appears that studies are missing information both on Group 2’s treatment intensity and demographics.</w:t>
+        <w:t xml:space="preserve">From variable missing plots, it is often easy to identify variables that might be driving any missing data problems, and they can quantify the extent to which a given column has missing values on the scale of raw percentages.</w:t>
       </w:r>
     </w:p>
     <w:p>
@@ -3767,114 +4036,13 @@
         <w:t xml:space="preserve"> </w:t>
       </w:r>
       <w:r>
-        <w:t xml:space="preserve">1</w:t>
-      </w:r>
-      <w:r>
-        <w:t xml:space="preserve"> </w:t>
-      </w:r>
-      <w:r>
-        <w:t xml:space="preserve">also displays some numerical summaries regarding the extent of missingness in the data.</w:t>
-      </w:r>
-      <w:r>
-        <w:t xml:space="preserve"> </w:t>
-      </w:r>
-      <w:r>
-        <w:t xml:space="preserve">In the legend, we see that over 11% of all cells are missing values in the data.</w:t>
-      </w:r>
-      <w:r>
-        <w:t xml:space="preserve"> </w:t>
-      </w:r>
-      <w:r>
-        <w:t xml:space="preserve">Figure</w:t>
-      </w:r>
-      <w:r>
-        <w:t xml:space="preserve"> </w:t>
-      </w:r>
-      <w:r>
-        <w:t xml:space="preserve">1</w:t>
-      </w:r>
-      <w:r>
-        <w:t xml:space="preserve"> </w:t>
-      </w:r>
-      <w:r>
-        <w:t xml:space="preserve">also reports the percent of each column that is missing, which aligns with the raw percentages in Table</w:t>
-      </w:r>
-      <w:r>
-        <w:t xml:space="preserve"> </w:t>
-      </w:r>
-      <w:r>
-        <w:t xml:space="preserve">??</w:t>
-      </w:r>
-      <w:r>
-        <w:t xml:space="preserve">.</w:t>
-      </w:r>
-    </w:p>
-    <w:bookmarkEnd w:id="26"/>
-    <w:bookmarkStart w:id="28" w:name="univariate-explorations"/>
-    <w:p>
-      <w:pPr>
-        <w:pStyle w:val="Heading3"/>
-      </w:pPr>
-      <w:r>
-        <w:t xml:space="preserve">Univariate Explorations</w:t>
-      </w:r>
-    </w:p>
-    <w:p>
-      <w:pPr>
-        <w:pStyle w:val="FirstParagraph"/>
-      </w:pPr>
-      <w:r>
-        <w:t xml:space="preserve">While aggregation plots can provide a good overview, we typically want more detailed information about how many observations are missing a given variable.</w:t>
-      </w:r>
-      <w:r>
-        <w:t xml:space="preserve"> </w:t>
-      </w:r>
-      <w:r>
-        <w:rPr>
-          <w:i/>
-        </w:rPr>
-        <w:t xml:space="preserve">Variable missing plots</w:t>
-      </w:r>
-      <w:r>
-        <w:t xml:space="preserve"> </w:t>
-      </w:r>
-      <w:r>
-        <w:t xml:space="preserve">display the overall missingness in each column of a dataset, and can be used as an analog to the numerical summaries in Table</w:t>
-      </w:r>
-      <w:r>
-        <w:t xml:space="preserve"> </w:t>
-      </w:r>
-      <w:r>
-        <w:t xml:space="preserve">??</w:t>
-      </w:r>
-      <w:r>
-        <w:t xml:space="preserve">.</w:t>
-      </w:r>
-      <w:r>
-        <w:t xml:space="preserve"> </w:t>
-      </w:r>
-      <w:r>
-        <w:t xml:space="preserve">From variable missing plots, it is often easy to identify variables that might be driving any missing data problems, and they can quantify the extent to which a given column has missing values on the scale of raw percentages.</w:t>
-      </w:r>
-    </w:p>
-    <w:p>
-      <w:pPr>
-        <w:pStyle w:val="BodyText"/>
-      </w:pPr>
-      <w:r>
-        <w:t xml:space="preserve">Figure</w:t>
-      </w:r>
-      <w:r>
-        <w:t xml:space="preserve"> </w:t>
-      </w:r>
-      <w:r>
         <w:t xml:space="preserve">2</w:t>
       </w:r>
       <w:r>
         <w:t xml:space="preserve"> </w:t>
       </w:r>
       <w:r>
-        <w:t xml:space="preserve">shows a variable missing plot for the Tanner-Smith et al. data.</w:t>
+        <w:t xml:space="preserve">shows a variable missing plot for the Tanner-Smith et al. (2016) data.</w:t>
       </w:r>
       <w:r>
         <w:t xml:space="preserve"> </w:t>
@@ -3944,7 +4112,7 @@
           <wp:inline>
             <wp:extent cx="5943600" cy="3343275"/>
             <wp:effectExtent b="0" l="0" r="0" t="0"/>
-            <wp:docPr descr="Figure 2:  This plot summaries missingness in variables, ordered by missingness, in the adolescent substance abuse intervention data. Indicating that there are 10 variables with at least 10% of missing cases. This kind of visualization becomes relevant when deciding which variable to include in the analysis." title="" id="1" name="Picture"/>
+            <wp:docPr descr="Figure 2:  Variable missing plot. This plot summaries missingness in variables, ordered by the percentage of missingness, in the adolescent substance abuse intervention data. Indicating that there are 10 variables with at least 10% of missing cases. This kind of visualization becomes relevant when deciding which variable to include in the analysis." title="" id="1" name="Picture"/>
             <a:graphic>
               <a:graphicData uri="http://schemas.openxmlformats.org/drawingml/2006/picture">
                 <pic:pic>
@@ -3996,20 +4164,26 @@
         <w:t xml:space="preserve"> </w:t>
       </w:r>
       <w:r>
+        <w:t xml:space="preserve">Variable missing plot.</w:t>
+      </w:r>
+      <w:r>
+        <w:t xml:space="preserve"> </w:t>
+      </w:r>
+      <w:r>
         <w:rPr>
           <w:i/>
         </w:rPr>
-        <w:t xml:space="preserve">This plot summaries missingness in variables, ordered by missingness, in the adolescent substance abuse intervention data. Indicating that there are 10 variables with at least 10% of missing cases. This kind of visualization becomes relevant when deciding which variable to include in the analysis.</w:t>
+        <w:t xml:space="preserve">This plot summaries missingness in variables, ordered by the percentage of missingness, in the adolescent substance abuse intervention data. Indicating that there are 10 variables with at least 10% of missing cases. This kind of visualization becomes relevant when deciding which variable to include in the analysis.</w:t>
       </w:r>
     </w:p>
     <w:bookmarkEnd w:id="28"/>
-    <w:bookmarkStart w:id="31" w:name="plots-missingness-patterns"/>
+    <w:bookmarkStart w:id="31" w:name="plots-for-missingness-patterns"/>
     <w:p>
       <w:pPr>
         <w:pStyle w:val="Heading3"/>
       </w:pPr>
       <w:r>
-        <w:t xml:space="preserve">Plots Missingness Patterns</w:t>
+        <w:t xml:space="preserve">Plots for Missingness Patterns</w:t>
       </w:r>
     </w:p>
     <w:p>
@@ -4130,7 +4304,19 @@
         <w:t xml:space="preserve"> </w:t>
       </w:r>
       <w:r>
-        <w:t xml:space="preserve">Figure @ref(fig:missingness_corr) shows a heatmap of pairwise correlations of missingness between variables.</w:t>
+        <w:t xml:space="preserve">Figure</w:t>
+      </w:r>
+      <w:r>
+        <w:t xml:space="preserve"> </w:t>
+      </w:r>
+      <w:r>
+        <w:t xml:space="preserve">3</w:t>
+      </w:r>
+      <w:r>
+        <w:t xml:space="preserve"> </w:t>
+      </w:r>
+      <w:r>
+        <w:t xml:space="preserve">shows a heatmap of pairwise correlations of missingness between variables.</w:t>
       </w:r>
       <w:r>
         <w:t xml:space="preserve"> </w:t>
@@ -4142,7 +4328,19 @@
         <w:t xml:space="preserve"> </w:t>
       </w:r>
       <w:r>
-        <w:t xml:space="preserve">Figure @ref(fig:missingness_corr) shows a few clusters of variables that tend to be missing together.</w:t>
+        <w:t xml:space="preserve">Figure</w:t>
+      </w:r>
+      <w:r>
+        <w:t xml:space="preserve"> </w:t>
+      </w:r>
+      <w:r>
+        <w:t xml:space="preserve">3</w:t>
+      </w:r>
+      <w:r>
+        <w:t xml:space="preserve"> </w:t>
+      </w:r>
+      <w:r>
+        <w:t xml:space="preserve">shows a few clusters of variables that tend to be missing together.</w:t>
       </w:r>
       <w:r>
         <w:t xml:space="preserve"> </w:t>
@@ -4161,26 +4359,6 @@
       </w:r>
       <w:r>
         <w:t xml:space="preserve">Finally, missingness in Group 2’s treatment, including location, duration, and intensity, is positively correlated with missingness in Group 1’s treatment duration (in number of sessions), and is negatively correlated with missingness in Group 1’s treatment intensity (in hours per week).</w:t>
-      </w:r>
-    </w:p>
-    <w:p>
-      <w:pPr>
-        <w:pStyle w:val="SourceCode"/>
-      </w:pPr>
-      <w:r>
-        <w:rPr>
-          <w:rStyle w:val="VerbatimChar"/>
-        </w:rPr>
-        <w:t xml:space="preserve">## Scale for 'fill' is already present. Adding another scale for 'fill', which</w:t>
-      </w:r>
-      <w:r>
-        <w:br/>
-      </w:r>
-      <w:r>
-        <w:rPr>
-          <w:rStyle w:val="VerbatimChar"/>
-        </w:rPr>
-        <w:t xml:space="preserve">## will replace the existing scale.</w:t>
       </w:r>
     </w:p>
     <w:p>
@@ -4192,7 +4370,7 @@
           <wp:inline>
             <wp:extent cx="5943600" cy="4572000"/>
             <wp:effectExtent b="0" l="0" r="0" t="0"/>
-            <wp:docPr descr="Figure 3:  This plot shows the pairwise correlation of missingnes for each variable in the data. Each tile refers to a pair of variables and is shaded according to the correlation." title="" id="1" name="Picture"/>
+            <wp:docPr descr="Figure 3:  Missingness patterns plot. This plot shows the pairwise correlation of missingnes for each variable in the data. Each tile refers to a pair of variables and is shaded according to the correlation." title="" id="1" name="Picture"/>
             <a:graphic>
               <a:graphicData uri="http://schemas.openxmlformats.org/drawingml/2006/picture">
                 <pic:pic>
@@ -4244,6 +4422,12 @@
         <w:t xml:space="preserve"> </w:t>
       </w:r>
       <w:r>
+        <w:t xml:space="preserve">Missingness patterns plot.</w:t>
+      </w:r>
+      <w:r>
+        <w:t xml:space="preserve"> </w:t>
+      </w:r>
+      <w:r>
         <w:rPr>
           <w:i/>
         </w:rPr>
@@ -4421,7 +4605,7 @@
           <wp:inline>
             <wp:extent cx="5943600" cy="4592781"/>
             <wp:effectExtent b="0" l="0" r="0" t="0"/>
-            <wp:docPr descr="Figure 4:  This plot details those variables that are missing together. For instance, there are a large number of cases where group 2 level of care, number of sessions, treatment contact (hours per week) and duration of treatment (days) are missing together. This simple exploration provides valuable information for imputation." title="" id="1" name="Picture"/>
+            <wp:docPr descr="Figure 4:  Upset plot. This plot details those variables that are missing together. For instance, there are a large number of cases where group 2 level of care, number of sessions, treatment contact (hours per week) and duration of treatment (days) are missing together. This simple exploration provides valuable information for imputation." title="" id="1" name="Picture"/>
             <a:graphic>
               <a:graphicData uri="http://schemas.openxmlformats.org/drawingml/2006/picture">
                 <pic:pic>
@@ -4473,6 +4657,12 @@
         <w:t xml:space="preserve"> </w:t>
       </w:r>
       <w:r>
+        <w:t xml:space="preserve">Upset plot.</w:t>
+      </w:r>
+      <w:r>
+        <w:t xml:space="preserve"> </w:t>
+      </w:r>
+      <w:r>
         <w:rPr>
           <w:i/>
         </w:rPr>
@@ -4480,13 +4670,13 @@
       </w:r>
     </w:p>
     <w:bookmarkEnd w:id="31"/>
-    <w:bookmarkStart w:id="36" w:name="relating-missingness-to-observed-values"/>
+    <w:bookmarkStart w:id="36" w:name="X095c69569103e9f6b43cded09f079ec0f651709"/>
     <w:p>
       <w:pPr>
         <w:pStyle w:val="Heading3"/>
       </w:pPr>
       <w:r>
-        <w:t xml:space="preserve">Relating Missingness to Observed Values</w:t>
+        <w:t xml:space="preserve">Plots to Relate Missingness to Observed Values</w:t>
       </w:r>
     </w:p>
     <w:p>
@@ -4898,7 +5088,7 @@
         <w:t xml:space="preserve"> </w:t>
       </w:r>
       <w:r>
-        <w:t xml:space="preserve">can help demonstrate the correlation between missingness in one column and observed values of categorical variables.</w:t>
+        <w:t xml:space="preserve">can help demonstrate the correlation between missingness in one column and observed values of another categorical variables.</w:t>
       </w:r>
       <w:r>
         <w:t xml:space="preserve"> </w:t>
@@ -5146,7 +5336,7 @@
         <w:t xml:space="preserve"> </w:t>
       </w:r>
       <w:r>
-        <w:t xml:space="preserve">column is difficult to really interpret as it represents only one (1) effect in the raw data.</w:t>
+        <w:t xml:space="preserve">column is difficult to interpret as it represents only one (1) effect in the raw data.</w:t>
       </w:r>
       <w:r>
         <w:t xml:space="preserve"> </w:t>
@@ -5227,7 +5417,7 @@
         <w:t xml:space="preserve"> </w:t>
       </w:r>
       <w:r>
-        <w:t xml:space="preserve">The relevant rows in</w:t>
+        <w:t xml:space="preserve">The relevant rows in Figure</w:t>
       </w:r>
       <w:r>
         <w:t xml:space="preserve"> </w:t>
@@ -5512,7 +5702,19 @@
         <w:t xml:space="preserve"> </w:t>
       </w:r>
       <w:r>
-        <w:t xml:space="preserve">Plots A and B suggest that missingness of information about treatment dosage will be related to the size of effects found and how precisely those effects were estimated.</w:t>
+        <w:t xml:space="preserve">Plots A and B in Figure</w:t>
+      </w:r>
+      <w:r>
+        <w:t xml:space="preserve"> </w:t>
+      </w:r>
+      <w:r>
+        <w:t xml:space="preserve">7</w:t>
+      </w:r>
+      <w:r>
+        <w:t xml:space="preserve"> </w:t>
+      </w:r>
+      <w:r>
+        <w:t xml:space="preserve">suggest that missingness of information about treatment dosage (hours per week and duration) will be related to the size of effects found and how precisely those effects were estimated.</w:t>
       </w:r>
     </w:p>
     <w:p>
@@ -5524,7 +5726,7 @@
           <wp:inline>
             <wp:extent cx="5943600" cy="4953000"/>
             <wp:effectExtent b="0" l="0" r="0" t="0"/>
-            <wp:docPr descr="Figure 7:  This figure compares the distribution of effect size estimates and standard errors for when various covariates regarding Group 1 are observed versus missing. Plot (A) compares the distribution effect size estimates and standard erors for when Group 1 treatment intensity (hours per week) is missing versus observed. Plot (B) compares the distributions for when Group 1 treatment duration (in days) is observed versus missing." title="" id="1" name="Picture"/>
+            <wp:docPr descr="Figure 7:  Comparative density plot. This figure compares the distribution of effect size estimates and standard errors for when various covariates regarding Group 1 are observed versus missing. Plot (A) compares the distribution effect size estimates and standard erors for when Group 1 treatment intensity (hours per week) is missing versus observed. Plot (B) compares the distributions for when Group 1 treatment duration (in days) is observed versus missing." title="" id="1" name="Picture"/>
             <a:graphic>
               <a:graphicData uri="http://schemas.openxmlformats.org/drawingml/2006/picture">
                 <pic:pic>
@@ -5576,6 +5778,12 @@
         <w:t xml:space="preserve"> </w:t>
       </w:r>
       <w:r>
+        <w:t xml:space="preserve">Comparative density plot.</w:t>
+      </w:r>
+      <w:r>
+        <w:t xml:space="preserve"> </w:t>
+      </w:r>
+      <w:r>
         <w:rPr>
           <w:i/>
         </w:rPr>
@@ -5677,7 +5885,7 @@
           <wp:inline>
             <wp:extent cx="5943600" cy="4953000"/>
             <wp:effectExtent b="0" l="0" r="0" t="0"/>
-            <wp:docPr descr="Figure 8:  This figure compares the distribution of effect size estimates and standard errors for when various covariates regarding Group 2 are observed versus missing. Plot (A) compares the distribution effect size estimates and standard erors for when Group 2 treatment intensity (hours per week) is missing versus observed. Plot (B) compares the distributions for when Group 2 treatment duration (in days) is observed versus missing." title="" id="1" name="Picture"/>
+            <wp:docPr descr="Figure 8:  Comparative density plot. This figure compares the distribution of effect size estimates and standard errors for when various covariates regarding Group 2 are observed versus missing. Plot (A) compares the distribution effect size estimates and standard erors for when Group 2 treatment intensity (hours per week) is missing versus observed. Plot (B) compares the distributions for when Group 2 treatment duration (in days) is observed versus missing." title="" id="1" name="Picture"/>
             <a:graphic>
               <a:graphicData uri="http://schemas.openxmlformats.org/drawingml/2006/picture">
                 <pic:pic>
@@ -5729,6 +5937,12 @@
         <w:t xml:space="preserve"> </w:t>
       </w:r>
       <w:r>
+        <w:t xml:space="preserve">Comparative density plot.</w:t>
+      </w:r>
+      <w:r>
+        <w:t xml:space="preserve"> </w:t>
+      </w:r>
+      <w:r>
         <w:rPr>
           <w:i/>
         </w:rPr>
@@ -5781,7 +5995,7 @@
         <w:t xml:space="preserve"> </w:t>
       </w:r>
       <w:r>
-        <w:t xml:space="preserve">These tools proved to be useful as a first step to understanding why data is missing.</w:t>
+        <w:t xml:space="preserve">These numerical and visual tools proved to be useful as a first step to understanding why data is missing and how data is structured.</w:t>
       </w:r>
     </w:p>
     <w:p>
@@ -5874,7 +6088,7 @@
         <w:t xml:space="preserve"> </w:t>
       </w:r>
       <w:r>
-        <w:t xml:space="preserve">Tanner-Smith et al. used the EM algorithm to estimate their meta-regression models, which assumes data are MAR.</w:t>
+        <w:t xml:space="preserve">Tanner-Smith et al. (2016) used the EM algorithm to estimate their meta-regression models, which assumes data are MAR.</w:t>
       </w:r>
       <w:r>
         <w:t xml:space="preserve"> </w:t>
@@ -5985,7 +6199,7 @@
       </w:r>
     </w:p>
     <w:bookmarkEnd w:id="38"/>
-    <w:bookmarkStart w:id="89" w:name="references"/>
+    <w:bookmarkStart w:id="91" w:name="references"/>
     <w:p>
       <w:pPr>
         <w:pStyle w:val="Heading1"/>
@@ -5999,7 +6213,7 @@
         <w:pStyle w:val="FirstParagraph"/>
       </w:pPr>
     </w:p>
-    <w:bookmarkStart w:id="88" w:name="refs"/>
+    <w:bookmarkStart w:id="90" w:name="refs"/>
     <w:bookmarkStart w:id="39" w:name="ref-bennettHowCanDeal2001"/>
     <w:p>
       <w:pPr>
@@ -6276,12 +6490,74 @@
       </w:r>
     </w:p>
     <w:bookmarkEnd w:id="49"/>
-    <w:bookmarkStart w:id="50" w:name="ref-grahamMissingDataAnalysis2009"/>
+    <w:bookmarkStart w:id="50" w:name="ref-duvalTrimFillSimple2000"/>
     <w:p>
       <w:pPr>
         <w:pStyle w:val="Bibliography"/>
       </w:pPr>
       <w:r>
+        <w:t xml:space="preserve">Duval S, Tweedie R. (2000) Trim and Fill: A Simple Funnel-Plot-Based Method of Testing and Adjusting for Publication Bias in Meta-Analysis.</w:t>
+      </w:r>
+      <w:r>
+        <w:t xml:space="preserve"> </w:t>
+      </w:r>
+      <w:r>
+        <w:rPr>
+          <w:i/>
+        </w:rPr>
+        <w:t xml:space="preserve">Biometrics</w:t>
+      </w:r>
+      <w:r>
+        <w:t xml:space="preserve"> </w:t>
+      </w:r>
+      <w:r>
+        <w:rPr>
+          <w:b/>
+        </w:rPr>
+        <w:t xml:space="preserve">56</w:t>
+      </w:r>
+      <w:r>
+        <w:t xml:space="preserve">: 455–463.</w:t>
+      </w:r>
+    </w:p>
+    <w:bookmarkEnd w:id="50"/>
+    <w:bookmarkStart w:id="51" w:name="ref-eggerBiasMetaanalysisDetected1997"/>
+    <w:p>
+      <w:pPr>
+        <w:pStyle w:val="Bibliography"/>
+      </w:pPr>
+      <w:r>
+        <w:t xml:space="preserve">Egger M, Smith GD, Schneider M, Minder C. (1997) Bias in meta-analysis detected by a simple, graphical test.</w:t>
+      </w:r>
+      <w:r>
+        <w:t xml:space="preserve"> </w:t>
+      </w:r>
+      <w:r>
+        <w:rPr>
+          <w:i/>
+        </w:rPr>
+        <w:t xml:space="preserve">BMJ</w:t>
+      </w:r>
+      <w:r>
+        <w:t xml:space="preserve"> </w:t>
+      </w:r>
+      <w:r>
+        <w:rPr>
+          <w:b/>
+        </w:rPr>
+        <w:t xml:space="preserve">315</w:t>
+      </w:r>
+      <w:r>
+        <w:t xml:space="preserve">: 629–634.</w:t>
+      </w:r>
+    </w:p>
+    <w:bookmarkEnd w:id="51"/>
+    <w:bookmarkStart w:id="52" w:name="ref-grahamMissingDataAnalysis2009"/>
+    <w:p>
+      <w:pPr>
+        <w:pStyle w:val="Bibliography"/>
+      </w:pPr>
+      <w:r>
         <w:t xml:space="preserve">Graham JW. (2009) Missing data analysis: Making it work in the real world.</w:t>
       </w:r>
       <w:r>
@@ -6306,8 +6582,8 @@
         <w:t xml:space="preserve">: 549–576.</w:t>
       </w:r>
     </w:p>
-    <w:bookmarkEnd w:id="50"/>
-    <w:bookmarkStart w:id="51" w:name="ref-grahamMethodsHandlingMissing2003"/>
+    <w:bookmarkEnd w:id="52"/>
+    <w:bookmarkStart w:id="53" w:name="ref-grahamMethodsHandlingMissing2003"/>
     <w:p>
       <w:pPr>
         <w:pStyle w:val="Bibliography"/>
@@ -6328,8 +6604,8 @@
         <w:t xml:space="preserve">, p. wei0204. Hoboken, NJ, USA: John Wiley &amp; Sons, Inc.</w:t>
       </w:r>
     </w:p>
-    <w:bookmarkEnd w:id="51"/>
-    <w:bookmarkStart w:id="52" w:name="ref-hedgesFittingContinuousModels24"/>
+    <w:bookmarkEnd w:id="53"/>
+    <w:bookmarkStart w:id="54" w:name="ref-hedgesFittingContinuousModels24"/>
     <w:p>
       <w:pPr>
         <w:pStyle w:val="Bibliography"/>
@@ -6359,8 +6635,8 @@
         <w:t xml:space="preserve">: 245.</w:t>
       </w:r>
     </w:p>
-    <w:bookmarkEnd w:id="52"/>
-    <w:bookmarkStart w:id="53" w:name="ref-hedgesFittingCategoricalModels22"/>
+    <w:bookmarkEnd w:id="54"/>
+    <w:bookmarkStart w:id="55" w:name="ref-hedgesFittingCategoricalModels22"/>
     <w:p>
       <w:pPr>
         <w:pStyle w:val="Bibliography"/>
@@ -6390,8 +6666,8 @@
         <w:t xml:space="preserve">: 119.</w:t>
       </w:r>
     </w:p>
-    <w:bookmarkEnd w:id="53"/>
-    <w:bookmarkStart w:id="54" w:name="ref-hedgesEstimationEffectSize1984"/>
+    <w:bookmarkEnd w:id="55"/>
+    <w:bookmarkStart w:id="56" w:name="ref-hedgesEstimationEffectSize1984"/>
     <w:p>
       <w:pPr>
         <w:pStyle w:val="Bibliography"/>
@@ -6421,8 +6697,8 @@
         <w:t xml:space="preserve">: 61.</w:t>
       </w:r>
     </w:p>
-    <w:bookmarkEnd w:id="54"/>
-    <w:bookmarkStart w:id="55" w:name="X0cc20c891862fd2dedf34c14d0ab8a87be0fdd5"/>
+    <w:bookmarkEnd w:id="56"/>
+    <w:bookmarkStart w:id="57" w:name="X0cc20c891862fd2dedf34c14d0ab8a87be0fdd5"/>
     <w:p>
       <w:pPr>
         <w:pStyle w:val="Bibliography"/>
@@ -6443,8 +6719,8 @@
         <w:t xml:space="preserve">. Orlando: Academic Press.</w:t>
       </w:r>
     </w:p>
-    <w:bookmarkEnd w:id="55"/>
-    <w:bookmarkStart w:id="56" w:name="ref-higginsImputationMethodsMissing2008"/>
+    <w:bookmarkEnd w:id="57"/>
+    <w:bookmarkStart w:id="58" w:name="ref-higginsImputationMethodsMissing2008"/>
     <w:p>
       <w:pPr>
         <w:pStyle w:val="Bibliography"/>
@@ -6474,8 +6750,8 @@
         <w:t xml:space="preserve">: 225–239.</w:t>
       </w:r>
     </w:p>
-    <w:bookmarkEnd w:id="56"/>
-    <w:bookmarkStart w:id="57" w:name="ref-ibrahimIncompleteDataGeneralized1990"/>
+    <w:bookmarkEnd w:id="58"/>
+    <w:bookmarkStart w:id="59" w:name="ref-ibrahimIncompleteDataGeneralized1990"/>
     <w:p>
       <w:pPr>
         <w:pStyle w:val="Bibliography"/>
@@ -6505,8 +6781,8 @@
         <w:t xml:space="preserve">: 765–769.</w:t>
       </w:r>
     </w:p>
-    <w:bookmarkEnd w:id="57"/>
-    <w:bookmarkStart w:id="58" w:name="X64be55350f07e16fec8c652d7138ab3ff2e3fd4"/>
+    <w:bookmarkEnd w:id="59"/>
+    <w:bookmarkStart w:id="60" w:name="X64be55350f07e16fec8c652d7138ab3ff2e3fd4"/>
     <w:p>
       <w:pPr>
         <w:pStyle w:val="Bibliography"/>
@@ -6536,8 +6812,8 @@
         <w:t xml:space="preserve">: 173–190.</w:t>
       </w:r>
     </w:p>
-    <w:bookmarkEnd w:id="58"/>
-    <w:bookmarkStart w:id="59" w:name="ref-jakobsenWhenHowShould2017"/>
+    <w:bookmarkEnd w:id="60"/>
+    <w:bookmarkStart w:id="61" w:name="ref-jakobsenWhenHowShould2017"/>
     <w:p>
       <w:pPr>
         <w:pStyle w:val="Bibliography"/>
@@ -6567,13 +6843,35 @@
         <w:t xml:space="preserve">: 162.</w:t>
       </w:r>
     </w:p>
-    <w:bookmarkEnd w:id="59"/>
-    <w:bookmarkStart w:id="60" w:name="ref-littleTestMissingCompletely1988"/>
+    <w:bookmarkEnd w:id="61"/>
+    <w:bookmarkStart w:id="62" w:name="ref-lightSummingScienceReviewing1984"/>
     <w:p>
       <w:pPr>
         <w:pStyle w:val="Bibliography"/>
       </w:pPr>
       <w:r>
+        <w:t xml:space="preserve">Light RJ, Pillemer DB. (1984)</w:t>
+      </w:r>
+      <w:r>
+        <w:t xml:space="preserve"> </w:t>
+      </w:r>
+      <w:r>
+        <w:rPr>
+          <w:i/>
+        </w:rPr>
+        <w:t xml:space="preserve">Summing up: the science of reviewing research</w:t>
+      </w:r>
+      <w:r>
+        <w:t xml:space="preserve">. Cambridge, Mass: Harvard University Press.</w:t>
+      </w:r>
+    </w:p>
+    <w:bookmarkEnd w:id="62"/>
+    <w:bookmarkStart w:id="63" w:name="ref-littleTestMissingCompletely1988"/>
+    <w:p>
+      <w:pPr>
+        <w:pStyle w:val="Bibliography"/>
+      </w:pPr>
+      <w:r>
         <w:t xml:space="preserve">Little RJA. (1988) A test of missing completely at random for multivariate data with missing values.</w:t>
       </w:r>
       <w:r>
@@ -6598,8 +6896,8 @@
         <w:t xml:space="preserve">: 1198–1202.</w:t>
       </w:r>
     </w:p>
-    <w:bookmarkEnd w:id="60"/>
-    <w:bookmarkStart w:id="61" w:name="ref-littleStatisticalAnalysisMissing2002"/>
+    <w:bookmarkEnd w:id="63"/>
+    <w:bookmarkStart w:id="64" w:name="ref-littleStatisticalAnalysisMissing2002"/>
     <w:p>
       <w:pPr>
         <w:pStyle w:val="Bibliography"/>
@@ -6620,8 +6918,8 @@
         <w:t xml:space="preserve">. Hoboken, NJ, USA: John Wiley &amp; Sons, Inc.</w:t>
       </w:r>
     </w:p>
-    <w:bookmarkEnd w:id="61"/>
-    <w:bookmarkStart w:id="62" w:name="ref-madley-dowdProportionMissingData2019"/>
+    <w:bookmarkEnd w:id="64"/>
+    <w:bookmarkStart w:id="65" w:name="ref-madley-dowdProportionMissingData2019"/>
     <w:p>
       <w:pPr>
         <w:pStyle w:val="Bibliography"/>
@@ -6651,8 +6949,8 @@
         <w:t xml:space="preserve">: 63–73.</w:t>
       </w:r>
     </w:p>
-    <w:bookmarkEnd w:id="62"/>
-    <w:bookmarkStart w:id="63" w:name="ref-molenberghsEveryMissingnessNot2008"/>
+    <w:bookmarkEnd w:id="65"/>
+    <w:bookmarkStart w:id="66" w:name="ref-molenberghsEveryMissingnessNot2008"/>
     <w:p>
       <w:pPr>
         <w:pStyle w:val="Bibliography"/>
@@ -6682,8 +6980,8 @@
         <w:t xml:space="preserve">: 371–388.</w:t>
       </w:r>
     </w:p>
-    <w:bookmarkEnd w:id="63"/>
-    <w:bookmarkStart w:id="64" w:name="X0a300a26ea4afb0dc56fcd1b2c664d97afc536e"/>
+    <w:bookmarkEnd w:id="66"/>
+    <w:bookmarkStart w:id="67" w:name="X0a300a26ea4afb0dc56fcd1b2c664d97afc536e"/>
     <w:p>
       <w:pPr>
         <w:pStyle w:val="Bibliography"/>
@@ -6713,8 +7011,8 @@
         <w:t xml:space="preserve">: 412–425.</w:t>
       </w:r>
     </w:p>
-    <w:bookmarkEnd w:id="64"/>
-    <w:bookmarkStart w:id="65" w:name="ref-pigottHandlingMissingData2019"/>
+    <w:bookmarkEnd w:id="67"/>
+    <w:bookmarkStart w:id="68" w:name="ref-pigottHandlingMissingData2019"/>
     <w:p>
       <w:pPr>
         <w:pStyle w:val="Bibliography"/>
@@ -6735,8 +7033,8 @@
         <w:t xml:space="preserve">, 3rd edn. New York: Russell Sage.</w:t>
       </w:r>
     </w:p>
-    <w:bookmarkEnd w:id="65"/>
-    <w:bookmarkStart w:id="66" w:name="ref-pigottMissingPredictorsModels2001"/>
+    <w:bookmarkEnd w:id="68"/>
+    <w:bookmarkStart w:id="69" w:name="ref-pigottMissingPredictorsModels2001"/>
     <w:p>
       <w:pPr>
         <w:pStyle w:val="Bibliography"/>
@@ -6766,8 +7064,8 @@
         <w:t xml:space="preserve">: 277–307.</w:t>
       </w:r>
     </w:p>
-    <w:bookmarkEnd w:id="66"/>
-    <w:bookmarkStart w:id="67" w:name="ref-pigottReviewMethodsMissing2001"/>
+    <w:bookmarkEnd w:id="69"/>
+    <w:bookmarkStart w:id="70" w:name="ref-pigottReviewMethodsMissing2001"/>
     <w:p>
       <w:pPr>
         <w:pStyle w:val="Bibliography"/>
@@ -6797,8 +7095,8 @@
         <w:t xml:space="preserve">: 353–383.</w:t>
       </w:r>
     </w:p>
-    <w:bookmarkEnd w:id="67"/>
-    <w:bookmarkStart w:id="68" w:name="X320cfaff990a70df3d99f9e4f5d4268b2d31254"/>
+    <w:bookmarkEnd w:id="70"/>
+    <w:bookmarkStart w:id="71" w:name="X320cfaff990a70df3d99f9e4f5d4268b2d31254"/>
     <w:p>
       <w:pPr>
         <w:pStyle w:val="Bibliography"/>
@@ -6828,8 +7126,8 @@
         <w:t xml:space="preserve">: 24–46.</w:t>
       </w:r>
     </w:p>
-    <w:bookmarkEnd w:id="68"/>
-    <w:bookmarkStart w:id="69" w:name="X07791d0c1152b6c65fa1ff331b8a64fdfbac3ba"/>
+    <w:bookmarkEnd w:id="71"/>
+    <w:bookmarkStart w:id="72" w:name="X07791d0c1152b6c65fa1ff331b8a64fdfbac3ba"/>
     <w:p>
       <w:pPr>
         <w:pStyle w:val="Bibliography"/>
@@ -6859,8 +7157,8 @@
         <w:t xml:space="preserve">: e10859.</w:t>
       </w:r>
     </w:p>
-    <w:bookmarkEnd w:id="69"/>
-    <w:bookmarkStart w:id="70" w:name="ref-rhoadsProblemsTestsMissingness2012"/>
+    <w:bookmarkEnd w:id="72"/>
+    <w:bookmarkStart w:id="73" w:name="ref-rhoadsProblemsTestsMissingness2012"/>
     <w:p>
       <w:pPr>
         <w:pStyle w:val="Bibliography"/>
@@ -6890,8 +7188,8 @@
         <w:t xml:space="preserve">.</w:t>
       </w:r>
     </w:p>
-    <w:bookmarkEnd w:id="70"/>
-    <w:bookmarkStart w:id="71" w:name="ref-rosenthalFileDrawerProblem1979"/>
+    <w:bookmarkEnd w:id="73"/>
+    <w:bookmarkStart w:id="74" w:name="ref-rosenthalFileDrawerProblem1979"/>
     <w:p>
       <w:pPr>
         <w:pStyle w:val="Bibliography"/>
@@ -6921,8 +7219,8 @@
         <w:t xml:space="preserve">: 638–641.</w:t>
       </w:r>
     </w:p>
-    <w:bookmarkEnd w:id="71"/>
-    <w:bookmarkStart w:id="72" w:name="X80ece07ac3ad052e71ddcc124db243b5101dd39"/>
+    <w:bookmarkEnd w:id="74"/>
+    <w:bookmarkStart w:id="75" w:name="X80ece07ac3ad052e71ddcc124db243b5101dd39"/>
     <w:p>
       <w:pPr>
         <w:pStyle w:val="Bibliography"/>
@@ -6943,8 +7241,8 @@
         <w:t xml:space="preserve">. Chichester, England ; Hoboken, NJ: Wiley.</w:t>
       </w:r>
     </w:p>
-    <w:bookmarkEnd w:id="72"/>
-    <w:bookmarkStart w:id="73" w:name="ref-rubinInferenceMissingData1976"/>
+    <w:bookmarkEnd w:id="75"/>
+    <w:bookmarkStart w:id="76" w:name="ref-rubinInferenceMissingData1976"/>
     <w:p>
       <w:pPr>
         <w:pStyle w:val="Bibliography"/>
@@ -6974,8 +7272,8 @@
         <w:t xml:space="preserve">: 581–592.</w:t>
       </w:r>
     </w:p>
-    <w:bookmarkEnd w:id="73"/>
-    <w:bookmarkStart w:id="74" w:name="Xb2cc707f864f5faa3f045d9280467878f04f419"/>
+    <w:bookmarkEnd w:id="76"/>
+    <w:bookmarkStart w:id="77" w:name="Xb2cc707f864f5faa3f045d9280467878f04f419"/>
     <w:p>
       <w:pPr>
         <w:pStyle w:val="Bibliography"/>
@@ -6996,14 +7294,14 @@
         <w:t xml:space="preserve">. New York: Wiley.</w:t>
       </w:r>
     </w:p>
-    <w:bookmarkEnd w:id="74"/>
-    <w:bookmarkStart w:id="75" w:name="ref-schaferMultipleImputationPrimer1999"/>
+    <w:bookmarkEnd w:id="77"/>
+    <w:bookmarkStart w:id="78" w:name="ref-schaferMissingDataOur2002"/>
     <w:p>
       <w:pPr>
         <w:pStyle w:val="Bibliography"/>
       </w:pPr>
       <w:r>
-        <w:t xml:space="preserve">Schafer JL. (1999) Multiple imputation: a primer.</w:t>
+        <w:t xml:space="preserve">Schafer JL, Graham JW. (2002) Missing data: our view of the state of the art.</w:t>
       </w:r>
       <w:r>
         <w:t xml:space="preserve"> </w:t>
@@ -7012,7 +7310,7 @@
         <w:rPr>
           <w:i/>
         </w:rPr>
-        <w:t xml:space="preserve">Stat Methods Med Res</w:t>
+        <w:t xml:space="preserve">Psychol Methods</w:t>
       </w:r>
       <w:r>
         <w:t xml:space="preserve"> </w:t>
@@ -7021,20 +7319,20 @@
         <w:rPr>
           <w:b/>
         </w:rPr>
-        <w:t xml:space="preserve">8</w:t>
-      </w:r>
-      <w:r>
-        <w:t xml:space="preserve">: 3–15.</w:t>
-      </w:r>
-    </w:p>
-    <w:bookmarkEnd w:id="75"/>
-    <w:bookmarkStart w:id="76" w:name="ref-schaferMissingDataOur2002"/>
+        <w:t xml:space="preserve">7</w:t>
+      </w:r>
+      <w:r>
+        <w:t xml:space="preserve">: 147–177.</w:t>
+      </w:r>
+    </w:p>
+    <w:bookmarkEnd w:id="78"/>
+    <w:bookmarkStart w:id="79" w:name="ref-seamanWhatMeantMissing2013"/>
     <w:p>
       <w:pPr>
         <w:pStyle w:val="Bibliography"/>
       </w:pPr>
       <w:r>
-        <w:t xml:space="preserve">Schafer JL, Graham JW. (2002) Missing data: our view of the state of the art.</w:t>
+        <w:t xml:space="preserve">Seaman S, Galati J, Jackson D, Carlin J. (2013) What is meant by ‘missing at random’?</w:t>
       </w:r>
       <w:r>
         <w:t xml:space="preserve"> </w:t>
@@ -7043,7 +7341,7 @@
         <w:rPr>
           <w:i/>
         </w:rPr>
-        <w:t xml:space="preserve">Psychol Methods</w:t>
+        <w:t xml:space="preserve">Statist Sci</w:t>
       </w:r>
       <w:r>
         <w:t xml:space="preserve"> </w:t>
@@ -7052,20 +7350,30 @@
         <w:rPr>
           <w:b/>
         </w:rPr>
-        <w:t xml:space="preserve">7</w:t>
-      </w:r>
-      <w:r>
-        <w:t xml:space="preserve">: 147–177.</w:t>
-      </w:r>
-    </w:p>
-    <w:bookmarkEnd w:id="76"/>
-    <w:bookmarkStart w:id="77" w:name="ref-seamanWhatMeantMissing2013"/>
+        <w:t xml:space="preserve">28</w:t>
+      </w:r>
+      <w:r>
+        <w:t xml:space="preserve">: 257–268.</w:t>
+      </w:r>
+    </w:p>
+    <w:bookmarkEnd w:id="79"/>
+    <w:bookmarkStart w:id="80" w:name="Xff02c25adebd8965a0bffff3f753bddc80ce578"/>
     <w:p>
       <w:pPr>
         <w:pStyle w:val="Bibliography"/>
       </w:pPr>
       <w:r>
-        <w:t xml:space="preserve">Seaman S, Galati J, Jackson D, Carlin J. (2013) What is meant by ‘missing at random’?</w:t>
+        <w:t xml:space="preserve">Tanner-Smith EE, Steinka-Fry KT, Kettrey HH, Lipsey MW. (2016) Adolescent substance use treatment effectiveness: A systematic review and meta-analysis. Office of Justice Programs.</w:t>
+      </w:r>
+    </w:p>
+    <w:bookmarkEnd w:id="80"/>
+    <w:bookmarkStart w:id="81" w:name="Xa0fe49b95b532589c895d34c6e47ccb39d61162"/>
+    <w:p>
+      <w:pPr>
+        <w:pStyle w:val="Bibliography"/>
+      </w:pPr>
+      <w:r>
+        <w:t xml:space="preserve">Tanner-Smith EE, Wilson SJ, Lipsey MW. (2013) The comparative effectiveness of outpatient treatment for adolescent substance abuse: A meta-analysis.</w:t>
       </w:r>
       <w:r>
         <w:t xml:space="preserve"> </w:t>
@@ -7074,7 +7382,7 @@
         <w:rPr>
           <w:i/>
         </w:rPr>
-        <w:t xml:space="preserve">Statist Sci</w:t>
+        <w:t xml:space="preserve">Journal of Substance Abuse Treatment</w:t>
       </w:r>
       <w:r>
         <w:t xml:space="preserve"> </w:t>
@@ -7083,30 +7391,51 @@
         <w:rPr>
           <w:b/>
         </w:rPr>
-        <w:t xml:space="preserve">28</w:t>
-      </w:r>
-      <w:r>
-        <w:t xml:space="preserve">: 257–268.</w:t>
-      </w:r>
-    </w:p>
-    <w:bookmarkEnd w:id="77"/>
-    <w:bookmarkStart w:id="78" w:name="Xff02c25adebd8965a0bffff3f753bddc80ce578"/>
+        <w:t xml:space="preserve">44</w:t>
+      </w:r>
+      <w:r>
+        <w:t xml:space="preserve">: 145–158.</w:t>
+      </w:r>
+    </w:p>
+    <w:bookmarkEnd w:id="81"/>
+    <w:bookmarkStart w:id="82" w:name="ref-tierneyVisdatVisualisingWhole2017"/>
     <w:p>
       <w:pPr>
         <w:pStyle w:val="Bibliography"/>
       </w:pPr>
       <w:r>
-        <w:t xml:space="preserve">Tanner-Smith EE, Steinka-Fry KT, Kettrey HH, Lipsey MW. (2016) Adolescent substance use treatment effectiveness: A systematic review and meta-analysis. Office of Justice Programs.</w:t>
-      </w:r>
-    </w:p>
-    <w:bookmarkEnd w:id="78"/>
-    <w:bookmarkStart w:id="79" w:name="Xa0fe49b95b532589c895d34c6e47ccb39d61162"/>
+        <w:t xml:space="preserve">Tierney NJ. (2017) visdat: Visualising whole data frames.</w:t>
+      </w:r>
+      <w:r>
+        <w:t xml:space="preserve"> </w:t>
+      </w:r>
+      <w:r>
+        <w:rPr>
+          <w:i/>
+        </w:rPr>
+        <w:t xml:space="preserve">JOSS</w:t>
+      </w:r>
+      <w:r>
+        <w:t xml:space="preserve"> </w:t>
+      </w:r>
+      <w:r>
+        <w:rPr>
+          <w:b/>
+        </w:rPr>
+        <w:t xml:space="preserve">2</w:t>
+      </w:r>
+      <w:r>
+        <w:t xml:space="preserve">: 355.</w:t>
+      </w:r>
+    </w:p>
+    <w:bookmarkEnd w:id="82"/>
+    <w:bookmarkStart w:id="83" w:name="ref-tierneyExpandingTidyData2018"/>
     <w:p>
       <w:pPr>
         <w:pStyle w:val="Bibliography"/>
       </w:pPr>
       <w:r>
-        <w:t xml:space="preserve">Tanner-Smith EE, Wilson SJ, Lipsey MW. (2013) The comparative effectiveness of outpatient treatment for adolescent substance abuse: A meta-analysis.</w:t>
+        <w:t xml:space="preserve">Tierney NJ, Cook DH. (2018) Expanding tidy data principles to facilitate missing data exploration, visualization and assessment of imputations.</w:t>
       </w:r>
       <w:r>
         <w:t xml:space="preserve"> </w:t>
@@ -7115,87 +7444,25 @@
         <w:rPr>
           <w:i/>
         </w:rPr>
-        <w:t xml:space="preserve">Journal of Substance Abuse Treatment</w:t>
-      </w:r>
-      <w:r>
-        <w:t xml:space="preserve"> </w:t>
-      </w:r>
-      <w:r>
-        <w:rPr>
-          <w:b/>
-        </w:rPr>
-        <w:t xml:space="preserve">44</w:t>
-      </w:r>
-      <w:r>
-        <w:t xml:space="preserve">: 145–158.</w:t>
-      </w:r>
-    </w:p>
-    <w:bookmarkEnd w:id="79"/>
-    <w:bookmarkStart w:id="80" w:name="ref-tierneyVisdatVisualisingWhole2017"/>
+        <w:t xml:space="preserve">arXiv:180902264 [stat]</w:t>
+      </w:r>
+      <w:r>
+        <w:t xml:space="preserve">.</w:t>
+      </w:r>
+    </w:p>
+    <w:bookmarkEnd w:id="83"/>
+    <w:bookmarkStart w:id="85" w:name="Xb075d96c9135f22f0b9193efad6dc4b103bf294"/>
     <w:p>
       <w:pPr>
         <w:pStyle w:val="Bibliography"/>
       </w:pPr>
       <w:r>
-        <w:t xml:space="preserve">Tierney NJ. (2017) visdat: Visualising whole data frames.</w:t>
-      </w:r>
-      <w:r>
-        <w:t xml:space="preserve"> </w:t>
-      </w:r>
-      <w:r>
-        <w:rPr>
-          <w:i/>
-        </w:rPr>
-        <w:t xml:space="preserve">JOSS</w:t>
-      </w:r>
-      <w:r>
-        <w:t xml:space="preserve"> </w:t>
-      </w:r>
-      <w:r>
-        <w:rPr>
-          <w:b/>
-        </w:rPr>
-        <w:t xml:space="preserve">2</w:t>
-      </w:r>
-      <w:r>
-        <w:t xml:space="preserve">: 355.</w:t>
-      </w:r>
-    </w:p>
-    <w:bookmarkEnd w:id="80"/>
-    <w:bookmarkStart w:id="81" w:name="ref-tierneyExpandingTidyData2018"/>
-    <w:p>
-      <w:pPr>
-        <w:pStyle w:val="Bibliography"/>
-      </w:pPr>
-      <w:r>
-        <w:t xml:space="preserve">Tierney NJ, Cook DH. (2018) Expanding tidy data principles to facilitate missing data exploration, visualization and assessment of imputations.</w:t>
-      </w:r>
-      <w:r>
-        <w:t xml:space="preserve"> </w:t>
-      </w:r>
-      <w:r>
-        <w:rPr>
-          <w:i/>
-        </w:rPr>
-        <w:t xml:space="preserve">arXiv:180902264 [stat]</w:t>
-      </w:r>
-      <w:r>
-        <w:t xml:space="preserve">.</w:t>
-      </w:r>
-    </w:p>
-    <w:bookmarkEnd w:id="81"/>
-    <w:bookmarkStart w:id="83" w:name="Xb075d96c9135f22f0b9193efad6dc4b103bf294"/>
-    <w:p>
-      <w:pPr>
-        <w:pStyle w:val="Bibliography"/>
-      </w:pPr>
-      <w:r>
         <w:t xml:space="preserve">Trikalinos T. (2012) OpenMetaAnalyst: Powerful open-source software for meta-analysis.</w:t>
       </w:r>
       <w:r>
         <w:t xml:space="preserve"> </w:t>
       </w:r>
-      <w:hyperlink r:id="rId82">
+      <w:hyperlink r:id="rId84">
         <w:r>
           <w:rPr>
             <w:rStyle w:val="Hyperlink"/>
@@ -7207,8 +7474,8 @@
         <w:t xml:space="preserve">.</w:t>
       </w:r>
     </w:p>
-    <w:bookmarkEnd w:id="83"/>
-    <w:bookmarkStart w:id="84" w:name="ref-tukeyFutureDataAnalysis1962"/>
+    <w:bookmarkEnd w:id="85"/>
+    <w:bookmarkStart w:id="86" w:name="ref-tukeyFutureDataAnalysis1962"/>
     <w:p>
       <w:pPr>
         <w:pStyle w:val="Bibliography"/>
@@ -7238,8 +7505,8 @@
         <w:t xml:space="preserve">: 1–67.</w:t>
       </w:r>
     </w:p>
-    <w:bookmarkEnd w:id="84"/>
-    <w:bookmarkStart w:id="85" w:name="Xc342369ce2ac7dbc7446894982dfdf1c82b6ac3"/>
+    <w:bookmarkEnd w:id="86"/>
+    <w:bookmarkStart w:id="87" w:name="Xc342369ce2ac7dbc7446894982dfdf1c82b6ac3"/>
     <w:p>
       <w:pPr>
         <w:pStyle w:val="Bibliography"/>
@@ -7269,8 +7536,8 @@
         <w:t xml:space="preserve">.</w:t>
       </w:r>
     </w:p>
-    <w:bookmarkEnd w:id="85"/>
-    <w:bookmarkStart w:id="86" w:name="ref-whiteOnlineAlcoholInterventions2010"/>
+    <w:bookmarkEnd w:id="87"/>
+    <w:bookmarkStart w:id="88" w:name="ref-whiteOnlineAlcoholInterventions2010"/>
     <w:p>
       <w:pPr>
         <w:pStyle w:val="Bibliography"/>
@@ -7300,8 +7567,8 @@
         <w:t xml:space="preserve">: e62.</w:t>
       </w:r>
     </w:p>
-    <w:bookmarkEnd w:id="86"/>
-    <w:bookmarkStart w:id="87" w:name="X83349861a562f2b53eb3cdbbe77e7b867a62d02"/>
+    <w:bookmarkEnd w:id="88"/>
+    <w:bookmarkStart w:id="89" w:name="X83349861a562f2b53eb3cdbbe77e7b867a62d02"/>
     <w:p>
       <w:pPr>
         <w:pStyle w:val="Bibliography"/>
@@ -7331,9 +7598,9 @@
         <w:t xml:space="preserve">: 264–271.</w:t>
       </w:r>
     </w:p>
-    <w:bookmarkEnd w:id="87"/>
-    <w:bookmarkEnd w:id="88"/>
     <w:bookmarkEnd w:id="89"/>
+    <w:bookmarkEnd w:id="90"/>
+    <w:bookmarkEnd w:id="91"/>
     <w:sectPr>
       <w:footerReference w:type="even" r:id="rId10"/>
       <w:footerReference w:type="default" r:id="rId9"/>

</xml_diff>

<commit_message>
Update to tutorial revision.
</commit_message>
<xml_diff>
--- a/writeup/diagnostics_tutorial/MA_missing_data_EDA.docx
+++ b/writeup/diagnostics_tutorial/MA_missing_data_EDA.docx
@@ -75,6 +75,12 @@
         <w:pStyle w:val="Abstract"/>
       </w:pPr>
       <w:r>
+        <w:t xml:space="preserve">INTRODUCTION:</w:t>
+      </w:r>
+      <w:r>
+        <w:t xml:space="preserve"> </w:t>
+      </w:r>
+      <w:r>
         <w:t xml:space="preserve">While</w:t>
       </w:r>
       <w:r>
@@ -327,7 +333,229 @@
         <w:t xml:space="preserve"> </w:t>
       </w:r>
       <w:r>
-        <w:t xml:space="preserve">base</w:t>
+        <w:t xml:space="preserve">base.</w:t>
+      </w:r>
+      <w:r>
+        <w:t xml:space="preserve"> </w:t>
+      </w:r>
+      <w:r>
+        <w:t xml:space="preserve">Current</w:t>
+      </w:r>
+      <w:r>
+        <w:t xml:space="preserve"> </w:t>
+      </w:r>
+      <w:r>
+        <w:t xml:space="preserve">methods</w:t>
+      </w:r>
+      <w:r>
+        <w:t xml:space="preserve"> </w:t>
+      </w:r>
+      <w:r>
+        <w:t xml:space="preserve">for</w:t>
+      </w:r>
+      <w:r>
+        <w:t xml:space="preserve"> </w:t>
+      </w:r>
+      <w:r>
+        <w:t xml:space="preserve">analyzing</w:t>
+      </w:r>
+      <w:r>
+        <w:t xml:space="preserve"> </w:t>
+      </w:r>
+      <w:r>
+        <w:t xml:space="preserve">missing</w:t>
+      </w:r>
+      <w:r>
+        <w:t xml:space="preserve"> </w:t>
+      </w:r>
+      <w:r>
+        <w:t xml:space="preserve">data</w:t>
+      </w:r>
+      <w:r>
+        <w:t xml:space="preserve"> </w:t>
+      </w:r>
+      <w:r>
+        <w:t xml:space="preserve">require</w:t>
+      </w:r>
+      <w:r>
+        <w:t xml:space="preserve"> </w:t>
+      </w:r>
+      <w:r>
+        <w:t xml:space="preserve">assumptions</w:t>
+      </w:r>
+      <w:r>
+        <w:t xml:space="preserve"> </w:t>
+      </w:r>
+      <w:r>
+        <w:t xml:space="preserve">about</w:t>
+      </w:r>
+      <w:r>
+        <w:t xml:space="preserve"> </w:t>
+      </w:r>
+      <w:r>
+        <w:t xml:space="preserve">the</w:t>
+      </w:r>
+      <w:r>
+        <w:t xml:space="preserve"> </w:t>
+      </w:r>
+      <w:r>
+        <w:t xml:space="preserve">reasons</w:t>
+      </w:r>
+      <w:r>
+        <w:t xml:space="preserve"> </w:t>
+      </w:r>
+      <w:r>
+        <w:t xml:space="preserve">that</w:t>
+      </w:r>
+      <w:r>
+        <w:t xml:space="preserve"> </w:t>
+      </w:r>
+      <w:r>
+        <w:t xml:space="preserve">the</w:t>
+      </w:r>
+      <w:r>
+        <w:t xml:space="preserve"> </w:t>
+      </w:r>
+      <w:r>
+        <w:t xml:space="preserve">missing</w:t>
+      </w:r>
+      <w:r>
+        <w:t xml:space="preserve"> </w:t>
+      </w:r>
+      <w:r>
+        <w:t xml:space="preserve">data</w:t>
+      </w:r>
+      <w:r>
+        <w:t xml:space="preserve"> </w:t>
+      </w:r>
+      <w:r>
+        <w:t xml:space="preserve">occur.</w:t>
+      </w:r>
+      <w:r>
+        <w:br/>
+      </w:r>
+      <w:r>
+        <w:t xml:space="preserve">OBJECTIVES:</w:t>
+      </w:r>
+      <w:r>
+        <w:t xml:space="preserve"> </w:t>
+      </w:r>
+      <w:r>
+        <w:t xml:space="preserve">In</w:t>
+      </w:r>
+      <w:r>
+        <w:t xml:space="preserve"> </w:t>
+      </w:r>
+      <w:r>
+        <w:t xml:space="preserve">this</w:t>
+      </w:r>
+      <w:r>
+        <w:t xml:space="preserve"> </w:t>
+      </w:r>
+      <w:r>
+        <w:t xml:space="preserve">tutorial,</w:t>
+      </w:r>
+      <w:r>
+        <w:t xml:space="preserve"> </w:t>
+      </w:r>
+      <w:r>
+        <w:t xml:space="preserve">we</w:t>
+      </w:r>
+      <w:r>
+        <w:t xml:space="preserve"> </w:t>
+      </w:r>
+      <w:r>
+        <w:t xml:space="preserve">examine</w:t>
+      </w:r>
+      <w:r>
+        <w:t xml:space="preserve"> </w:t>
+      </w:r>
+      <w:r>
+        <w:t xml:space="preserve">methods</w:t>
+      </w:r>
+      <w:r>
+        <w:t xml:space="preserve"> </w:t>
+      </w:r>
+      <w:r>
+        <w:t xml:space="preserve">for</w:t>
+      </w:r>
+      <w:r>
+        <w:t xml:space="preserve"> </w:t>
+      </w:r>
+      <w:r>
+        <w:t xml:space="preserve">exploring</w:t>
+      </w:r>
+      <w:r>
+        <w:t xml:space="preserve"> </w:t>
+      </w:r>
+      <w:r>
+        <w:t xml:space="preserve">missingness</w:t>
+      </w:r>
+      <w:r>
+        <w:t xml:space="preserve"> </w:t>
+      </w:r>
+      <w:r>
+        <w:t xml:space="preserve">in</w:t>
+      </w:r>
+      <w:r>
+        <w:t xml:space="preserve"> </w:t>
+      </w:r>
+      <w:r>
+        <w:t xml:space="preserve">a</w:t>
+      </w:r>
+      <w:r>
+        <w:t xml:space="preserve"> </w:t>
+      </w:r>
+      <w:r>
+        <w:t xml:space="preserve">dataset</w:t>
+      </w:r>
+      <w:r>
+        <w:t xml:space="preserve"> </w:t>
+      </w:r>
+      <w:r>
+        <w:t xml:space="preserve">in</w:t>
+      </w:r>
+      <w:r>
+        <w:t xml:space="preserve"> </w:t>
+      </w:r>
+      <w:r>
+        <w:t xml:space="preserve">ways</w:t>
+      </w:r>
+      <w:r>
+        <w:t xml:space="preserve"> </w:t>
+      </w:r>
+      <w:r>
+        <w:t xml:space="preserve">that</w:t>
+      </w:r>
+      <w:r>
+        <w:t xml:space="preserve"> </w:t>
+      </w:r>
+      <w:r>
+        <w:t xml:space="preserve">can</w:t>
+      </w:r>
+      <w:r>
+        <w:t xml:space="preserve"> </w:t>
+      </w:r>
+      <w:r>
+        <w:t xml:space="preserve">help</w:t>
+      </w:r>
+      <w:r>
+        <w:t xml:space="preserve"> </w:t>
+      </w:r>
+      <w:r>
+        <w:t xml:space="preserve">identify</w:t>
+      </w:r>
+      <w:r>
+        <w:t xml:space="preserve"> </w:t>
+      </w:r>
+      <w:r>
+        <w:t xml:space="preserve">the</w:t>
+      </w:r>
+      <w:r>
+        <w:t xml:space="preserve"> </w:t>
+      </w:r>
+      <w:r>
+        <w:t xml:space="preserve">sources</w:t>
       </w:r>
       <w:r>
         <w:t xml:space="preserve"> </w:t>
@@ -339,25 +567,229 @@
         <w:t xml:space="preserve"> </w:t>
       </w:r>
       <w:r>
-        <w:t xml:space="preserve">deciding</w:t>
-      </w:r>
-      <w:r>
-        <w:t xml:space="preserve"> </w:t>
-      </w:r>
-      <w:r>
-        <w:t xml:space="preserve">how</w:t>
-      </w:r>
-      <w:r>
-        <w:t xml:space="preserve"> </w:t>
-      </w:r>
-      <w:r>
-        <w:t xml:space="preserve">to</w:t>
-      </w:r>
-      <w:r>
-        <w:t xml:space="preserve"> </w:t>
-      </w:r>
-      <w:r>
-        <w:t xml:space="preserve">handle</w:t>
+        <w:t xml:space="preserve">extent</w:t>
+      </w:r>
+      <w:r>
+        <w:t xml:space="preserve"> </w:t>
+      </w:r>
+      <w:r>
+        <w:t xml:space="preserve">of</w:t>
+      </w:r>
+      <w:r>
+        <w:t xml:space="preserve"> </w:t>
+      </w:r>
+      <w:r>
+        <w:t xml:space="preserve">missingness,</w:t>
+      </w:r>
+      <w:r>
+        <w:t xml:space="preserve"> </w:t>
+      </w:r>
+      <w:r>
+        <w:t xml:space="preserve">as</w:t>
+      </w:r>
+      <w:r>
+        <w:t xml:space="preserve"> </w:t>
+      </w:r>
+      <w:r>
+        <w:t xml:space="preserve">well</w:t>
+      </w:r>
+      <w:r>
+        <w:t xml:space="preserve"> </w:t>
+      </w:r>
+      <w:r>
+        <w:t xml:space="preserve">as</w:t>
+      </w:r>
+      <w:r>
+        <w:t xml:space="preserve"> </w:t>
+      </w:r>
+      <w:r>
+        <w:t xml:space="preserve">clarify</w:t>
+      </w:r>
+      <w:r>
+        <w:t xml:space="preserve"> </w:t>
+      </w:r>
+      <w:r>
+        <w:t xml:space="preserve">gaps</w:t>
+      </w:r>
+      <w:r>
+        <w:t xml:space="preserve"> </w:t>
+      </w:r>
+      <w:r>
+        <w:t xml:space="preserve">in</w:t>
+      </w:r>
+      <w:r>
+        <w:t xml:space="preserve"> </w:t>
+      </w:r>
+      <w:r>
+        <w:t xml:space="preserve">evidence.</w:t>
+      </w:r>
+      <w:r>
+        <w:br/>
+      </w:r>
+      <w:r>
+        <w:t xml:space="preserve">METHODS:</w:t>
+      </w:r>
+      <w:r>
+        <w:t xml:space="preserve"> </w:t>
+      </w:r>
+      <w:r>
+        <w:t xml:space="preserve">Using</w:t>
+      </w:r>
+      <w:r>
+        <w:t xml:space="preserve"> </w:t>
+      </w:r>
+      <w:r>
+        <w:t xml:space="preserve">a</w:t>
+      </w:r>
+      <w:r>
+        <w:t xml:space="preserve"> </w:t>
+      </w:r>
+      <w:r>
+        <w:t xml:space="preserve">subset</w:t>
+      </w:r>
+      <w:r>
+        <w:t xml:space="preserve"> </w:t>
+      </w:r>
+      <w:r>
+        <w:t xml:space="preserve">of</w:t>
+      </w:r>
+      <w:r>
+        <w:t xml:space="preserve"> </w:t>
+      </w:r>
+      <w:r>
+        <w:t xml:space="preserve">data</w:t>
+      </w:r>
+      <w:r>
+        <w:t xml:space="preserve"> </w:t>
+      </w:r>
+      <w:r>
+        <w:t xml:space="preserve">from</w:t>
+      </w:r>
+      <w:r>
+        <w:t xml:space="preserve"> </w:t>
+      </w:r>
+      <w:r>
+        <w:t xml:space="preserve">Tanner</w:t>
+      </w:r>
+      <w:r>
+        <w:t xml:space="preserve"> </w:t>
+      </w:r>
+      <w:r>
+        <w:t xml:space="preserve">et</w:t>
+      </w:r>
+      <w:r>
+        <w:t xml:space="preserve"> </w:t>
+      </w:r>
+      <w:r>
+        <w:t xml:space="preserve">al. (2016),</w:t>
+      </w:r>
+      <w:r>
+        <w:t xml:space="preserve"> </w:t>
+      </w:r>
+      <w:r>
+        <w:t xml:space="preserve">we</w:t>
+      </w:r>
+      <w:r>
+        <w:t xml:space="preserve"> </w:t>
+      </w:r>
+      <w:r>
+        <w:t xml:space="preserve">demonstrate</w:t>
+      </w:r>
+      <w:r>
+        <w:t xml:space="preserve"> </w:t>
+      </w:r>
+      <w:r>
+        <w:t xml:space="preserve">the</w:t>
+      </w:r>
+      <w:r>
+        <w:t xml:space="preserve"> </w:t>
+      </w:r>
+      <w:r>
+        <w:t xml:space="preserve">use</w:t>
+      </w:r>
+      <w:r>
+        <w:t xml:space="preserve"> </w:t>
+      </w:r>
+      <w:r>
+        <w:t xml:space="preserve">of</w:t>
+      </w:r>
+      <w:r>
+        <w:t xml:space="preserve"> </w:t>
+      </w:r>
+      <w:r>
+        <w:t xml:space="preserve">exploratory</w:t>
+      </w:r>
+      <w:r>
+        <w:t xml:space="preserve"> </w:t>
+      </w:r>
+      <w:r>
+        <w:t xml:space="preserve">missingness</w:t>
+      </w:r>
+      <w:r>
+        <w:t xml:space="preserve"> </w:t>
+      </w:r>
+      <w:r>
+        <w:t xml:space="preserve">analysis</w:t>
+      </w:r>
+      <w:r>
+        <w:t xml:space="preserve"> </w:t>
+      </w:r>
+      <w:r>
+        <w:t xml:space="preserve">(EMA)</w:t>
+      </w:r>
+      <w:r>
+        <w:t xml:space="preserve"> </w:t>
+      </w:r>
+      <w:r>
+        <w:t xml:space="preserve">including</w:t>
+      </w:r>
+      <w:r>
+        <w:t xml:space="preserve"> </w:t>
+      </w:r>
+      <w:r>
+        <w:t xml:space="preserve">techniques</w:t>
+      </w:r>
+      <w:r>
+        <w:t xml:space="preserve"> </w:t>
+      </w:r>
+      <w:r>
+        <w:t xml:space="preserve">for</w:t>
+      </w:r>
+      <w:r>
+        <w:t xml:space="preserve"> </w:t>
+      </w:r>
+      <w:r>
+        <w:t xml:space="preserve">numerical</w:t>
+      </w:r>
+      <w:r>
+        <w:t xml:space="preserve"> </w:t>
+      </w:r>
+      <w:r>
+        <w:t xml:space="preserve">summaries</w:t>
+      </w:r>
+      <w:r>
+        <w:t xml:space="preserve"> </w:t>
+      </w:r>
+      <w:r>
+        <w:t xml:space="preserve">and</w:t>
+      </w:r>
+      <w:r>
+        <w:t xml:space="preserve"> </w:t>
+      </w:r>
+      <w:r>
+        <w:t xml:space="preserve">visual</w:t>
+      </w:r>
+      <w:r>
+        <w:t xml:space="preserve"> </w:t>
+      </w:r>
+      <w:r>
+        <w:t xml:space="preserve">displays</w:t>
+      </w:r>
+      <w:r>
+        <w:t xml:space="preserve"> </w:t>
+      </w:r>
+      <w:r>
+        <w:t xml:space="preserve">of</w:t>
       </w:r>
       <w:r>
         <w:t xml:space="preserve"> </w:t>
@@ -369,187 +801,963 @@
         <w:t xml:space="preserve"> </w:t>
       </w:r>
       <w:r>
+        <w:t xml:space="preserve">data.</w:t>
+      </w:r>
+      <w:r>
+        <w:br/>
+      </w:r>
+      <w:r>
+        <w:t xml:space="preserve">RESULTS:</w:t>
+      </w:r>
+      <w:r>
+        <w:t xml:space="preserve"> </w:t>
+      </w:r>
+      <w:r>
+        <w:t xml:space="preserve">These</w:t>
+      </w:r>
+      <w:r>
+        <w:t xml:space="preserve"> </w:t>
+      </w:r>
+      <w:r>
+        <w:t xml:space="preserve">techniques</w:t>
+      </w:r>
+      <w:r>
+        <w:t xml:space="preserve"> </w:t>
+      </w:r>
+      <w:r>
+        <w:t xml:space="preserve">examine</w:t>
+      </w:r>
+      <w:r>
+        <w:t xml:space="preserve"> </w:t>
+      </w:r>
+      <w:r>
+        <w:t xml:space="preserve">the</w:t>
+      </w:r>
+      <w:r>
+        <w:t xml:space="preserve"> </w:t>
+      </w:r>
+      <w:r>
+        <w:t xml:space="preserve">patterns</w:t>
+      </w:r>
+      <w:r>
+        <w:t xml:space="preserve"> </w:t>
+      </w:r>
+      <w:r>
+        <w:t xml:space="preserve">of</w:t>
+      </w:r>
+      <w:r>
+        <w:t xml:space="preserve"> </w:t>
+      </w:r>
+      <w:r>
+        <w:t xml:space="preserve">missing</w:t>
+      </w:r>
+      <w:r>
+        <w:t xml:space="preserve"> </w:t>
+      </w:r>
+      <w:r>
+        <w:t xml:space="preserve">covariates</w:t>
+      </w:r>
+      <w:r>
+        <w:t xml:space="preserve"> </w:t>
+      </w:r>
+      <w:r>
+        <w:t xml:space="preserve">in</w:t>
+      </w:r>
+      <w:r>
+        <w:t xml:space="preserve"> </w:t>
+      </w:r>
+      <w:r>
+        <w:t xml:space="preserve">meta-analysis</w:t>
+      </w:r>
+      <w:r>
+        <w:t xml:space="preserve"> </w:t>
+      </w:r>
+      <w:r>
         <w:t xml:space="preserve">data</w:t>
       </w:r>
       <w:r>
         <w:t xml:space="preserve"> </w:t>
       </w:r>
       <w:r>
-        <w:t xml:space="preserve">depends</w:t>
-      </w:r>
-      <w:r>
-        <w:t xml:space="preserve"> </w:t>
-      </w:r>
-      <w:r>
-        <w:t xml:space="preserve">on</w:t>
-      </w:r>
-      <w:r>
-        <w:t xml:space="preserve"> </w:t>
-      </w:r>
-      <w:r>
+        <w:t xml:space="preserve">and</w:t>
+      </w:r>
+      <w:r>
+        <w:t xml:space="preserve"> </w:t>
+      </w:r>
+      <w:r>
+        <w:t xml:space="preserve">the</w:t>
+      </w:r>
+      <w:r>
+        <w:t xml:space="preserve"> </w:t>
+      </w:r>
+      <w:r>
+        <w:t xml:space="preserve">relationships</w:t>
+      </w:r>
+      <w:r>
+        <w:t xml:space="preserve"> </w:t>
+      </w:r>
+      <w:r>
+        <w:t xml:space="preserve">among</w:t>
+      </w:r>
+      <w:r>
+        <w:t xml:space="preserve"> </w:t>
+      </w:r>
+      <w:r>
+        <w:t xml:space="preserve">variables</w:t>
+      </w:r>
+      <w:r>
+        <w:t xml:space="preserve"> </w:t>
+      </w:r>
+      <w:r>
+        <w:t xml:space="preserve">with</w:t>
+      </w:r>
+      <w:r>
+        <w:t xml:space="preserve"> </w:t>
+      </w:r>
+      <w:r>
+        <w:t xml:space="preserve">missing</w:t>
+      </w:r>
+      <w:r>
+        <w:t xml:space="preserve"> </w:t>
+      </w:r>
+      <w:r>
+        <w:t xml:space="preserve">data</w:t>
+      </w:r>
+      <w:r>
+        <w:t xml:space="preserve"> </w:t>
+      </w:r>
+      <w:r>
+        <w:t xml:space="preserve">and</w:t>
+      </w:r>
+      <w:r>
+        <w:t xml:space="preserve"> </w:t>
+      </w:r>
+      <w:r>
+        <w:t xml:space="preserve">observed</w:t>
+      </w:r>
+      <w:r>
+        <w:t xml:space="preserve"> </w:t>
+      </w:r>
+      <w:r>
+        <w:t xml:space="preserve">variables</w:t>
+      </w:r>
+      <w:r>
+        <w:t xml:space="preserve"> </w:t>
+      </w:r>
+      <w:r>
+        <w:t xml:space="preserve">including</w:t>
+      </w:r>
+      <w:r>
+        <w:t xml:space="preserve"> </w:t>
+      </w:r>
+      <w:r>
+        <w:t xml:space="preserve">the</w:t>
+      </w:r>
+      <w:r>
+        <w:t xml:space="preserve"> </w:t>
+      </w:r>
+      <w:r>
+        <w:t xml:space="preserve">effect</w:t>
+      </w:r>
+      <w:r>
+        <w:t xml:space="preserve"> </w:t>
+      </w:r>
+      <w:r>
+        <w:t xml:space="preserve">size.</w:t>
+      </w:r>
+      <w:r>
+        <w:t xml:space="preserve"> </w:t>
+      </w:r>
+      <w:r>
+        <w:t xml:space="preserve">The</w:t>
+      </w:r>
+      <w:r>
+        <w:t xml:space="preserve"> </w:t>
+      </w:r>
+      <w:r>
+        <w:t xml:space="preserve">case</w:t>
+      </w:r>
+      <w:r>
+        <w:t xml:space="preserve"> </w:t>
+      </w:r>
+      <w:r>
+        <w:t xml:space="preserve">study</w:t>
+      </w:r>
+      <w:r>
+        <w:t xml:space="preserve"> </w:t>
+      </w:r>
+      <w:r>
+        <w:t xml:space="preserve">shows</w:t>
+      </w:r>
+      <w:r>
+        <w:t xml:space="preserve"> </w:t>
+      </w:r>
+      <w:r>
+        <w:t xml:space="preserve">complex</w:t>
+      </w:r>
+      <w:r>
+        <w:t xml:space="preserve"> </w:t>
+      </w:r>
+      <w:r>
+        <w:t xml:space="preserve">relationships</w:t>
+      </w:r>
+      <w:r>
+        <w:t xml:space="preserve"> </w:t>
+      </w:r>
+      <w:r>
+        <w:t xml:space="preserve">among</w:t>
+      </w:r>
+      <w:r>
+        <w:t xml:space="preserve"> </w:t>
+      </w:r>
+      <w:r>
+        <w:t xml:space="preserve">missingness</w:t>
+      </w:r>
+      <w:r>
+        <w:t xml:space="preserve"> </w:t>
+      </w:r>
+      <w:r>
+        <w:t xml:space="preserve">and</w:t>
+      </w:r>
+      <w:r>
+        <w:t xml:space="preserve"> </w:t>
+      </w:r>
+      <w:r>
+        <w:t xml:space="preserve">other</w:t>
+      </w:r>
+      <w:r>
+        <w:t xml:space="preserve"> </w:t>
+      </w:r>
+      <w:r>
+        <w:t xml:space="preserve">potential</w:t>
+      </w:r>
+      <w:r>
+        <w:t xml:space="preserve"> </w:t>
+      </w:r>
+      <w:r>
+        <w:t xml:space="preserve">covariates</w:t>
+      </w:r>
+      <w:r>
+        <w:t xml:space="preserve"> </w:t>
+      </w:r>
+      <w:r>
+        <w:t xml:space="preserve">in</w:t>
+      </w:r>
+      <w:r>
+        <w:t xml:space="preserve"> </w:t>
+      </w:r>
+      <w:r>
+        <w:t xml:space="preserve">meta-regression,</w:t>
+      </w:r>
+      <w:r>
+        <w:t xml:space="preserve"> </w:t>
+      </w:r>
+      <w:r>
+        <w:t xml:space="preserve">highlighting</w:t>
+      </w:r>
+      <w:r>
+        <w:t xml:space="preserve"> </w:t>
+      </w:r>
+      <w:r>
+        <w:t xml:space="preserve">gaps</w:t>
+      </w:r>
+      <w:r>
+        <w:t xml:space="preserve"> </w:t>
+      </w:r>
+      <w:r>
+        <w:t xml:space="preserve">in</w:t>
+      </w:r>
+      <w:r>
+        <w:t xml:space="preserve"> </w:t>
+      </w:r>
+      <w:r>
+        <w:t xml:space="preserve">the</w:t>
+      </w:r>
+      <w:r>
+        <w:t xml:space="preserve"> </w:t>
+      </w:r>
+      <w:r>
+        <w:t xml:space="preserve">evidence</w:t>
+      </w:r>
+      <w:r>
+        <w:t xml:space="preserve"> </w:t>
+      </w:r>
+      <w:r>
+        <w:t xml:space="preserve">base.</w:t>
+      </w:r>
+      <w:r>
+        <w:br/>
+      </w:r>
+      <w:r>
+        <w:t xml:space="preserve">CONCLUSION:</w:t>
+      </w:r>
+      <w:r>
+        <w:t xml:space="preserve"> </w:t>
+      </w:r>
+      <w:r>
+        <w:t xml:space="preserve">We</w:t>
+      </w:r>
+      <w:r>
+        <w:t xml:space="preserve"> </w:t>
+      </w:r>
+      <w:r>
+        <w:t xml:space="preserve">would</w:t>
+      </w:r>
+      <w:r>
+        <w:t xml:space="preserve"> </w:t>
+      </w:r>
+      <w:r>
+        <w:t xml:space="preserve">advocate</w:t>
+      </w:r>
+      <w:r>
+        <w:t xml:space="preserve"> </w:t>
+      </w:r>
+      <w:r>
+        <w:t xml:space="preserve">meta-analysts</w:t>
+      </w:r>
+      <w:r>
+        <w:t xml:space="preserve"> </w:t>
+      </w:r>
+      <w:r>
+        <w:t xml:space="preserve">employ</w:t>
+      </w:r>
+      <w:r>
+        <w:t xml:space="preserve"> </w:t>
+      </w:r>
+      <w:r>
+        <w:t xml:space="preserve">some</w:t>
+      </w:r>
+      <w:r>
+        <w:t xml:space="preserve"> </w:t>
+      </w:r>
+      <w:r>
+        <w:t xml:space="preserve">form</w:t>
+      </w:r>
+      <w:r>
+        <w:t xml:space="preserve"> </w:t>
+      </w:r>
+      <w:r>
+        <w:t xml:space="preserve">of</w:t>
+      </w:r>
+      <w:r>
+        <w:t xml:space="preserve"> </w:t>
+      </w:r>
+      <w:r>
+        <w:t xml:space="preserve">EMA</w:t>
+      </w:r>
+      <w:r>
+        <w:t xml:space="preserve"> </w:t>
+      </w:r>
+      <w:r>
+        <w:t xml:space="preserve">as</w:t>
+      </w:r>
+      <w:r>
+        <w:t xml:space="preserve"> </w:t>
+      </w:r>
+      <w:r>
+        <w:t xml:space="preserve">they</w:t>
+      </w:r>
+      <w:r>
+        <w:t xml:space="preserve"> </w:t>
+      </w:r>
+      <w:r>
+        <w:t xml:space="preserve">encounter</w:t>
+      </w:r>
+      <w:r>
+        <w:t xml:space="preserve"> </w:t>
+      </w:r>
+      <w:r>
+        <w:t xml:space="preserve">missing</w:t>
+      </w:r>
+      <w:r>
+        <w:t xml:space="preserve"> </w:t>
+      </w:r>
+      <w:r>
+        <w:t xml:space="preserve">data.</w:t>
+      </w:r>
+    </w:p>
+    <w:p>
+      <w:pPr>
+        <w:pStyle w:val="Heading1"/>
+      </w:pPr>
+      <w:bookmarkStart w:id="20" w:name="introduction"/>
+      <w:r>
+        <w:t xml:space="preserve">1	Introduction</w:t>
+      </w:r>
+      <w:bookmarkEnd w:id="20"/>
+    </w:p>
+    <w:p>
+      <w:pPr>
+        <w:pStyle w:val="FirstParagraph"/>
+      </w:pPr>
+      <w:r>
+        <w:t xml:space="preserve">Systematic reviews of substance abuse research hold great promise for better understanding effects of interventions</w:t>
+      </w:r>
+      <w:r>
+        <w:t xml:space="preserve"> </w:t>
+      </w:r>
+      <w:r>
+        <w:t xml:space="preserve">(Tanner-Smith, Wilson, &amp; Lipsey, 2013; Tanner-Smith</w:t>
+      </w:r>
+      <w:r>
+        <w:t xml:space="preserve"> </w:t>
+      </w:r>
+      <w:r>
+        <w:rPr>
+          <w:i/>
+        </w:rPr>
+        <w:t xml:space="preserve">et al.</w:t>
+      </w:r>
+      <w:r>
+        <w:t xml:space="preserve">, 2016; White</w:t>
+      </w:r>
+      <w:r>
+        <w:t xml:space="preserve"> </w:t>
+      </w:r>
+      <w:r>
+        <w:rPr>
+          <w:i/>
+        </w:rPr>
+        <w:t xml:space="preserve">et al.</w:t>
+      </w:r>
+      <w:r>
+        <w:t xml:space="preserve">, 2010; Newbury-Birch</w:t>
+      </w:r>
+      <w:r>
+        <w:t xml:space="preserve"> </w:t>
+      </w:r>
+      <w:r>
+        <w:rPr>
+          <w:i/>
+        </w:rPr>
+        <w:t xml:space="preserve">et al.</w:t>
+      </w:r>
+      <w:r>
+        <w:t xml:space="preserve">, 2018; Ramsey</w:t>
+      </w:r>
+      <w:r>
+        <w:t xml:space="preserve"> </w:t>
+      </w:r>
+      <w:r>
+        <w:rPr>
+          <w:i/>
+        </w:rPr>
+        <w:t xml:space="preserve">et al.</w:t>
+      </w:r>
+      <w:r>
+        <w:t xml:space="preserve">, 2019; Yuvaraj</w:t>
+      </w:r>
+      <w:r>
+        <w:t xml:space="preserve"> </w:t>
+      </w:r>
+      <w:r>
+        <w:rPr>
+          <w:i/>
+        </w:rPr>
+        <w:t xml:space="preserve">et al.</w:t>
+      </w:r>
+      <w:r>
+        <w:t xml:space="preserve">, 2019)</w:t>
+      </w:r>
+      <w:r>
+        <w:t xml:space="preserve">.</w:t>
+      </w:r>
+      <w:r>
+        <w:t xml:space="preserve"> </w:t>
+      </w:r>
+      <w:r>
+        <w:t xml:space="preserve">Traditional meta-analyses summarize the results of ensembles of studies of interventions, typically reporting the average impact or variation across impacts.</w:t>
+      </w:r>
+      <w:r>
+        <w:t xml:space="preserve"> </w:t>
+      </w:r>
+      <w:r>
+        <w:t xml:space="preserve">Alternatively, meta-regression is a statistical model analogous to standard linear regression, wherein effect estimates are regressed on covariates pertaining to those effects, including study- and effect-level information</w:t>
+      </w:r>
+      <w:r>
+        <w:t xml:space="preserve"> </w:t>
+      </w:r>
+      <w:r>
+        <w:t xml:space="preserve">(Hedges, 1982a, 1982b; Cooper, Hedges, &amp; Valentine, 2019)</w:t>
+      </w:r>
+      <w:r>
+        <w:t xml:space="preserve">.</w:t>
+      </w:r>
+      <w:r>
+        <w:t xml:space="preserve"> </w:t>
+      </w:r>
+      <w:r>
+        <w:t xml:space="preserve">For example, a meta-analyst may examine how the effectiveness of interventions is related to the type of treatment (e.g., type of therapy provided), how or on whom it was implemented, or the context in which it was studied</w:t>
+      </w:r>
+      <w:r>
+        <w:t xml:space="preserve"> </w:t>
+      </w:r>
+      <w:r>
+        <w:t xml:space="preserve">(see Cooper</w:t>
+      </w:r>
+      <w:r>
+        <w:t xml:space="preserve"> </w:t>
+      </w:r>
+      <w:r>
+        <w:rPr>
+          <w:i/>
+        </w:rPr>
+        <w:t xml:space="preserve">et al.</w:t>
+      </w:r>
+      <w:r>
+        <w:t xml:space="preserve">, 2019)</w:t>
+      </w:r>
+      <w:r>
+        <w:t xml:space="preserve">.</w:t>
+      </w:r>
+      <w:r>
+        <w:t xml:space="preserve"> </w:t>
+      </w:r>
+      <w:r>
+        <w:t xml:space="preserve">However, meta-analyses and meta-regressions frequently contend with missing data</w:t>
+      </w:r>
+      <w:r>
+        <w:t xml:space="preserve"> </w:t>
+      </w:r>
+      <w:r>
+        <w:t xml:space="preserve">(Pigott, 2019)</w:t>
+      </w:r>
+      <w:r>
+        <w:t xml:space="preserve">.</w:t>
+      </w:r>
+      <w:r>
+        <w:t xml:space="preserve"> </w:t>
+      </w:r>
+      <w:r>
+        <w:t xml:space="preserve">A vast literature on missing data methodology highlights the ways missingness can bias statistical inferences, examines conditions under which these biases can be corrected, and proposes various statistical procedures to do so</w:t>
+      </w:r>
+      <w:r>
+        <w:t xml:space="preserve"> </w:t>
+      </w:r>
+      <w:r>
+        <w:t xml:space="preserve">(Rubin, 1976; Pigott, 2019, 2001a; Schafer &amp; Graham, 2002; Graham, 2009; Little &amp; Rubin, 2002; van Buuren, 2018)</w:t>
+      </w:r>
+      <w:r>
+        <w:t xml:space="preserve">.</w:t>
+      </w:r>
+    </w:p>
+    <w:p>
+      <w:pPr>
+        <w:pStyle w:val="BodyText"/>
+      </w:pPr>
+      <w:r>
+        <w:t xml:space="preserve">A key assumption of many analysis methods for incomplete data (i.e., data with missing values) is that analysts understand</w:t>
+      </w:r>
+      <w:r>
+        <w:t xml:space="preserve"> </w:t>
+      </w:r>
+      <w:r>
+        <w:rPr>
+          <w:i/>
+        </w:rPr>
+        <w:t xml:space="preserve">what</w:t>
+      </w:r>
+      <w:r>
+        <w:t xml:space="preserve"> </w:t>
+      </w:r>
+      <w:r>
+        <w:t xml:space="preserve">data is missing and</w:t>
+      </w:r>
+      <w:r>
+        <w:t xml:space="preserve"> </w:t>
+      </w:r>
+      <w:r>
+        <w:rPr>
+          <w:i/>
+        </w:rPr>
         <w:t xml:space="preserve">why</w:t>
       </w:r>
       <w:r>
         <w:t xml:space="preserve"> </w:t>
       </w:r>
       <w:r>
-        <w:t xml:space="preserve">it</w:t>
-      </w:r>
-      <w:r>
-        <w:t xml:space="preserve"> </w:t>
-      </w:r>
-      <w:r>
-        <w:t xml:space="preserve">is</w:t>
-      </w:r>
-      <w:r>
-        <w:t xml:space="preserve"> </w:t>
-      </w:r>
-      <w:r>
-        <w:t xml:space="preserve">missing</w:t>
-      </w:r>
-      <w:r>
-        <w:t xml:space="preserve"> </w:t>
-      </w:r>
-      <w:r>
-        <w:t xml:space="preserve">in</w:t>
-      </w:r>
-      <w:r>
-        <w:t xml:space="preserve"> </w:t>
-      </w:r>
-      <w:r>
-        <w:t xml:space="preserve">the</w:t>
-      </w:r>
-      <w:r>
-        <w:t xml:space="preserve"> </w:t>
-      </w:r>
-      <w:r>
-        <w:t xml:space="preserve">first</w:t>
-      </w:r>
-      <w:r>
-        <w:t xml:space="preserve"> </w:t>
-      </w:r>
-      <w:r>
-        <w:t xml:space="preserve">place.</w:t>
-      </w:r>
-      <w:r>
-        <w:t xml:space="preserve"> </w:t>
-      </w:r>
-      <w:r>
-        <w:t xml:space="preserve">In</w:t>
-      </w:r>
-      <w:r>
-        <w:t xml:space="preserve"> </w:t>
-      </w:r>
-      <w:r>
-        <w:t xml:space="preserve">this</w:t>
-      </w:r>
-      <w:r>
-        <w:t xml:space="preserve"> </w:t>
-      </w:r>
-      <w:r>
-        <w:t xml:space="preserve">tutorial,</w:t>
-      </w:r>
-      <w:r>
-        <w:t xml:space="preserve"> </w:t>
-      </w:r>
-      <w:r>
-        <w:t xml:space="preserve">we</w:t>
-      </w:r>
-      <w:r>
-        <w:t xml:space="preserve"> </w:t>
-      </w:r>
-      <w:r>
-        <w:t xml:space="preserve">examine</w:t>
-      </w:r>
-      <w:r>
-        <w:t xml:space="preserve"> </w:t>
-      </w:r>
-      <w:r>
-        <w:t xml:space="preserve">methods</w:t>
-      </w:r>
-      <w:r>
-        <w:t xml:space="preserve"> </w:t>
-      </w:r>
-      <w:r>
-        <w:t xml:space="preserve">for</w:t>
-      </w:r>
-      <w:r>
-        <w:t xml:space="preserve"> </w:t>
-      </w:r>
-      <w:r>
-        <w:t xml:space="preserve">exploring</w:t>
-      </w:r>
-      <w:r>
-        <w:t xml:space="preserve"> </w:t>
-      </w:r>
-      <w:r>
-        <w:t xml:space="preserve">missingness</w:t>
-      </w:r>
-      <w:r>
-        <w:t xml:space="preserve"> </w:t>
-      </w:r>
-      <w:r>
-        <w:t xml:space="preserve">in</w:t>
-      </w:r>
-      <w:r>
-        <w:t xml:space="preserve"> </w:t>
-      </w:r>
-      <w:r>
-        <w:t xml:space="preserve">a</w:t>
-      </w:r>
-      <w:r>
-        <w:t xml:space="preserve"> </w:t>
-      </w:r>
-      <w:r>
-        <w:t xml:space="preserve">dataset</w:t>
-      </w:r>
-      <w:r>
-        <w:t xml:space="preserve"> </w:t>
-      </w:r>
-      <w:r>
-        <w:t xml:space="preserve">in</w:t>
-      </w:r>
-      <w:r>
-        <w:t xml:space="preserve"> </w:t>
-      </w:r>
-      <w:r>
-        <w:t xml:space="preserve">ways</w:t>
-      </w:r>
-      <w:r>
-        <w:t xml:space="preserve"> </w:t>
-      </w:r>
-      <w:r>
-        <w:t xml:space="preserve">that</w:t>
-      </w:r>
-      <w:r>
-        <w:t xml:space="preserve"> </w:t>
-      </w:r>
-      <w:r>
-        <w:t xml:space="preserve">can</w:t>
-      </w:r>
-      <w:r>
-        <w:t xml:space="preserve"> </w:t>
-      </w:r>
-      <w:r>
-        <w:t xml:space="preserve">help</w:t>
-      </w:r>
-      <w:r>
-        <w:t xml:space="preserve"> </w:t>
-      </w:r>
-      <w:r>
-        <w:t xml:space="preserve">identify</w:t>
-      </w:r>
-      <w:r>
-        <w:t xml:space="preserve"> </w:t>
-      </w:r>
-      <w:r>
-        <w:t xml:space="preserve">the</w:t>
-      </w:r>
-      <w:r>
-        <w:t xml:space="preserve"> </w:t>
-      </w:r>
-      <w:r>
-        <w:t xml:space="preserve">sources</w:t>
+        <w:t xml:space="preserve">(i.e., the mechanism that drives missingness).</w:t>
+      </w:r>
+      <w:r>
+        <w:t xml:space="preserve"> </w:t>
+      </w:r>
+      <w:r>
+        <w:t xml:space="preserve">Much of the literature on missing data has focused on the implications of this assumption</w:t>
+      </w:r>
+      <w:r>
+        <w:t xml:space="preserve"> </w:t>
+      </w:r>
+      <w:r>
+        <w:t xml:space="preserve">(Pigott, 2019; Little &amp; Rubin, 2002)</w:t>
+      </w:r>
+      <w:r>
+        <w:t xml:space="preserve">.</w:t>
+      </w:r>
+      <w:r>
+        <w:t xml:space="preserve"> </w:t>
+      </w:r>
+      <w:r>
+        <w:t xml:space="preserve">Yet, outside of some statistical tests</w:t>
+      </w:r>
+      <w:r>
+        <w:t xml:space="preserve"> </w:t>
+      </w:r>
+      <w:r>
+        <w:t xml:space="preserve">(e.g., Little, 1988)</w:t>
+      </w:r>
+      <w:r>
+        <w:t xml:space="preserve">, there is little guidance for forming and examining theories about missingness</w:t>
+      </w:r>
+      <w:r>
+        <w:t xml:space="preserve"> </w:t>
+      </w:r>
+      <w:r>
+        <w:t xml:space="preserve">(Tierney &amp; Cook, 2018)</w:t>
+      </w:r>
+      <w:r>
+        <w:t xml:space="preserve">.</w:t>
+      </w:r>
+      <w:r>
+        <w:t xml:space="preserve"> </w:t>
+      </w:r>
+      <w:r>
+        <w:t xml:space="preserve">Various researchers have suggested analysts can better understand missingness in their data through exploratory analyses, including visual and numerical summaries</w:t>
+      </w:r>
+      <w:r>
+        <w:t xml:space="preserve"> </w:t>
+      </w:r>
+      <w:r>
+        <w:t xml:space="preserve">(Cheng, Cook, &amp; Hofmann, 2015; Buja, Cook, &amp; Swayne, 1996)</w:t>
+      </w:r>
+      <w:r>
+        <w:t xml:space="preserve"> </w:t>
+      </w:r>
+      <w:r>
+        <w:t xml:space="preserve">akin to classical exploratory data analyses</w:t>
+      </w:r>
+      <w:r>
+        <w:t xml:space="preserve"> </w:t>
+      </w:r>
+      <w:r>
+        <w:t xml:space="preserve">(Tukey, 1962)</w:t>
+      </w:r>
+      <w:r>
+        <w:t xml:space="preserve">.</w:t>
+      </w:r>
+      <w:r>
+        <w:t xml:space="preserve"> </w:t>
+      </w:r>
+      <w:r>
+        <w:t xml:space="preserve">These explorations, which occur before running confirmatory statistical analyses, can shed greater light on key issues relevant to missingness.</w:t>
+      </w:r>
+      <w:r>
+        <w:t xml:space="preserve"> </w:t>
+      </w:r>
+      <w:r>
+        <w:t xml:space="preserve">Tools for doing so are only now emerging in statistics, but these tools have yet to gain broader traction in quantitative disciplines</w:t>
+      </w:r>
+      <w:r>
+        <w:t xml:space="preserve"> </w:t>
+      </w:r>
+      <w:r>
+        <w:t xml:space="preserve">(Tierney, 2017; Tierney &amp; Cook, 2018)</w:t>
+      </w:r>
+      <w:r>
+        <w:t xml:space="preserve">.</w:t>
+      </w:r>
+      <w:r>
+        <w:t xml:space="preserve"> </w:t>
+      </w:r>
+      <w:r>
+        <w:t xml:space="preserve">Nor has this approach garnered much discussion among meta-analysts, where missing data is a common problem.</w:t>
+      </w:r>
+      <w:r>
+        <w:t xml:space="preserve"> </w:t>
+      </w:r>
+      <w:r>
+        <w:t xml:space="preserve">The focus in meta-analysis has instead been on methods to estimate models with incomplete data</w:t>
+      </w:r>
+      <w:r>
+        <w:t xml:space="preserve"> </w:t>
+      </w:r>
+      <w:r>
+        <w:t xml:space="preserve">(see Pigott, 2019; Cheung, 2019; Higgins, White, &amp; Wood, 2008; Ellington</w:t>
+      </w:r>
+      <w:r>
+        <w:t xml:space="preserve"> </w:t>
+      </w:r>
+      <w:r>
+        <w:rPr>
+          <w:i/>
+        </w:rPr>
+        <w:t xml:space="preserve">et al.</w:t>
+      </w:r>
+      <w:r>
+        <w:t xml:space="preserve">, 2015)</w:t>
+      </w:r>
+      <w:r>
+        <w:t xml:space="preserve">.</w:t>
+      </w:r>
+    </w:p>
+    <w:p>
+      <w:pPr>
+        <w:pStyle w:val="BodyText"/>
+      </w:pPr>
+      <w:r>
+        <w:t xml:space="preserve">Because a meta-analysis involves an ensemble of effects (i.e., intervention impacts) reported by primary studies, there are at least three different types of missing data in a meta-analysis, each of which would require its own exploratory analysis.</w:t>
+      </w:r>
+      <w:r>
+        <w:t xml:space="preserve"> </w:t>
+      </w:r>
+      <w:r>
+        <w:t xml:space="preserve">First, data could be missing on individual participants within studies, including their outcomes in the study or other characteristics (e.g., their age, race, prior substance use)</w:t>
+      </w:r>
+      <w:r>
+        <w:t xml:space="preserve"> </w:t>
+      </w:r>
+      <w:r>
+        <w:t xml:space="preserve">(e.g., Higgins</w:t>
+      </w:r>
+      <w:r>
+        <w:t xml:space="preserve"> </w:t>
+      </w:r>
+      <w:r>
+        <w:rPr>
+          <w:i/>
+        </w:rPr>
+        <w:t xml:space="preserve">et al.</w:t>
+      </w:r>
+      <w:r>
+        <w:t xml:space="preserve">, 2008)</w:t>
+      </w:r>
+      <w:r>
+        <w:t xml:space="preserve">. Although this type of missingness cannot be controlled by a meta-analyst, it may impact the precision of each primary study’s effect size estimates.</w:t>
+      </w:r>
+      <w:r>
+        <w:t xml:space="preserve"> </w:t>
+      </w:r>
+      <w:r>
+        <w:t xml:space="preserve">Second, entire studies or effects may be missing from a meta-analytic dataset if they are not reported or published, including for reasons related publication selection and bias</w:t>
+      </w:r>
+      <w:r>
+        <w:t xml:space="preserve"> </w:t>
+      </w:r>
+      <w:r>
+        <w:t xml:space="preserve">(Rosenthal, 1979; Hedges, 1984; Rothstein, Sutton, &amp; Borenstein, 2005)</w:t>
+      </w:r>
+      <w:r>
+        <w:t xml:space="preserve">.</w:t>
+      </w:r>
+      <w:r>
+        <w:t xml:space="preserve"> </w:t>
+      </w:r>
+      <w:r>
+        <w:t xml:space="preserve">Third, and the focus of this article, missingness may refer to information that could not be extracted from a completed study by a meta-analyst</w:t>
+      </w:r>
+      <w:r>
+        <w:t xml:space="preserve"> </w:t>
+      </w:r>
+      <w:r>
+        <w:t xml:space="preserve">(Pigott, 2001a)</w:t>
+      </w:r>
+      <w:r>
+        <w:t xml:space="preserve">.</w:t>
+      </w:r>
+      <w:r>
+        <w:t xml:space="preserve"> </w:t>
+      </w:r>
+      <w:r>
+        <w:t xml:space="preserve">This may occur if a study fails to report enough detail for analysts to back out effect estimates, standard errors, or study- and effect-level characteristics.</w:t>
+      </w:r>
+      <w:r>
+        <w:t xml:space="preserve"> </w:t>
+      </w:r>
+      <w:r>
+        <w:t xml:space="preserve">When this occurs, it is often reasonable to reach out to the authors of primary studies with requests for missing information.</w:t>
+      </w:r>
+      <w:r>
+        <w:t xml:space="preserve"> </w:t>
+      </w:r>
+      <w:r>
+        <w:t xml:space="preserve">However a recent investigation found that responses rates to such inquiries are low (around 12%) and responses that include the missing information are even less frequent (about 0.5%)</w:t>
+      </w:r>
+      <w:r>
+        <w:t xml:space="preserve"> </w:t>
+      </w:r>
+      <w:r>
+        <w:t xml:space="preserve">(Polanin</w:t>
+      </w:r>
+      <w:r>
+        <w:t xml:space="preserve"> </w:t>
+      </w:r>
+      <w:r>
+        <w:rPr>
+          <w:i/>
+        </w:rPr>
+        <w:t xml:space="preserve">et al.</w:t>
+      </w:r>
+      <w:r>
+        <w:t xml:space="preserve">, 2020)</w:t>
+      </w:r>
+    </w:p>
+    <w:p>
+      <w:pPr>
+        <w:pStyle w:val="BodyText"/>
+      </w:pPr>
+      <w:r>
+        <w:t xml:space="preserve">This tutorial demonstrates exploratory analysis methods for studying missingness that arises from incomplete reporting in scientific research as described above.</w:t>
+      </w:r>
+      <w:r>
+        <w:t xml:space="preserve"> </w:t>
+      </w:r>
+      <w:r>
+        <w:t xml:space="preserve">We refer to this type of exploration as an</w:t>
+      </w:r>
+      <w:r>
+        <w:t xml:space="preserve"> </w:t>
+      </w:r>
+      <w:r>
+        <w:rPr>
+          <w:i/>
+        </w:rPr>
+        <w:t xml:space="preserve">exploratory missingness analyses</w:t>
+      </w:r>
+      <w:r>
+        <w:t xml:space="preserve"> </w:t>
+      </w:r>
+      <w:r>
+        <w:t xml:space="preserve">(EMA).</w:t>
+      </w:r>
+      <w:r>
+        <w:t xml:space="preserve"> </w:t>
+      </w:r>
+      <w:r>
+        <w:t xml:space="preserve">The focus of the tutorial involves a dataset on substance abuse interventions typical of those used in meta-regression models</w:t>
+      </w:r>
+      <w:r>
+        <w:t xml:space="preserve"> </w:t>
+      </w:r>
+      <w:r>
+        <w:t xml:space="preserve">(Tanner-Smith</w:t>
+      </w:r>
+      <w:r>
+        <w:t xml:space="preserve"> </w:t>
+      </w:r>
+      <w:r>
+        <w:rPr>
+          <w:i/>
+        </w:rPr>
+        <w:t xml:space="preserve">et al.</w:t>
+      </w:r>
+      <w:r>
+        <w:t xml:space="preserve">, 2016)</w:t>
+      </w:r>
+      <w:r>
+        <w:t xml:space="preserve">.</w:t>
+      </w:r>
+      <w:r>
+        <w:t xml:space="preserve"> </w:t>
+      </w:r>
+      <w:r>
+        <w:t xml:space="preserve">The following section describes these data.</w:t>
+      </w:r>
+      <w:r>
+        <w:t xml:space="preserve"> </w:t>
+      </w:r>
+      <w:r>
+        <w:t xml:space="preserve">We then discuss some relevant considerations for EMA and demonstrate an EMA on these data.</w:t>
+      </w:r>
+    </w:p>
+    <w:p>
+      <w:pPr>
+        <w:pStyle w:val="Heading1"/>
+      </w:pPr>
+      <w:bookmarkStart w:id="21" w:name="data-used-for-tutorial"/>
+      <w:r>
+        <w:t xml:space="preserve">2	Data Used for Tutorial</w:t>
+      </w:r>
+      <w:bookmarkEnd w:id="21"/>
+    </w:p>
+    <w:p>
+      <w:pPr>
+        <w:pStyle w:val="FirstParagraph"/>
+      </w:pPr>
+      <w:r>
+        <w:t xml:space="preserve">Tanner-Smith</w:t>
+      </w:r>
+      <w:r>
+        <w:t xml:space="preserve"> </w:t>
+      </w:r>
+      <w:r>
+        <w:rPr>
+          <w:i/>
+        </w:rPr>
+        <w:t xml:space="preserve">et al.</w:t>
+      </w:r>
+      <w:r>
+        <w:t xml:space="preserve"> </w:t>
+      </w:r>
+      <w:r>
+        <w:t xml:space="preserve">(2016)</w:t>
+      </w:r>
+      <w:r>
+        <w:t xml:space="preserve"> </w:t>
+      </w:r>
+      <w:r>
+        <w:t xml:space="preserve">examined the impacts of substance abuse interventions for adolescents on subsequent substance use.</w:t>
+      </w:r>
+      <w:r>
+        <w:t xml:space="preserve"> </w:t>
+      </w:r>
+      <w:r>
+        <w:t xml:space="preserve">Among a final analytic dataset of</w:t>
+      </w:r>
+      <w:r>
+        <w:t xml:space="preserve"> </w:t>
+      </w:r>
+      <m:oMath>
+        <m:r>
+          <m:t>k</m:t>
+        </m:r>
+        <m:r>
+          <m:t>=</m:t>
+        </m:r>
+        <m:r>
+          <m:t>95</m:t>
+        </m:r>
+      </m:oMath>
+      <w:r>
+        <w:t xml:space="preserve"> </w:t>
+      </w:r>
+      <w:r>
+        <w:t xml:space="preserve">effect estimates from 61 studies, Tanner-Smith et al. identified a range of intervention types that have been studied in different venues and on different types of adolescent substance users.</w:t>
+      </w:r>
+      <w:r>
+        <w:t xml:space="preserve"> </w:t>
+      </w:r>
+      <w:r>
+        <w:t xml:space="preserve">These interventions focus on cognitive behavioral therapy (CBT), family therapy, and pharmacological therapy.</w:t>
+      </w:r>
+      <w:r>
+        <w:t xml:space="preserve"> </w:t>
+      </w:r>
+      <w:r>
+        <w:t xml:space="preserve">Individuals in studies presented using marijuana, alcohol, and/or opioids, and were from diverse racial and socioeconomic backgrounds.</w:t>
+      </w:r>
+      <w:r>
+        <w:t xml:space="preserve"> </w:t>
+      </w:r>
+      <w:r>
+        <w:t xml:space="preserve">The effect size used in the meta-analysis compares two groups of study participants (referred to here as</w:t>
+      </w:r>
+      <w:r>
+        <w:t xml:space="preserve"> </w:t>
+      </w:r>
+      <w:r>
+        <w:rPr>
+          <w:i/>
+        </w:rPr>
+        <w:t xml:space="preserve">Group 1</w:t>
       </w:r>
       <w:r>
         <w:t xml:space="preserve"> </w:t>
@@ -561,294 +1769,257 @@
         <w:t xml:space="preserve"> </w:t>
       </w:r>
       <w:r>
-        <w:t xml:space="preserve">extent</w:t>
-      </w:r>
-      <w:r>
-        <w:t xml:space="preserve"> </w:t>
-      </w:r>
-      <w:r>
-        <w:t xml:space="preserve">of</w:t>
-      </w:r>
-      <w:r>
-        <w:t xml:space="preserve"> </w:t>
-      </w:r>
-      <w:r>
-        <w:t xml:space="preserve">missingness,</w:t>
-      </w:r>
-      <w:r>
-        <w:t xml:space="preserve"> </w:t>
-      </w:r>
-      <w:r>
-        <w:t xml:space="preserve">as</w:t>
-      </w:r>
-      <w:r>
-        <w:t xml:space="preserve"> </w:t>
-      </w:r>
-      <w:r>
-        <w:t xml:space="preserve">well</w:t>
-      </w:r>
-      <w:r>
-        <w:t xml:space="preserve"> </w:t>
-      </w:r>
-      <w:r>
-        <w:t xml:space="preserve">as</w:t>
-      </w:r>
-      <w:r>
-        <w:t xml:space="preserve"> </w:t>
-      </w:r>
-      <w:r>
-        <w:t xml:space="preserve">clarify</w:t>
-      </w:r>
-      <w:r>
-        <w:t xml:space="preserve"> </w:t>
-      </w:r>
-      <w:r>
-        <w:t xml:space="preserve">gaps</w:t>
-      </w:r>
-      <w:r>
-        <w:t xml:space="preserve"> </w:t>
-      </w:r>
-      <w:r>
-        <w:t xml:space="preserve">in</w:t>
-      </w:r>
-      <w:r>
-        <w:t xml:space="preserve"> </w:t>
-      </w:r>
-      <w:r>
-        <w:t xml:space="preserve">evidence.</w:t>
-      </w:r>
-      <w:r>
-        <w:t xml:space="preserve"> </w:t>
-      </w:r>
-      <w:r>
-        <w:t xml:space="preserve">We</w:t>
-      </w:r>
-      <w:r>
-        <w:t xml:space="preserve"> </w:t>
-      </w:r>
-      <w:r>
-        <w:t xml:space="preserve">demonstrate</w:t>
-      </w:r>
-      <w:r>
-        <w:t xml:space="preserve"> </w:t>
-      </w:r>
-      <w:r>
-        <w:t xml:space="preserve">these</w:t>
-      </w:r>
-      <w:r>
-        <w:t xml:space="preserve"> </w:t>
-      </w:r>
-      <w:r>
-        <w:t xml:space="preserve">methods</w:t>
-      </w:r>
-      <w:r>
-        <w:t xml:space="preserve"> </w:t>
-      </w:r>
-      <w:r>
-        <w:t xml:space="preserve">on</w:t>
-      </w:r>
-      <w:r>
-        <w:t xml:space="preserve"> </w:t>
-      </w:r>
-      <w:r>
-        <w:t xml:space="preserve">a</w:t>
-      </w:r>
-      <w:r>
-        <w:t xml:space="preserve"> </w:t>
-      </w:r>
-      <w:r>
-        <w:t xml:space="preserve">meta-analysis</w:t>
-      </w:r>
-      <w:r>
-        <w:t xml:space="preserve"> </w:t>
-      </w:r>
-      <w:r>
-        <w:t xml:space="preserve">of</w:t>
-      </w:r>
-      <w:r>
-        <w:t xml:space="preserve"> </w:t>
-      </w:r>
-      <w:r>
-        <w:t xml:space="preserve">substance</w:t>
-      </w:r>
-      <w:r>
-        <w:t xml:space="preserve"> </w:t>
-      </w:r>
-      <w:r>
-        <w:t xml:space="preserve">abuse</w:t>
-      </w:r>
-      <w:r>
-        <w:t xml:space="preserve"> </w:t>
-      </w:r>
-      <w:r>
-        <w:t xml:space="preserve">interventions</w:t>
-      </w:r>
-      <w:r>
-        <w:t xml:space="preserve"> </w:t>
-      </w:r>
-      <w:r>
-        <w:t xml:space="preserve">for</w:t>
-      </w:r>
-      <w:r>
-        <w:t xml:space="preserve"> </w:t>
-      </w:r>
-      <w:r>
-        <w:t xml:space="preserve">adolescents</w:t>
-      </w:r>
-      <w:r>
-        <w:t xml:space="preserve"> </w:t>
-      </w:r>
-      <w:r>
-        <w:t xml:space="preserve">to</w:t>
-      </w:r>
-      <w:r>
-        <w:t xml:space="preserve"> </w:t>
-      </w:r>
-      <w:r>
-        <w:t xml:space="preserve">highlight</w:t>
-      </w:r>
-      <w:r>
-        <w:t xml:space="preserve"> </w:t>
-      </w:r>
-      <w:r>
-        <w:t xml:space="preserve">areas</w:t>
-      </w:r>
-      <w:r>
-        <w:t xml:space="preserve"> </w:t>
-      </w:r>
-      <w:r>
-        <w:t xml:space="preserve">where</w:t>
-      </w:r>
-      <w:r>
-        <w:t xml:space="preserve"> </w:t>
-      </w:r>
-      <w:r>
-        <w:t xml:space="preserve">the</w:t>
-      </w:r>
-      <w:r>
-        <w:t xml:space="preserve"> </w:t>
-      </w:r>
-      <w:r>
-        <w:t xml:space="preserve">evidence</w:t>
-      </w:r>
-      <w:r>
-        <w:t xml:space="preserve"> </w:t>
-      </w:r>
-      <w:r>
-        <w:t xml:space="preserve">less</w:t>
-      </w:r>
-      <w:r>
-        <w:t xml:space="preserve"> </w:t>
-      </w:r>
-      <w:r>
-        <w:t xml:space="preserve">clear</w:t>
-      </w:r>
-      <w:r>
-        <w:t xml:space="preserve"> </w:t>
-      </w:r>
-      <w:r>
-        <w:t xml:space="preserve">and</w:t>
-      </w:r>
-      <w:r>
-        <w:t xml:space="preserve"> </w:t>
-      </w:r>
-      <w:r>
-        <w:t xml:space="preserve">where</w:t>
-      </w:r>
-      <w:r>
-        <w:t xml:space="preserve"> </w:t>
-      </w:r>
-      <w:r>
-        <w:t xml:space="preserve">statistical</w:t>
-      </w:r>
-      <w:r>
-        <w:t xml:space="preserve"> </w:t>
-      </w:r>
-      <w:r>
-        <w:t xml:space="preserve">adjustments</w:t>
-      </w:r>
-      <w:r>
-        <w:t xml:space="preserve"> </w:t>
-      </w:r>
-      <w:r>
-        <w:t xml:space="preserve">taken</w:t>
-      </w:r>
-      <w:r>
-        <w:t xml:space="preserve"> </w:t>
-      </w:r>
-      <w:r>
-        <w:t xml:space="preserve">by</w:t>
-      </w:r>
-      <w:r>
-        <w:t xml:space="preserve"> </w:t>
-      </w:r>
-      <w:r>
-        <w:t xml:space="preserve">the</w:t>
-      </w:r>
-      <w:r>
-        <w:t xml:space="preserve"> </w:t>
-      </w:r>
-      <w:r>
-        <w:t xml:space="preserve">original</w:t>
-      </w:r>
-      <w:r>
-        <w:t xml:space="preserve"> </w:t>
-      </w:r>
-      <w:r>
-        <w:t xml:space="preserve">authors</w:t>
-      </w:r>
-      <w:r>
-        <w:t xml:space="preserve"> </w:t>
-      </w:r>
-      <w:r>
-        <w:t xml:space="preserve">appear</w:t>
-      </w:r>
-      <w:r>
-        <w:t xml:space="preserve"> </w:t>
-      </w:r>
-      <w:r>
-        <w:t xml:space="preserve">to</w:t>
-      </w:r>
-      <w:r>
-        <w:t xml:space="preserve"> </w:t>
-      </w:r>
-      <w:r>
-        <w:t xml:space="preserve">have</w:t>
-      </w:r>
-      <w:r>
-        <w:t xml:space="preserve"> </w:t>
-      </w:r>
-      <w:r>
-        <w:t xml:space="preserve">been</w:t>
-      </w:r>
-      <w:r>
-        <w:t xml:space="preserve"> </w:t>
-      </w:r>
-      <w:r>
-        <w:t xml:space="preserve">necessary.</w:t>
-      </w:r>
-    </w:p>
-    <w:bookmarkStart w:id="20" w:name="introduction"/>
+        <w:rPr>
+          <w:i/>
+        </w:rPr>
+        <w:t xml:space="preserve">Group 2</w:t>
+      </w:r>
+      <w:r>
+        <w:t xml:space="preserve">).</w:t>
+      </w:r>
+      <w:r>
+        <w:t xml:space="preserve"> </w:t>
+      </w:r>
+      <w:r>
+        <w:t xml:space="preserve">Some reported effects contrasted a given intervention with a placebo or with a</w:t>
+      </w:r>
+      <w:r>
+        <w:t xml:space="preserve"> </w:t>
+      </w:r>
+      <w:r>
+        <w:t xml:space="preserve">“</w:t>
+      </w:r>
+      <w:r>
+        <w:t xml:space="preserve">usual care</w:t>
+      </w:r>
+      <w:r>
+        <w:t xml:space="preserve">”</w:t>
+      </w:r>
+      <w:r>
+        <w:t xml:space="preserve"> </w:t>
+      </w:r>
+      <w:r>
+        <w:t xml:space="preserve">condition where individuals received services but no explicit drug treatment (e.g., youth in residential care who receive standard residential services but not drug treatment).</w:t>
+      </w:r>
+      <w:r>
+        <w:t xml:space="preserve"> </w:t>
+      </w:r>
+      <w:r>
+        <w:t xml:space="preserve">Others contrasted two alternative interventions or implementations.</w:t>
+      </w:r>
+      <w:r>
+        <w:t xml:space="preserve"> </w:t>
+      </w:r>
+      <w:r>
+        <w:t xml:space="preserve">Tanner-Smith et al. documented the intensity (in hours per week), duration (in days), and location (in- our out-patient) of treatment for each group.</w:t>
+      </w:r>
+      <w:r>
+        <w:t xml:space="preserve"> </w:t>
+      </w:r>
+      <w:r>
+        <w:t xml:space="preserve">Finally, Tanner-Smith et al. recorded effect estimates at different time points after intake.</w:t>
+      </w:r>
+      <w:r>
+        <w:t xml:space="preserve"> </w:t>
+      </w:r>
+      <w:r>
+        <w:t xml:space="preserve">In all, their raw data totaled some</w:t>
+      </w:r>
+      <w:r>
+        <w:t xml:space="preserve"> </w:t>
+      </w:r>
+      <m:oMath>
+        <m:r>
+          <m:t>k</m:t>
+        </m:r>
+        <m:r>
+          <m:t>=</m:t>
+        </m:r>
+        <m:r>
+          <m:t>328</m:t>
+        </m:r>
+      </m:oMath>
+      <w:r>
+        <w:t xml:space="preserve"> </w:t>
+      </w:r>
+      <w:r>
+        <w:t xml:space="preserve">effect estimates and</w:t>
+      </w:r>
+      <w:r>
+        <w:t xml:space="preserve"> </w:t>
+      </w:r>
+      <m:oMath>
+        <m:r>
+          <m:t>p</m:t>
+        </m:r>
+        <m:r>
+          <m:t>=</m:t>
+        </m:r>
+        <m:r>
+          <m:t>43</m:t>
+        </m:r>
+      </m:oMath>
+      <w:r>
+        <w:t xml:space="preserve"> </w:t>
+      </w:r>
+      <w:r>
+        <w:t xml:space="preserve">variables for each effect, including the effect estimates and standard errors; their final analyses were run on a subset of this dataset.</w:t>
+      </w:r>
+      <w:r>
+        <w:t xml:space="preserve"> </w:t>
+      </w:r>
+      <w:r>
+        <w:t xml:space="preserve">We are grateful to Tanner-Smith et al., who furnished their raw data, which will be used to illustrate useful tools to exploring missingness in this tutorial.</w:t>
+      </w:r>
+    </w:p>
+    <w:p>
+      <w:pPr>
+        <w:pStyle w:val="BodyText"/>
+      </w:pPr>
+      <w:r>
+        <w:t xml:space="preserve">Tanner-Smith et al. fit meta-regression models to their data in order to examine how treatment impacts varied according to the type of therapies and individuals studied.</w:t>
+      </w:r>
+      <w:r>
+        <w:t xml:space="preserve"> </w:t>
+      </w:r>
+      <w:r>
+        <w:t xml:space="preserve"> </w:t>
+      </w:r>
+      <w:r>
+        <w:t xml:space="preserve"> </w:t>
+      </w:r>
+      <w:r>
+        <w:t xml:space="preserve">They found that assertive continuing care (ACC), behavioral therapy, (CBT), motivational enhancement therapy (MET), and family therapy tended to be more effective than generic</w:t>
+      </w:r>
+      <w:r>
+        <w:t xml:space="preserve"> </w:t>
+      </w:r>
+      <w:r>
+        <w:t xml:space="preserve">“</w:t>
+      </w:r>
+      <w:r>
+        <w:t xml:space="preserve">practice as usual</w:t>
+      </w:r>
+      <w:r>
+        <w:t xml:space="preserve">”</w:t>
+      </w:r>
+      <w:r>
+        <w:t xml:space="preserve"> </w:t>
+      </w:r>
+      <w:r>
+        <w:t xml:space="preserve">interventions that often involved referrals to community services.</w:t>
+      </w:r>
+      <w:r>
+        <w:t xml:space="preserve"> </w:t>
+      </w:r>
+      <w:r>
+        <w:t xml:space="preserve">However, they found no association between characteristics of the adolescents in the studies and intervention effectiveness controlling for intervention type.</w:t>
+      </w:r>
+      <w:r>
+        <w:t xml:space="preserve"> </w:t>
+      </w:r>
+      <w:r>
+        <w:t xml:space="preserve">In other words, intervention effectiveness was unrelated to the background characteristics of the adolescents in treatment.</w:t>
+      </w:r>
+    </w:p>
+    <w:p>
+      <w:pPr>
+        <w:pStyle w:val="BodyText"/>
+      </w:pPr>
+      <w:r>
+        <w:t xml:space="preserve">A complicating factor in conducting these analyses was that some of the data were missing, especially for the covariates included in the meta-regression.</w:t>
+      </w:r>
+      <w:r>
+        <w:t xml:space="preserve"> </w:t>
+      </w:r>
+      <w:r>
+        <w:t xml:space="preserve">For instance, not all studies reported treatment intensity (in hours per week) or the racial makeup of each group in the study.</w:t>
+      </w:r>
+      <w:r>
+        <w:t xml:space="preserve"> </w:t>
+      </w:r>
+      <w:r>
+        <w:t xml:space="preserve">To address this issue, Tanner-Smith et al. opted to estimate their meta-regression models using the expectation-maximization (EM) algorithm, which has been an important tool for analyzing incomplete data</w:t>
+      </w:r>
+      <w:r>
+        <w:t xml:space="preserve"> </w:t>
+      </w:r>
+      <w:r>
+        <w:t xml:space="preserve">(Dempster, Laird, &amp; Rubin, 1977; Graham, Cumsille, &amp; Elek-Fisk, 2003)</w:t>
+      </w:r>
+      <w:r>
+        <w:t xml:space="preserve">.</w:t>
+      </w:r>
+      <w:r>
+        <w:t xml:space="preserve"> </w:t>
+      </w:r>
+      <w:r>
+        <w:t xml:space="preserve">The EM algorithm has also been studied as a useful approach to estimation when missing covariates in a statistical model, which was primarily the issue facing Tanner-Smith et al. </w:t>
+      </w:r>
+      <w:r>
+        <w:t xml:space="preserve">(Ibrahim, 1990; Ibrahim, Lipsitz, &amp; Chen, 1999)</w:t>
+      </w:r>
+      <w:r>
+        <w:t xml:space="preserve">.</w:t>
+      </w:r>
+    </w:p>
+    <w:p>
+      <w:pPr>
+        <w:pStyle w:val="BodyText"/>
+      </w:pPr>
+      <w:r>
+        <w:t xml:space="preserve">There are several alternatives to the EM algorithm.</w:t>
+      </w:r>
+      <w:r>
+        <w:t xml:space="preserve"> </w:t>
+      </w:r>
+      <w:r>
+        <w:t xml:space="preserve">Pigott (2019)</w:t>
+      </w:r>
+      <w:r>
+        <w:t xml:space="preserve"> </w:t>
+      </w:r>
+      <w:r>
+        <w:t xml:space="preserve">discusses methods applicable to meta-analyses such as multiple imputation and full information maximum likelihood (FIML), as well as complete- and available-case analysis methods.</w:t>
+      </w:r>
+      <w:r>
+        <w:t xml:space="preserve"> </w:t>
+      </w:r>
+      <w:r>
+        <w:t xml:space="preserve">Each of these methods, including EM, rely on assumptions about the reason data are missing, and their effectiveness can be limited by how much data are missing</w:t>
+      </w:r>
+      <w:r>
+        <w:t xml:space="preserve"> </w:t>
+      </w:r>
+      <w:r>
+        <w:t xml:space="preserve">(Rubin, 1976, 1987; Pigott, 2001b; Schafer &amp; Graham, 2002; Graham, 2009; Little &amp; Rubin, 2002; van Buuren, 2018)</w:t>
+      </w:r>
+      <w:r>
+        <w:t xml:space="preserve">.</w:t>
+      </w:r>
+    </w:p>
     <w:p>
       <w:pPr>
         <w:pStyle w:val="Heading1"/>
       </w:pPr>
-      <w:r>
-        <w:t xml:space="preserve">Introduction</w:t>
-      </w:r>
+      <w:bookmarkStart w:id="22" w:name="exploratory-missingness-analyses"/>
+      <w:r>
+        <w:t xml:space="preserve">3	Exploratory Missingness Analyses</w:t>
+      </w:r>
+      <w:bookmarkEnd w:id="22"/>
     </w:p>
     <w:p>
       <w:pPr>
         <w:pStyle w:val="FirstParagraph"/>
       </w:pPr>
       <w:r>
-        <w:t xml:space="preserve">Systematic reviews of substance abuse research hold great promise for better understanding effects of interventions</w:t>
-      </w:r>
-      <w:r>
-        <w:t xml:space="preserve"> </w:t>
-      </w:r>
-      <w:r>
-        <w:t xml:space="preserve">(Tanner-Smith, Wilson, &amp; Lipsey, 2013; Tanner-Smith</w:t>
+        <w:t xml:space="preserve">The tools discussed in this article facilitate EMA to quantify and visualize missingness in a meta-analytic dataset</w:t>
+      </w:r>
+      <w:r>
+        <w:t xml:space="preserve"> </w:t>
+      </w:r>
+      <w:r>
+        <w:t xml:space="preserve">(Cheng</w:t>
       </w:r>
       <w:r>
         <w:t xml:space="preserve"> </w:t>
@@ -860,7 +2031,7 @@
         <w:t xml:space="preserve">et al.</w:t>
       </w:r>
       <w:r>
-        <w:t xml:space="preserve">, 2016; White</w:t>
+        <w:t xml:space="preserve">, 2015; Buja</w:t>
       </w:r>
       <w:r>
         <w:t xml:space="preserve"> </w:t>
@@ -872,7 +2043,69 @@
         <w:t xml:space="preserve">et al.</w:t>
       </w:r>
       <w:r>
-        <w:t xml:space="preserve">, 2010; Newbury-Birch</w:t>
+        <w:t xml:space="preserve">, 1996; Tierney &amp; Cook, 2018)</w:t>
+      </w:r>
+      <w:r>
+        <w:t xml:space="preserve">.</w:t>
+      </w:r>
+      <w:r>
+        <w:t xml:space="preserve"> </w:t>
+      </w:r>
+      <w:r>
+        <w:t xml:space="preserve">The point of conducting an EMA is to better understand the pattern and potential impact of the missing data in a meta-analysis, which can aid researchers to make appropriate choices about an analysis strategy. Researchers can explore whether assumptions about the missingness mechanism are defensible and can also highlight areas where evidence is sparse.</w:t>
+      </w:r>
+      <w:r>
+        <w:t xml:space="preserve"> </w:t>
+      </w:r>
+      <w:r>
+        <w:t xml:space="preserve">For example, meta-analysts may hypothesize that average age of the study sample may relate to the effectiveness of an intervention but find that studies report average age in various ways.</w:t>
+      </w:r>
+      <w:r>
+        <w:t xml:space="preserve"> </w:t>
+      </w:r>
+      <w:r>
+        <w:t xml:space="preserve">Looking closely at the data collected in a meta-analysis affords opportunities to create moderators (i.e., covariates in meta-regression model) based on information reported more frequently across studies</w:t>
+      </w:r>
+      <w:r>
+        <w:t xml:space="preserve"> </w:t>
+      </w:r>
+      <w:r>
+        <w:t xml:space="preserve">(Pigott &amp; Polanin, 2020)</w:t>
+      </w:r>
+      <w:r>
+        <w:t xml:space="preserve">.</w:t>
+      </w:r>
+      <w:r>
+        <w:t xml:space="preserve"> </w:t>
+      </w:r>
+      <w:r>
+        <w:t xml:space="preserve">EMAs can also highlight gaps in the evidence base by showing what information (e.g., on treatment frequency or setting) is missing from a systematic review.</w:t>
+      </w:r>
+      <w:r>
+        <w:t xml:space="preserve"> </w:t>
+      </w:r>
+      <w:r>
+        <w:t xml:space="preserve">However, it is worth noting two key aspects of EMA to better contexualize their use.</w:t>
+      </w:r>
+    </w:p>
+    <w:p>
+      <w:pPr>
+        <w:pStyle w:val="BodyText"/>
+      </w:pPr>
+      <w:r>
+        <w:t xml:space="preserve">First, it will often be difficult to draw very strong conclusions about missingness mechanisms based on exploratory analyses.</w:t>
+      </w:r>
+      <w:r>
+        <w:t xml:space="preserve"> </w:t>
+      </w:r>
+      <w:r>
+        <w:t xml:space="preserve">Even proposed tests for missingness mechanisms must be interpreted with caution</w:t>
+      </w:r>
+      <w:r>
+        <w:t xml:space="preserve"> </w:t>
+      </w:r>
+      <w:r>
+        <w:t xml:space="preserve">(Molenberghs</w:t>
       </w:r>
       <w:r>
         <w:t xml:space="preserve"> </w:t>
@@ -884,7 +2117,7 @@
         <w:t xml:space="preserve">et al.</w:t>
       </w:r>
       <w:r>
-        <w:t xml:space="preserve">, 2018; Ramsey</w:t>
+        <w:t xml:space="preserve">, 2008; Seaman</w:t>
       </w:r>
       <w:r>
         <w:t xml:space="preserve"> </w:t>
@@ -896,19 +2129,7 @@
         <w:t xml:space="preserve">et al.</w:t>
       </w:r>
       <w:r>
-        <w:t xml:space="preserve">, 2019; Yuvaraj</w:t>
-      </w:r>
-      <w:r>
-        <w:t xml:space="preserve"> </w:t>
-      </w:r>
-      <w:r>
-        <w:rPr>
-          <w:i/>
-        </w:rPr>
-        <w:t xml:space="preserve">et al.</w:t>
-      </w:r>
-      <w:r>
-        <w:t xml:space="preserve">, 2019)</w:t>
+        <w:t xml:space="preserve">, 2013; Rhoads, 2012)</w:t>
       </w:r>
       <w:r>
         <w:t xml:space="preserve">.</w:t>
@@ -917,79 +2138,13 @@
         <w:t xml:space="preserve"> </w:t>
       </w:r>
       <w:r>
-        <w:t xml:space="preserve">Traditional meta-analyses summarize the results of ensembles of studies of interventions, typically reporting the average impact or variation across impacts.</w:t>
-      </w:r>
-      <w:r>
-        <w:t xml:space="preserve"> </w:t>
-      </w:r>
-      <w:r>
-        <w:t xml:space="preserve">Alternatively, meta-regression is a statistical model analogous to standard linear regression, wherein effect estimates are regressed on covariates pertaining to those effects, including study- and effect-level information</w:t>
-      </w:r>
-      <w:r>
-        <w:t xml:space="preserve"> </w:t>
-      </w:r>
-      <w:r>
-        <w:t xml:space="preserve">(Hedges, 1982a, 1982b; Cooper, Hedges, &amp; Valentine, 2019)</w:t>
-      </w:r>
-      <w:r>
-        <w:t xml:space="preserve">.</w:t>
-      </w:r>
-      <w:r>
-        <w:t xml:space="preserve"> </w:t>
-      </w:r>
-      <w:r>
-        <w:t xml:space="preserve">For example, a meta-analyst may examine how the effectiveness of interventions is related to the type of treatment (e.g., type of therapy provided), how or on whom it was implemented, or the context in which it was studied</w:t>
-      </w:r>
-      <w:r>
-        <w:t xml:space="preserve"> </w:t>
-      </w:r>
-      <w:r>
-        <w:t xml:space="preserve">(see Cooper</w:t>
-      </w:r>
-      <w:r>
-        <w:t xml:space="preserve"> </w:t>
-      </w:r>
-      <w:r>
-        <w:rPr>
-          <w:i/>
-        </w:rPr>
-        <w:t xml:space="preserve">et al.</w:t>
-      </w:r>
-      <w:r>
-        <w:t xml:space="preserve">, 2019)</w:t>
-      </w:r>
-      <w:r>
-        <w:t xml:space="preserve">.</w:t>
-      </w:r>
-      <w:r>
-        <w:t xml:space="preserve"> </w:t>
-      </w:r>
-      <w:r>
-        <w:t xml:space="preserve">However, meta-analyses frequently contend with missing data</w:t>
-      </w:r>
-      <w:r>
-        <w:t xml:space="preserve"> </w:t>
-      </w:r>
-      <w:r>
-        <w:t xml:space="preserve">(Pigott, 2019)</w:t>
-      </w:r>
-      <w:r>
-        <w:t xml:space="preserve">.</w:t>
-      </w:r>
-      <w:r>
-        <w:t xml:space="preserve"> </w:t>
-      </w:r>
-      <w:r>
-        <w:t xml:space="preserve">A vast literature on missing data methodology highlights the ways missingness can bias statistical inferences, examines conditions under which these biases can be corrected, and proposes various statistical procedures to do so</w:t>
-      </w:r>
-      <w:r>
-        <w:t xml:space="preserve"> </w:t>
-      </w:r>
-      <w:r>
-        <w:t xml:space="preserve">(Rubin, 1976; Pigott, 2019, 2001a; Schafer &amp; Graham, 2002; Graham, 2009; Little &amp; Rubin, 2002; van Buuren, 2018)</w:t>
-      </w:r>
-      <w:r>
-        <w:t xml:space="preserve">.</w:t>
+        <w:t xml:space="preserve">Instead, EMA can provide support for or help to generate theories that explain missingness in ways that are consistent with the assumptions required of incomplete data analysis methods.</w:t>
+      </w:r>
+      <w:r>
+        <w:t xml:space="preserve"> </w:t>
+      </w:r>
+      <w:r>
+        <w:t xml:space="preserve">Some of these theories may require consultation with data curators and other individuals who extracted information from the studies reviewed.</w:t>
       </w:r>
     </w:p>
     <w:p>
@@ -997,535 +2152,6 @@
         <w:pStyle w:val="BodyText"/>
       </w:pPr>
       <w:r>
-        <w:t xml:space="preserve">A key assumption of many analysis methods for incomplete data (i.e., data with missing values) is that analysts understand</w:t>
-      </w:r>
-      <w:r>
-        <w:t xml:space="preserve"> </w:t>
-      </w:r>
-      <w:r>
-        <w:rPr>
-          <w:i/>
-        </w:rPr>
-        <w:t xml:space="preserve">what</w:t>
-      </w:r>
-      <w:r>
-        <w:t xml:space="preserve"> </w:t>
-      </w:r>
-      <w:r>
-        <w:t xml:space="preserve">data is missing and</w:t>
-      </w:r>
-      <w:r>
-        <w:t xml:space="preserve"> </w:t>
-      </w:r>
-      <w:r>
-        <w:rPr>
-          <w:i/>
-        </w:rPr>
-        <w:t xml:space="preserve">why</w:t>
-      </w:r>
-      <w:r>
-        <w:t xml:space="preserve"> </w:t>
-      </w:r>
-      <w:r>
-        <w:t xml:space="preserve">data is missing (i.e., the mechanism that drives missingness).</w:t>
-      </w:r>
-      <w:r>
-        <w:t xml:space="preserve"> </w:t>
-      </w:r>
-      <w:r>
-        <w:t xml:space="preserve">Much of the literature on missing data has focused on the implications of this assumption</w:t>
-      </w:r>
-      <w:r>
-        <w:t xml:space="preserve"> </w:t>
-      </w:r>
-      <w:r>
-        <w:t xml:space="preserve">(Pigott, 2019; Little &amp; Rubin, 2002)</w:t>
-      </w:r>
-      <w:r>
-        <w:t xml:space="preserve">.</w:t>
-      </w:r>
-      <w:r>
-        <w:t xml:space="preserve"> </w:t>
-      </w:r>
-      <w:r>
-        <w:t xml:space="preserve">Yet, outside of some statistical tests</w:t>
-      </w:r>
-      <w:r>
-        <w:t xml:space="preserve"> </w:t>
-      </w:r>
-      <w:r>
-        <w:t xml:space="preserve">(e.g., Little, 1988)</w:t>
-      </w:r>
-      <w:r>
-        <w:t xml:space="preserve">, there is little guidance for forming and examining theories about missingness</w:t>
-      </w:r>
-      <w:r>
-        <w:t xml:space="preserve"> </w:t>
-      </w:r>
-      <w:r>
-        <w:t xml:space="preserve">(Tierney &amp; Cook, 2018)</w:t>
-      </w:r>
-      <w:r>
-        <w:t xml:space="preserve">.</w:t>
-      </w:r>
-      <w:r>
-        <w:t xml:space="preserve"> </w:t>
-      </w:r>
-      <w:r>
-        <w:t xml:space="preserve">Various researchers have suggested analysts can better understand missingness in their data through exploratory analyses, including visual and numerical summaries</w:t>
-      </w:r>
-      <w:r>
-        <w:t xml:space="preserve"> </w:t>
-      </w:r>
-      <w:r>
-        <w:t xml:space="preserve">(Cheng, Cook, &amp; Hofmann, 2015; Buja, Cook, &amp; Swayne, 1996)</w:t>
-      </w:r>
-      <w:r>
-        <w:t xml:space="preserve"> </w:t>
-      </w:r>
-      <w:r>
-        <w:t xml:space="preserve">akin to classical exploratory data analyses</w:t>
-      </w:r>
-      <w:r>
-        <w:t xml:space="preserve"> </w:t>
-      </w:r>
-      <w:r>
-        <w:t xml:space="preserve">(Tukey, 1962)</w:t>
-      </w:r>
-      <w:r>
-        <w:t xml:space="preserve">.</w:t>
-      </w:r>
-      <w:r>
-        <w:t xml:space="preserve"> </w:t>
-      </w:r>
-      <w:r>
-        <w:t xml:space="preserve">These explorations, which occur before running confirmatory statistical analyses, can shed greater light on key issues relevant to missingness.</w:t>
-      </w:r>
-      <w:r>
-        <w:t xml:space="preserve"> </w:t>
-      </w:r>
-      <w:r>
-        <w:t xml:space="preserve">Tools for doing so are only now emerging in statistics, but these tools have yet to gain broader traction in quantitative disciplines</w:t>
-      </w:r>
-      <w:r>
-        <w:t xml:space="preserve"> </w:t>
-      </w:r>
-      <w:r>
-        <w:t xml:space="preserve">(Tierney, 2017; Tierney &amp; Cook, 2018)</w:t>
-      </w:r>
-      <w:r>
-        <w:t xml:space="preserve">.</w:t>
-      </w:r>
-      <w:r>
-        <w:t xml:space="preserve"> </w:t>
-      </w:r>
-      <w:r>
-        <w:t xml:space="preserve">Nor has this approach garnered much discussion among meta-analysts, where missing data is a common problem.</w:t>
-      </w:r>
-      <w:r>
-        <w:t xml:space="preserve"> </w:t>
-      </w:r>
-      <w:r>
-        <w:t xml:space="preserve">The focus in meta-analysis has instead been on methods to estimate models with incomplete data</w:t>
-      </w:r>
-      <w:r>
-        <w:t xml:space="preserve"> </w:t>
-      </w:r>
-      <w:r>
-        <w:t xml:space="preserve">(see Pigott, 2019; Cheung, 2019; Higgins, White, &amp; Wood, 2008; Ellington</w:t>
-      </w:r>
-      <w:r>
-        <w:t xml:space="preserve"> </w:t>
-      </w:r>
-      <w:r>
-        <w:rPr>
-          <w:i/>
-        </w:rPr>
-        <w:t xml:space="preserve">et al.</w:t>
-      </w:r>
-      <w:r>
-        <w:t xml:space="preserve">, 2015)</w:t>
-      </w:r>
-      <w:r>
-        <w:t xml:space="preserve">.</w:t>
-      </w:r>
-    </w:p>
-    <w:p>
-      <w:pPr>
-        <w:pStyle w:val="BodyText"/>
-      </w:pPr>
-      <w:r>
-        <w:t xml:space="preserve">Because a meta-analysis involves an ensemble of effects (i.e., intervention impacts) reported by primary studies, there are at least three different types of missing data in a meta-analysis, each of which would require its own exploratory analysis.</w:t>
-      </w:r>
-      <w:r>
-        <w:t xml:space="preserve"> </w:t>
-      </w:r>
-      <w:r>
-        <w:t xml:space="preserve">First, data could be missing on individual participants within studies, including their outcomes in the study or other characteristics (e.g., their age, race, prior substance use)</w:t>
-      </w:r>
-      <w:r>
-        <w:t xml:space="preserve"> </w:t>
-      </w:r>
-      <w:r>
-        <w:t xml:space="preserve">(e.g., Higgins</w:t>
-      </w:r>
-      <w:r>
-        <w:t xml:space="preserve"> </w:t>
-      </w:r>
-      <w:r>
-        <w:rPr>
-          <w:i/>
-        </w:rPr>
-        <w:t xml:space="preserve">et al.</w:t>
-      </w:r>
-      <w:r>
-        <w:t xml:space="preserve">, 2008)</w:t>
-      </w:r>
-      <w:r>
-        <w:t xml:space="preserve">. Although this type of missingness cannot be controlled by a meta-analyst, it may impact the precision of each primary study’s effect size estimates.</w:t>
-      </w:r>
-      <w:r>
-        <w:t xml:space="preserve"> </w:t>
-      </w:r>
-      <w:r>
-        <w:t xml:space="preserve">Second, entire studies or effects may be missing from a meta-analytic dataset if they are not reported or published, including for reasons related publication selection and bias</w:t>
-      </w:r>
-      <w:r>
-        <w:t xml:space="preserve"> </w:t>
-      </w:r>
-      <w:r>
-        <w:t xml:space="preserve">(Rosenthal, 1979; Hedges, 1984; Rothstein, Sutton, &amp; Borenstein, 2005)</w:t>
-      </w:r>
-      <w:r>
-        <w:t xml:space="preserve">.</w:t>
-      </w:r>
-      <w:r>
-        <w:t xml:space="preserve"> </w:t>
-      </w:r>
-      <w:r>
-        <w:t xml:space="preserve">Third, and the focus of this article, missingness may refer to information that could not be extracted from a completed study by a meta-analyst</w:t>
-      </w:r>
-      <w:r>
-        <w:t xml:space="preserve"> </w:t>
-      </w:r>
-      <w:r>
-        <w:t xml:space="preserve">(Pigott, 2001a)</w:t>
-      </w:r>
-      <w:r>
-        <w:t xml:space="preserve">.</w:t>
-      </w:r>
-      <w:r>
-        <w:t xml:space="preserve"> </w:t>
-      </w:r>
-      <w:r>
-        <w:t xml:space="preserve">This may occur if a study fails to report enough detail for analysts to back out effect estimates, standard errors, or study- and effect-level characteristics.</w:t>
-      </w:r>
-      <w:r>
-        <w:t xml:space="preserve"> </w:t>
-      </w:r>
-      <w:r>
-        <w:t xml:space="preserve">When this occurs, it is often reasonable to reach out to the authors of primary studies with requests for missing information, however a recent study found that responses rates to such inquiries are low (around 12%) and responses that include the missing information are even less frequent (about 0.5%)</w:t>
-      </w:r>
-      <w:r>
-        <w:t xml:space="preserve"> </w:t>
-      </w:r>
-      <w:r>
-        <w:t xml:space="preserve">(Polanin</w:t>
-      </w:r>
-      <w:r>
-        <w:t xml:space="preserve"> </w:t>
-      </w:r>
-      <w:r>
-        <w:rPr>
-          <w:i/>
-        </w:rPr>
-        <w:t xml:space="preserve">et al.</w:t>
-      </w:r>
-      <w:r>
-        <w:t xml:space="preserve">, 2020)</w:t>
-      </w:r>
-    </w:p>
-    <w:p>
-      <w:pPr>
-        <w:pStyle w:val="BodyText"/>
-      </w:pPr>
-      <w:r>
-        <w:t xml:space="preserve">This tutorial examines exploratory analysis methods for studying missingness that arises from incomplete reporting as described above.</w:t>
-      </w:r>
-      <w:r>
-        <w:t xml:space="preserve"> </w:t>
-      </w:r>
-      <w:r>
-        <w:t xml:space="preserve">We refer to this type of exploration as an</w:t>
-      </w:r>
-      <w:r>
-        <w:t xml:space="preserve"> </w:t>
-      </w:r>
-      <w:r>
-        <w:rPr>
-          <w:i/>
-        </w:rPr>
-        <w:t xml:space="preserve">exploratory missingness analyses</w:t>
-      </w:r>
-      <w:r>
-        <w:t xml:space="preserve"> </w:t>
-      </w:r>
-      <w:r>
-        <w:t xml:space="preserve">(EMA).</w:t>
-      </w:r>
-      <w:r>
-        <w:t xml:space="preserve"> </w:t>
-      </w:r>
-      <w:r>
-        <w:t xml:space="preserve">The focus of the tutorial involves a dataset on substance abuse interventions typical of those used in meta-regression model.</w:t>
-      </w:r>
-      <w:r>
-        <w:t xml:space="preserve"> </w:t>
-      </w:r>
-      <w:r>
-        <w:t xml:space="preserve">The following section describes the types of data for which the demonstrated EMA may be most appropriate.</w:t>
-      </w:r>
-      <w:r>
-        <w:t xml:space="preserve"> </w:t>
-      </w:r>
-      <w:r>
-        <w:t xml:space="preserve">We then demonstrate an EMA on a dataset of substance abuse interventions.</w:t>
-      </w:r>
-      <w:r>
-        <w:t xml:space="preserve"> </w:t>
-      </w:r>
-      <w:r>
-        <w:t xml:space="preserve">This EMA includes a series of numerical and visual summaries aimed at better understanding missingness and its implications for analysis.</w:t>
-      </w:r>
-    </w:p>
-    <w:bookmarkEnd w:id="20"/>
-    <w:bookmarkStart w:id="22" w:name="exploratory-missingness-analyses"/>
-    <w:p>
-      <w:pPr>
-        <w:pStyle w:val="Heading1"/>
-      </w:pPr>
-      <w:r>
-        <w:t xml:space="preserve">Exploratory Missingness Analyses</w:t>
-      </w:r>
-    </w:p>
-    <w:p>
-      <w:pPr>
-        <w:pStyle w:val="FirstParagraph"/>
-      </w:pPr>
-      <w:r>
-        <w:t xml:space="preserve">The tools discussed in this article facilitate EMA to quantify and visualize missingness in a meta-analytic dataset</w:t>
-      </w:r>
-      <w:r>
-        <w:t xml:space="preserve"> </w:t>
-      </w:r>
-      <w:r>
-        <w:t xml:space="preserve">(Cheng</w:t>
-      </w:r>
-      <w:r>
-        <w:t xml:space="preserve"> </w:t>
-      </w:r>
-      <w:r>
-        <w:rPr>
-          <w:i/>
-        </w:rPr>
-        <w:t xml:space="preserve">et al.</w:t>
-      </w:r>
-      <w:r>
-        <w:t xml:space="preserve">, 2015; Buja</w:t>
-      </w:r>
-      <w:r>
-        <w:t xml:space="preserve"> </w:t>
-      </w:r>
-      <w:r>
-        <w:rPr>
-          <w:i/>
-        </w:rPr>
-        <w:t xml:space="preserve">et al.</w:t>
-      </w:r>
-      <w:r>
-        <w:t xml:space="preserve">, 1996; Tierney &amp; Cook, 2018)</w:t>
-      </w:r>
-      <w:r>
-        <w:t xml:space="preserve">.</w:t>
-      </w:r>
-      <w:r>
-        <w:t xml:space="preserve"> </w:t>
-      </w:r>
-      <w:r>
-        <w:t xml:space="preserve">The point of conducting an EMA is to better understand the pattern and potential impact of the missing data in a meta-analysis, which can aid researchers to make appropriate choices about an analysis strategy. Researchers can explore whether assumptions about the missingness mechanism are defensible and can also highlight areas where evidence is sparse.</w:t>
-      </w:r>
-      <w:r>
-        <w:t xml:space="preserve"> </w:t>
-      </w:r>
-      <w:r>
-        <w:t xml:space="preserve">For example, meta-analysts may hypothesize that average age of the study sample may relate to the effectiveness of an intervention but find that studies report average age in various ways.</w:t>
-      </w:r>
-      <w:r>
-        <w:t xml:space="preserve"> </w:t>
-      </w:r>
-      <w:r>
-        <w:t xml:space="preserve">Looking closely at the data collected in a meta-analysis affords opportunities to create moderators (i.e., covariates in meta-regression model) based on information reported more frequently across studies</w:t>
-      </w:r>
-      <w:r>
-        <w:t xml:space="preserve"> </w:t>
-      </w:r>
-      <w:r>
-        <w:t xml:space="preserve">(Pigott &amp; Polanin, 2020)</w:t>
-      </w:r>
-      <w:r>
-        <w:t xml:space="preserve">.</w:t>
-      </w:r>
-      <w:r>
-        <w:t xml:space="preserve"> </w:t>
-      </w:r>
-      <w:r>
-        <w:t xml:space="preserve">EMAs can also highlight gaps in the evidence base by showing what information (e.g., on treatment frequency or setting) is missing from a systematic review.</w:t>
-      </w:r>
-    </w:p>
-    <w:p>
-      <w:pPr>
-        <w:pStyle w:val="BodyText"/>
-      </w:pPr>
-      <w:r>
-        <w:t xml:space="preserve">It is worth pointing out that meta-analysts often engage in a form of EMA.</w:t>
-      </w:r>
-      <w:r>
-        <w:t xml:space="preserve"> </w:t>
-      </w:r>
-      <w:r>
-        <w:t xml:space="preserve">Though not the focus of this article, publication selection is a common concern in a meta-analysis</w:t>
-      </w:r>
-      <w:r>
-        <w:t xml:space="preserve"> </w:t>
-      </w:r>
-      <w:r>
-        <w:t xml:space="preserve">(Rothstein</w:t>
-      </w:r>
-      <w:r>
-        <w:t xml:space="preserve"> </w:t>
-      </w:r>
-      <w:r>
-        <w:rPr>
-          <w:i/>
-        </w:rPr>
-        <w:t xml:space="preserve">et al.</w:t>
-      </w:r>
-      <w:r>
-        <w:t xml:space="preserve">, 2005)</w:t>
-      </w:r>
-      <w:r>
-        <w:t xml:space="preserve">.</w:t>
-      </w:r>
-      <w:r>
-        <w:t xml:space="preserve"> </w:t>
-      </w:r>
-      <w:r>
-        <w:t xml:space="preserve">Funnel plots and statistical tests are used as a means of identifying potential biases due to publication selection</w:t>
-      </w:r>
-      <w:r>
-        <w:t xml:space="preserve"> </w:t>
-      </w:r>
-      <w:r>
-        <w:t xml:space="preserve">(Light &amp; Pillemer, 1984; Egger</w:t>
-      </w:r>
-      <w:r>
-        <w:t xml:space="preserve"> </w:t>
-      </w:r>
-      <w:r>
-        <w:rPr>
-          <w:i/>
-        </w:rPr>
-        <w:t xml:space="preserve">et al.</w:t>
-      </w:r>
-      <w:r>
-        <w:t xml:space="preserve">, 1997; Duval &amp; Tweedie, 2000)</w:t>
-      </w:r>
-      <w:r>
-        <w:t xml:space="preserve">.</w:t>
-      </w:r>
-      <w:r>
-        <w:t xml:space="preserve"> </w:t>
-      </w:r>
-      <w:r>
-        <w:t xml:space="preserve">For this type of EMA, it is assumed the missingness mechanism leads to statistically significant findings being more likely to be published in primary studies.</w:t>
-      </w:r>
-      <w:r>
-        <w:t xml:space="preserve"> </w:t>
-      </w:r>
-      <w:r>
-        <w:t xml:space="preserve">The goal of such analyses, then, is to determine if the data are consistent with that mechanism.</w:t>
-      </w:r>
-    </w:p>
-    <w:p>
-      <w:pPr>
-        <w:pStyle w:val="BodyText"/>
-      </w:pPr>
-      <w:r>
-        <w:t xml:space="preserve">While the following sections present an example of an EMA for missing effect sizes or covariates, it is worth noting two aspects about EMA to better contextualize this process.</w:t>
-      </w:r>
-      <w:r>
-        <w:t xml:space="preserve"> </w:t>
-      </w:r>
-      <w:r>
-        <w:t xml:space="preserve">First, it will often be difficult to draw very strong conclusions about missingness mechanisms based on exploratory analyses.</w:t>
-      </w:r>
-      <w:r>
-        <w:t xml:space="preserve"> </w:t>
-      </w:r>
-      <w:r>
-        <w:t xml:space="preserve">Even proposed tests for missingness mechanisms must be interpreted with caution</w:t>
-      </w:r>
-      <w:r>
-        <w:t xml:space="preserve"> </w:t>
-      </w:r>
-      <w:r>
-        <w:t xml:space="preserve">(Molenberghs</w:t>
-      </w:r>
-      <w:r>
-        <w:t xml:space="preserve"> </w:t>
-      </w:r>
-      <w:r>
-        <w:rPr>
-          <w:i/>
-        </w:rPr>
-        <w:t xml:space="preserve">et al.</w:t>
-      </w:r>
-      <w:r>
-        <w:t xml:space="preserve">, 2008; Seaman</w:t>
-      </w:r>
-      <w:r>
-        <w:t xml:space="preserve"> </w:t>
-      </w:r>
-      <w:r>
-        <w:rPr>
-          <w:i/>
-        </w:rPr>
-        <w:t xml:space="preserve">et al.</w:t>
-      </w:r>
-      <w:r>
-        <w:t xml:space="preserve">, 2013; Rhoads, 2012)</w:t>
-      </w:r>
-      <w:r>
-        <w:t xml:space="preserve">.</w:t>
-      </w:r>
-      <w:r>
-        <w:t xml:space="preserve"> </w:t>
-      </w:r>
-      <w:r>
-        <w:t xml:space="preserve">Instead, EMA can provide support for or help generate theories that explain missingness in ways that are consistent with the assumptions required of incomplete data analysis methods.</w:t>
-      </w:r>
-      <w:r>
-        <w:t xml:space="preserve"> </w:t>
-      </w:r>
-      <w:r>
-        <w:t xml:space="preserve">Some of these theories may require consultation with data curators and other individuals who extracted information from the studies reviewed.</w:t>
-      </w:r>
-    </w:p>
-    <w:p>
-      <w:pPr>
-        <w:pStyle w:val="BodyText"/>
-      </w:pPr>
-      <w:r>
         <w:t xml:space="preserve">Second, there is no single visualization or set of metrics guaranteed to provide a complete picture of missingness for all datasets.</w:t>
       </w:r>
       <w:r>
@@ -1544,7 +2170,7 @@
         <w:t xml:space="preserve"> </w:t>
       </w:r>
       <w:r>
-        <w:t xml:space="preserve">Because this process is about exploration, rather than confirmation, it will be subject to the analysts judgment.</w:t>
+        <w:t xml:space="preserve">Because this process is about exploration, rather than confirmation, it will be subject to the analysts’ judgment.</w:t>
       </w:r>
     </w:p>
     <w:p>
@@ -1584,7 +2210,13 @@
         <w:t xml:space="preserve"> </w:t>
       </w:r>
       <w:r>
-        <w:t xml:space="preserve">This example serves to highlight some potential techniques, but it is not exhaustive, and so as part of the supplementary material to this tutorial, we have included a vignette that presents and describes alternative visualizations and numerical summaries of missingness.</w:t>
+        <w:t xml:space="preserve">This example serves to highlight some potential techniques, but it is not exhaustive.</w:t>
+      </w:r>
+      <w:r>
+        <w:t xml:space="preserve"> </w:t>
+      </w:r>
+      <w:r>
+        <w:t xml:space="preserve">The supplementary material to this tutorial includes a vignette that presents and describes alternative visualizations and numerical summaries of missingness.</w:t>
       </w:r>
       <w:r>
         <w:t xml:space="preserve"> </w:t>
@@ -1659,14 +2291,15 @@
         <w:t xml:space="preserve">Code is included with the supplementary materials.</w:t>
       </w:r>
     </w:p>
-    <w:bookmarkStart w:id="21" w:name="notation"/>
     <w:p>
       <w:pPr>
         <w:pStyle w:val="Heading3"/>
       </w:pPr>
-      <w:r>
-        <w:t xml:space="preserve">Notation</w:t>
-      </w:r>
+      <w:bookmarkStart w:id="23" w:name="notation"/>
+      <w:r>
+        <w:t xml:space="preserve">3.0.1	Notation</w:t>
+      </w:r>
+      <w:bookmarkEnd w:id="23"/>
     </w:p>
     <w:p>
       <w:pPr>
@@ -3211,351 +3844,15 @@
         <w:t xml:space="preserve">.</w:t>
       </w:r>
     </w:p>
-    <w:bookmarkEnd w:id="21"/>
-    <w:bookmarkEnd w:id="22"/>
-    <w:bookmarkStart w:id="23" w:name="data"/>
     <w:p>
       <w:pPr>
         <w:pStyle w:val="Heading1"/>
       </w:pPr>
-      <w:r>
-        <w:t xml:space="preserve">Data</w:t>
-      </w:r>
-    </w:p>
-    <w:p>
-      <w:pPr>
-        <w:pStyle w:val="FirstParagraph"/>
-      </w:pPr>
-      <w:r>
-        <w:t xml:space="preserve">A prime example of an incomplete data meta-analysis can be seen in data from</w:t>
-      </w:r>
-      <w:r>
-        <w:t xml:space="preserve"> </w:t>
-      </w:r>
-      <w:r>
-        <w:t xml:space="preserve">Tanner-Smith</w:t>
-      </w:r>
-      <w:r>
-        <w:t xml:space="preserve"> </w:t>
-      </w:r>
-      <w:r>
-        <w:rPr>
-          <w:i/>
-        </w:rPr>
-        <w:t xml:space="preserve">et al.</w:t>
-      </w:r>
-      <w:r>
-        <w:t xml:space="preserve"> </w:t>
-      </w:r>
-      <w:r>
-        <w:t xml:space="preserve">(2016)</w:t>
-      </w:r>
-      <w:r>
-        <w:t xml:space="preserve">, who examined the impacts of substance abuse interventions for adolescents on subsequent substance use.</w:t>
-      </w:r>
-      <w:r>
-        <w:t xml:space="preserve"> </w:t>
-      </w:r>
-      <w:r>
-        <w:t xml:space="preserve">Tanner-Smith et al. extracted effects from 61 randomized trials and quasi-experiments, and include</w:t>
-      </w:r>
-      <w:r>
-        <w:t xml:space="preserve"> </w:t>
-      </w:r>
-      <m:oMath>
-        <m:r>
-          <m:t>k</m:t>
-        </m:r>
-        <m:r>
-          <m:t>=</m:t>
-        </m:r>
-        <m:r>
-          <m:t>95</m:t>
-        </m:r>
-      </m:oMath>
-      <w:r>
-        <w:t xml:space="preserve"> </w:t>
-      </w:r>
-      <w:r>
-        <w:t xml:space="preserve">different effect size estimates.</w:t>
-      </w:r>
-      <w:r>
-        <w:t xml:space="preserve"> </w:t>
-      </w:r>
-      <w:r>
-        <w:t xml:space="preserve">We are grateful to Tanner-Smith et al., who furnished their raw data, which will be used to illustrate useful tools to exploring missingness in this tutorial.</w:t>
-      </w:r>
-    </w:p>
-    <w:p>
-      <w:pPr>
-        <w:pStyle w:val="BodyText"/>
-      </w:pPr>
-      <w:r>
-        <w:t xml:space="preserve">Tanner-Smith et al. identified a range of intervention types that have been studied in different venues and on different types of adolescent substance users.</w:t>
-      </w:r>
-      <w:r>
-        <w:t xml:space="preserve"> </w:t>
-      </w:r>
-      <w:r>
-        <w:t xml:space="preserve">They identified interventions that focus on cognitive behavioral therapy (CBT), family therapy, and pharmacological therapy.</w:t>
-      </w:r>
-      <w:r>
-        <w:t xml:space="preserve"> </w:t>
-      </w:r>
-      <w:r>
-        <w:t xml:space="preserve">Individuals in studies presented using marijuana, alcohol, and/or opioids, and emerged from different racial and socioeconomic backgrounds.</w:t>
-      </w:r>
-      <w:r>
-        <w:t xml:space="preserve"> </w:t>
-      </w:r>
-      <w:r>
-        <w:t xml:space="preserve">Each effect involves the difference between two groups of study participants (referred to here as</w:t>
-      </w:r>
-      <w:r>
-        <w:t xml:space="preserve"> </w:t>
-      </w:r>
-      <w:r>
-        <w:rPr>
-          <w:i/>
-        </w:rPr>
-        <w:t xml:space="preserve">Group 1</w:t>
-      </w:r>
-      <w:r>
-        <w:t xml:space="preserve"> </w:t>
-      </w:r>
-      <w:r>
-        <w:t xml:space="preserve">and</w:t>
-      </w:r>
-      <w:r>
-        <w:t xml:space="preserve"> </w:t>
-      </w:r>
-      <w:r>
-        <w:rPr>
-          <w:i/>
-        </w:rPr>
-        <w:t xml:space="preserve">Group 2</w:t>
-      </w:r>
-      <w:r>
-        <w:t xml:space="preserve">).</w:t>
-      </w:r>
-      <w:r>
-        <w:t xml:space="preserve"> </w:t>
-      </w:r>
-      <w:r>
-        <w:t xml:space="preserve">Some reported effects contrasted a given intervention with a placebo or with a</w:t>
-      </w:r>
-      <w:r>
-        <w:t xml:space="preserve"> </w:t>
-      </w:r>
-      <w:r>
-        <w:t xml:space="preserve">“</w:t>
-      </w:r>
-      <w:r>
-        <w:t xml:space="preserve">usual care</w:t>
-      </w:r>
-      <w:r>
-        <w:t xml:space="preserve">”</w:t>
-      </w:r>
-      <w:r>
-        <w:t xml:space="preserve"> </w:t>
-      </w:r>
-      <w:r>
-        <w:t xml:space="preserve">condition where individuals received services but no explicit drug treatment (e.g., youth in residential care who receive standard residential services but not drug treatment).</w:t>
-      </w:r>
-      <w:r>
-        <w:t xml:space="preserve"> </w:t>
-      </w:r>
-      <w:r>
-        <w:t xml:space="preserve">Others contrasted two alternative interventions or implementations.</w:t>
-      </w:r>
-      <w:r>
-        <w:t xml:space="preserve"> </w:t>
-      </w:r>
-      <w:r>
-        <w:t xml:space="preserve">Tanner-Smith et al. documented the intensity (in hours per week), duration (in days), and location (in- our out-patient) of treatment for each group.</w:t>
-      </w:r>
-      <w:r>
-        <w:t xml:space="preserve"> </w:t>
-      </w:r>
-      <w:r>
-        <w:t xml:space="preserve">Finally, Tanner-Smith et al. recorded effect estimates at different time points after intake.</w:t>
-      </w:r>
-      <w:r>
-        <w:t xml:space="preserve"> </w:t>
-      </w:r>
-      <w:r>
-        <w:t xml:space="preserve">In all, their raw data totaled some</w:t>
-      </w:r>
-      <w:r>
-        <w:t xml:space="preserve"> </w:t>
-      </w:r>
-      <m:oMath>
-        <m:r>
-          <m:t>k</m:t>
-        </m:r>
-        <m:r>
-          <m:t>=</m:t>
-        </m:r>
-        <m:r>
-          <m:t>328</m:t>
-        </m:r>
-      </m:oMath>
-      <w:r>
-        <w:t xml:space="preserve"> </w:t>
-      </w:r>
-      <w:r>
-        <w:t xml:space="preserve">effect estimates and</w:t>
-      </w:r>
-      <w:r>
-        <w:t xml:space="preserve"> </w:t>
-      </w:r>
-      <m:oMath>
-        <m:r>
-          <m:t>p</m:t>
-        </m:r>
-        <m:r>
-          <m:t>=</m:t>
-        </m:r>
-        <m:r>
-          <m:t>43</m:t>
-        </m:r>
-      </m:oMath>
-      <w:r>
-        <w:t xml:space="preserve"> </w:t>
-      </w:r>
-      <w:r>
-        <w:t xml:space="preserve">variables for each effect, including the effect estimates and standard errors.</w:t>
-      </w:r>
-    </w:p>
-    <w:p>
-      <w:pPr>
-        <w:pStyle w:val="BodyText"/>
-      </w:pPr>
-      <w:r>
-        <w:t xml:space="preserve">Tanner-Smith et al. fit meta-regression models to their data in order to examine how treatment impacts varied according to the type of therapies and individuals studied.</w:t>
-      </w:r>
-      <w:r>
-        <w:t xml:space="preserve"> </w:t>
-      </w:r>
-      <w:r>
-        <w:t xml:space="preserve"> </w:t>
-      </w:r>
-      <w:r>
-        <w:t xml:space="preserve"> </w:t>
-      </w:r>
-      <w:r>
-        <w:t xml:space="preserve">They found that assertive continuing care (ACC), behavioral therapy, (CBT), motivational enhancement therapy (MET), and family therapy tended to be more effective than generic</w:t>
-      </w:r>
-      <w:r>
-        <w:t xml:space="preserve"> </w:t>
-      </w:r>
-      <w:r>
-        <w:t xml:space="preserve">“</w:t>
-      </w:r>
-      <w:r>
-        <w:t xml:space="preserve">practice as usual</w:t>
-      </w:r>
-      <w:r>
-        <w:t xml:space="preserve">”</w:t>
-      </w:r>
-      <w:r>
-        <w:t xml:space="preserve"> </w:t>
-      </w:r>
-      <w:r>
-        <w:t xml:space="preserve">interventions that often involved referrals to community services.</w:t>
-      </w:r>
-      <w:r>
-        <w:t xml:space="preserve"> </w:t>
-      </w:r>
-      <w:r>
-        <w:t xml:space="preserve">However, they did not find strong relationships between the characteristics of adolescents in the studies and the effectiveness of interventions after controlling for intervention type.</w:t>
-      </w:r>
-    </w:p>
-    <w:p>
-      <w:pPr>
-        <w:pStyle w:val="BodyText"/>
-      </w:pPr>
-      <w:r>
-        <w:t xml:space="preserve">A complicating factor in conducting these analyses was that some of the data were missing, especially for the covariates.</w:t>
-      </w:r>
-      <w:r>
-        <w:t xml:space="preserve"> </w:t>
-      </w:r>
-      <w:r>
-        <w:t xml:space="preserve">For instance, not all studies reported treatment intensity (in hours per week) or the racial makeup of each group in the study.</w:t>
-      </w:r>
-      <w:r>
-        <w:t xml:space="preserve"> </w:t>
-      </w:r>
-      <w:r>
-        <w:t xml:space="preserve">To address these issue, Tanner-Smith et al. opted to estimate their meta-regression models using the expectation-maximization (EM) algorithm, which has been an important tool for analyzing incomplete data</w:t>
-      </w:r>
-      <w:r>
-        <w:t xml:space="preserve"> </w:t>
-      </w:r>
-      <w:r>
-        <w:t xml:space="preserve">(Dempster, Laird, &amp; Rubin, 1977; Graham, Cumsille, &amp; Elek-Fisk, 2003)</w:t>
-      </w:r>
-      <w:r>
-        <w:t xml:space="preserve">.</w:t>
-      </w:r>
-      <w:r>
-        <w:t xml:space="preserve"> </w:t>
-      </w:r>
-      <w:r>
-        <w:t xml:space="preserve">The EM algorithm has also been studied as a useful approach to estimation when missing covariates in a statistical model, which was primarily the issue facing Tanner-Smith et al. </w:t>
-      </w:r>
-      <w:r>
-        <w:t xml:space="preserve">(Ibrahim, 1990; Ibrahim, Lipsitz, &amp; Chen, 1999)</w:t>
-      </w:r>
-      <w:r>
-        <w:t xml:space="preserve">.</w:t>
-      </w:r>
-    </w:p>
-    <w:p>
-      <w:pPr>
-        <w:pStyle w:val="BodyText"/>
-      </w:pPr>
-      <w:r>
-        <w:t xml:space="preserve">There are several alternatives to the EM algorithm.</w:t>
-      </w:r>
-      <w:r>
-        <w:t xml:space="preserve"> </w:t>
-      </w:r>
-      <w:r>
-        <w:t xml:space="preserve">Pigott (2019)</w:t>
-      </w:r>
-      <w:r>
-        <w:t xml:space="preserve"> </w:t>
-      </w:r>
-      <w:r>
-        <w:t xml:space="preserve">discusses methods applicable to meta-analyses such as multiple imputation and full information maximum likelihood (FIML), as well as complete- and available-case analysis methods.</w:t>
-      </w:r>
-      <w:r>
-        <w:t xml:space="preserve"> </w:t>
-      </w:r>
-      <w:r>
-        <w:t xml:space="preserve">Each of these methods, including EM, rely on assumptions about the reason data are missing, and their effectiveness can be limited by how much data are missing</w:t>
-      </w:r>
-      <w:r>
-        <w:t xml:space="preserve"> </w:t>
-      </w:r>
-      <w:r>
-        <w:t xml:space="preserve">(Rubin, 1976, 1987; Pigott, 2001b; Schafer &amp; Graham, 2002; Graham, 2009; Little &amp; Rubin, 2002; van Buuren, 2018)</w:t>
-      </w:r>
-      <w:r>
-        <w:t xml:space="preserve">.</w:t>
-      </w:r>
-    </w:p>
-    <w:bookmarkEnd w:id="23"/>
-    <w:bookmarkStart w:id="24" w:name="numerical-summaries-of-missingness"/>
-    <w:p>
-      <w:pPr>
-        <w:pStyle w:val="Heading1"/>
-      </w:pPr>
-      <w:r>
-        <w:t xml:space="preserve">Numerical Summaries of Missingness</w:t>
-      </w:r>
+      <w:bookmarkStart w:id="24" w:name="numerical-summaries-of-missingness"/>
+      <w:r>
+        <w:t xml:space="preserve">4	Numerical Summaries of Missingness</w:t>
+      </w:r>
+      <w:bookmarkEnd w:id="24"/>
     </w:p>
     <w:p>
       <w:pPr>
@@ -3762,7 +4059,7 @@
         <w:pStyle w:val="FirstParagraph"/>
       </w:pPr>
       <w:r>
-        <w:t xml:space="preserve">In the subset of the Tanner-Smith et al. (2016), data this value is 11.6%.</w:t>
+        <w:t xml:space="preserve">In the subset of the Tanner-Smith et al. (2016) data, this value is 11.6%.</w:t>
       </w:r>
     </w:p>
     <w:p>
@@ -4521,15 +4818,15 @@
         <w:t xml:space="preserve">This reduction in accuracy would likely be greater than what is indicated by the raw percentages.</w:t>
       </w:r>
     </w:p>
-    <w:bookmarkEnd w:id="24"/>
-    <w:bookmarkStart w:id="37" w:name="visual-displays-of-missingness"/>
     <w:p>
       <w:pPr>
         <w:pStyle w:val="Heading1"/>
       </w:pPr>
-      <w:r>
-        <w:t xml:space="preserve">Visual Displays of Missingness</w:t>
-      </w:r>
+      <w:bookmarkStart w:id="25" w:name="visual-displays-of-missingness"/>
+      <w:r>
+        <w:t xml:space="preserve">5	Visual Displays of Missingness</w:t>
+      </w:r>
+      <w:bookmarkEnd w:id="25"/>
     </w:p>
     <w:p>
       <w:pPr>
@@ -4551,14 +4848,15 @@
         <w:t xml:space="preserve">This section examines missingness in the Tanner-Smith et al. (2016) data using a series of plots.</w:t>
       </w:r>
     </w:p>
-    <w:bookmarkStart w:id="26" w:name="aggregation-plots"/>
     <w:p>
       <w:pPr>
         <w:pStyle w:val="Heading3"/>
       </w:pPr>
-      <w:r>
-        <w:t xml:space="preserve">Aggregation Plots</w:t>
-      </w:r>
+      <w:bookmarkStart w:id="26" w:name="aggregation-plots"/>
+      <w:r>
+        <w:t xml:space="preserve">5.0.1	Aggregation Plots</w:t>
+      </w:r>
+      <w:bookmarkEnd w:id="26"/>
     </w:p>
     <w:p>
       <w:pPr>
@@ -4586,7 +4884,7 @@
         <w:t xml:space="preserve"> </w:t>
       </w:r>
       <w:r>
-        <w:t xml:space="preserve">1</w:t>
+        <w:t xml:space="preserve">5.1</w:t>
       </w:r>
       <w:r>
         <w:t xml:space="preserve"> </w:t>
@@ -4616,7 +4914,7 @@
           <wp:inline>
             <wp:extent cx="5943600" cy="5943600"/>
             <wp:effectExtent b="0" l="0" r="0" t="0"/>
-            <wp:docPr descr="Figure 1:  Aggregation plot. This plot indicates the severity of missingness in the adolescent substance abuse intervention data (Tanner-Smith et al., 2016). Each row in the plot corresponds to a row in the data, and each column corresponds to a variable collected in the data. Missing cells in the data are indicated by a dark dash in plot. The legend shows the percent of cells in the data that contain missing values. The column labels show the precent of rows missing each variable in the data." title="" id="1" name="Picture"/>
+            <wp:docPr descr="Figure 5.1:  Aggregation plot. This plot indicates the severity of missingness in the adolescent substance abuse intervention data (Tanner-Smith et al., 2016). Each row in the plot corresponds to a row in the data, and each column corresponds to a variable collected in the data. Missing cells in the data are indicated by a dark dash in plot. The legend shows the percent of cells in the data that contain missing values. The column labels show the precent of rows missing each variable in the data." title="" id="1" name="Picture"/>
             <a:graphic>
               <a:graphicData uri="http://schemas.openxmlformats.org/drawingml/2006/picture">
                 <pic:pic>
@@ -4627,7 +4925,7 @@
                     </pic:cNvPicPr>
                   </pic:nvPicPr>
                   <pic:blipFill>
-                    <a:blip r:embed="rId25"/>
+                    <a:blip r:embed="rId27"/>
                     <a:stretch>
                       <a:fillRect/>
                     </a:stretch>
@@ -4659,7 +4957,7 @@
         <w:pStyle w:val="ImageCaption"/>
       </w:pPr>
       <w:r>
-        <w:t xml:space="preserve">Figure 1:</w:t>
+        <w:t xml:space="preserve">Figure 5.1:</w:t>
       </w:r>
       <w:r>
         <w:t xml:space="preserve"> </w:t>
@@ -4691,7 +4989,7 @@
         <w:t xml:space="preserve"> </w:t>
       </w:r>
       <w:r>
-        <w:t xml:space="preserve">1</w:t>
+        <w:t xml:space="preserve">5.1</w:t>
       </w:r>
       <w:r>
         <w:t xml:space="preserve">).</w:t>
@@ -4712,7 +5010,7 @@
         <w:t xml:space="preserve"> </w:t>
       </w:r>
       <w:r>
-        <w:t xml:space="preserve">1</w:t>
+        <w:t xml:space="preserve">5.1</w:t>
       </w:r>
       <w:r>
         <w:t xml:space="preserve"> </w:t>
@@ -4756,7 +5054,7 @@
         <w:t xml:space="preserve"> </w:t>
       </w:r>
       <w:r>
-        <w:t xml:space="preserve">1</w:t>
+        <w:t xml:space="preserve">5.1</w:t>
       </w:r>
       <w:r>
         <w:t xml:space="preserve"> </w:t>
@@ -4780,7 +5078,7 @@
         <w:t xml:space="preserve"> </w:t>
       </w:r>
       <w:r>
-        <w:t xml:space="preserve">1</w:t>
+        <w:t xml:space="preserve">5.1</w:t>
       </w:r>
       <w:r>
         <w:t xml:space="preserve"> </w:t>
@@ -4795,21 +5093,18 @@
         <w:t xml:space="preserve">??</w:t>
       </w:r>
       <w:r>
-        <w:t xml:space="preserve"> </w:t>
-      </w:r>
-      <w:r>
-        <w:t xml:space="preserve">(equation (3)).</w:t>
-      </w:r>
-    </w:p>
-    <w:bookmarkEnd w:id="26"/>
-    <w:bookmarkStart w:id="28" w:name="variable-missing-plots"/>
+        <w:t xml:space="preserve">.</w:t>
+      </w:r>
+    </w:p>
     <w:p>
       <w:pPr>
         <w:pStyle w:val="Heading3"/>
       </w:pPr>
-      <w:r>
-        <w:t xml:space="preserve">Variable Missing Plots</w:t>
-      </w:r>
+      <w:bookmarkStart w:id="28" w:name="variable-missing-plots"/>
+      <w:r>
+        <w:t xml:space="preserve">5.0.2	Variable Missing Plots</w:t>
+      </w:r>
+      <w:bookmarkEnd w:id="28"/>
     </w:p>
     <w:p>
       <w:pPr>
@@ -4860,7 +5155,7 @@
         <w:t xml:space="preserve"> </w:t>
       </w:r>
       <w:r>
-        <w:t xml:space="preserve">2</w:t>
+        <w:t xml:space="preserve">5.2</w:t>
       </w:r>
       <w:r>
         <w:t xml:space="preserve"> </w:t>
@@ -4906,7 +5201,7 @@
         <w:t xml:space="preserve"> </w:t>
       </w:r>
       <w:r>
-        <w:t xml:space="preserve">2</w:t>
+        <w:t xml:space="preserve">5.2</w:t>
       </w:r>
       <w:r>
         <w:t xml:space="preserve"> </w:t>
@@ -4936,7 +5231,7 @@
           <wp:inline>
             <wp:extent cx="5943600" cy="3343275"/>
             <wp:effectExtent b="0" l="0" r="0" t="0"/>
-            <wp:docPr descr="Figure 2:  Variable missing plot. This plot summaries missingness in variables, ordered by the percentage of missingness, in the adolescent substance abuse intervention data. Indicating that there are 10 variables with at least 10% of missing cases. This kind of visualization becomes relevant when deciding which variable to include in the analysis." title="" id="1" name="Picture"/>
+            <wp:docPr descr="Figure 5.2:  Variable missing plot. This plot summaries missingness in variables, ordered by the percentage of missingness, in the adolescent substance abuse intervention data. Indicating that there are 10 variables with at least 10% of missing cases. This kind of visualization becomes relevant when deciding which variable to include in the analysis." title="" id="1" name="Picture"/>
             <a:graphic>
               <a:graphicData uri="http://schemas.openxmlformats.org/drawingml/2006/picture">
                 <pic:pic>
@@ -4947,7 +5242,7 @@
                     </pic:cNvPicPr>
                   </pic:nvPicPr>
                   <pic:blipFill>
-                    <a:blip r:embed="rId27"/>
+                    <a:blip r:embed="rId29"/>
                     <a:stretch>
                       <a:fillRect/>
                     </a:stretch>
@@ -4979,7 +5274,7 @@
         <w:pStyle w:val="ImageCaption"/>
       </w:pPr>
       <w:r>
-        <w:t xml:space="preserve">Figure 2:</w:t>
+        <w:t xml:space="preserve">Figure 5.2:</w:t>
       </w:r>
       <w:r>
         <w:t xml:space="preserve"> </w:t>
@@ -5000,15 +5295,15 @@
         <w:t xml:space="preserve">This plot summaries missingness in variables, ordered by the percentage of missingness, in the adolescent substance abuse intervention data. Indicating that there are 10 variables with at least 10% of missing cases. This kind of visualization becomes relevant when deciding which variable to include in the analysis.</w:t>
       </w:r>
     </w:p>
-    <w:bookmarkEnd w:id="28"/>
-    <w:bookmarkStart w:id="31" w:name="plots-for-missingness-patterns"/>
     <w:p>
       <w:pPr>
         <w:pStyle w:val="Heading3"/>
       </w:pPr>
-      <w:r>
-        <w:t xml:space="preserve">Plots for Missingness Patterns</w:t>
-      </w:r>
+      <w:bookmarkStart w:id="30" w:name="plots-for-missingness-patterns"/>
+      <w:r>
+        <w:t xml:space="preserve">5.0.3	Plots for Missingness Patterns</w:t>
+      </w:r>
+      <w:bookmarkEnd w:id="30"/>
     </w:p>
     <w:p>
       <w:pPr>
@@ -5027,7 +5322,7 @@
         <w:t xml:space="preserve"> </w:t>
       </w:r>
       <w:r>
-        <w:t xml:space="preserve">For instance, good imputation models typically use variables that are predictive of variable that is missing values.</w:t>
+        <w:t xml:space="preserve">For instance, imputation models typically use many (if not all) available variables to impute missing values.</w:t>
       </w:r>
       <w:r>
         <w:t xml:space="preserve"> </w:t>
@@ -5134,7 +5429,7 @@
         <w:t xml:space="preserve"> </w:t>
       </w:r>
       <w:r>
-        <w:t xml:space="preserve">3</w:t>
+        <w:t xml:space="preserve">5.3</w:t>
       </w:r>
       <w:r>
         <w:t xml:space="preserve"> </w:t>
@@ -5158,7 +5453,7 @@
         <w:t xml:space="preserve"> </w:t>
       </w:r>
       <w:r>
-        <w:t xml:space="preserve">3</w:t>
+        <w:t xml:space="preserve">5.3</w:t>
       </w:r>
       <w:r>
         <w:t xml:space="preserve"> </w:t>
@@ -5194,7 +5489,7 @@
           <wp:inline>
             <wp:extent cx="5943600" cy="4572000"/>
             <wp:effectExtent b="0" l="0" r="0" t="0"/>
-            <wp:docPr descr="Figure 3:  Missingness patterns plot. This plot shows the pairwise correlation of missingnes for each variable in the data. Each tile refers to a pair of variables and is shaded according to the correlation." title="" id="1" name="Picture"/>
+            <wp:docPr descr="Figure 5.3:  Missingness patterns plot. This plot shows the pairwise correlation of missingnes for each variable in the data. Each tile refers to a pair of variables and is shaded according to the correlation." title="" id="1" name="Picture"/>
             <a:graphic>
               <a:graphicData uri="http://schemas.openxmlformats.org/drawingml/2006/picture">
                 <pic:pic>
@@ -5205,7 +5500,7 @@
                     </pic:cNvPicPr>
                   </pic:nvPicPr>
                   <pic:blipFill>
-                    <a:blip r:embed="rId29"/>
+                    <a:blip r:embed="rId31"/>
                     <a:stretch>
                       <a:fillRect/>
                     </a:stretch>
@@ -5237,7 +5532,7 @@
         <w:pStyle w:val="ImageCaption"/>
       </w:pPr>
       <w:r>
-        <w:t xml:space="preserve">Figure 3:</w:t>
+        <w:t xml:space="preserve">Figure 5.3:</w:t>
       </w:r>
       <w:r>
         <w:t xml:space="preserve"> </w:t>
@@ -5281,7 +5576,7 @@
         <w:t xml:space="preserve"> </w:t>
       </w:r>
       <w:r>
-        <w:t xml:space="preserve">4</w:t>
+        <w:t xml:space="preserve">5.4</w:t>
       </w:r>
       <w:r>
         <w:t xml:space="preserve"> </w:t>
@@ -5302,7 +5597,7 @@
         <w:t xml:space="preserve"> </w:t>
       </w:r>
       <w:r>
-        <w:t xml:space="preserve">4</w:t>
+        <w:t xml:space="preserve">5.4</w:t>
       </w:r>
       <w:r>
         <w:t xml:space="preserve"> </w:t>
@@ -5326,7 +5621,7 @@
         <w:t xml:space="preserve"> </w:t>
       </w:r>
       <w:r>
-        <w:t xml:space="preserve">4</w:t>
+        <w:t xml:space="preserve">5.4</w:t>
       </w:r>
       <w:r>
         <w:t xml:space="preserve"> </w:t>
@@ -5346,7 +5641,7 @@
         <w:t xml:space="preserve"> </w:t>
       </w:r>
       <w:r>
-        <w:t xml:space="preserve">4</w:t>
+        <w:t xml:space="preserve">5.4</w:t>
       </w:r>
       <w:r>
         <w:t xml:space="preserve"> </w:t>
@@ -5414,7 +5709,7 @@
         <w:t xml:space="preserve"> </w:t>
       </w:r>
       <w:r>
-        <w:t xml:space="preserve">4</w:t>
+        <w:t xml:space="preserve">5.4</w:t>
       </w:r>
       <w:r>
         <w:t xml:space="preserve">, many rows are missing information about Group 2’s treatment, and several of those rows are also missing other variables, including variables that describe the demographics of the study participants.</w:t>
@@ -5429,7 +5724,7 @@
           <wp:inline>
             <wp:extent cx="5943600" cy="4592781"/>
             <wp:effectExtent b="0" l="0" r="0" t="0"/>
-            <wp:docPr descr="Figure 4:  Upset plot. This plot details those variables that are missing together. For instance, there are a large number of cases where group 2 level of care, number of sessions, treatment contact (hours per week) and duration of treatment (days) are missing together. This simple exploration provides valuable information for imputation." title="" id="1" name="Picture"/>
+            <wp:docPr descr="Figure 5.4:  Upset plot. This plot details those variables that are missing together. For instance, there are a large number of cases where group 2 level of care, number of sessions, treatment contact (hours per week) and duration of treatment (days) are missing together. This simple exploration provides valuable information for imputation." title="" id="1" name="Picture"/>
             <a:graphic>
               <a:graphicData uri="http://schemas.openxmlformats.org/drawingml/2006/picture">
                 <pic:pic>
@@ -5440,7 +5735,7 @@
                     </pic:cNvPicPr>
                   </pic:nvPicPr>
                   <pic:blipFill>
-                    <a:blip r:embed="rId30"/>
+                    <a:blip r:embed="rId32"/>
                     <a:stretch>
                       <a:fillRect/>
                     </a:stretch>
@@ -5472,7 +5767,7 @@
         <w:pStyle w:val="ImageCaption"/>
       </w:pPr>
       <w:r>
-        <w:t xml:space="preserve">Figure 4:</w:t>
+        <w:t xml:space="preserve">Figure 5.4:</w:t>
       </w:r>
       <w:r>
         <w:t xml:space="preserve"> </w:t>
@@ -5493,15 +5788,15 @@
         <w:t xml:space="preserve">This plot details those variables that are missing together. For instance, there are a large number of cases where group 2 level of care, number of sessions, treatment contact (hours per week) and duration of treatment (days) are missing together. This simple exploration provides valuable information for imputation.</w:t>
       </w:r>
     </w:p>
-    <w:bookmarkEnd w:id="31"/>
-    <w:bookmarkStart w:id="36" w:name="X095c69569103e9f6b43cded09f079ec0f651709"/>
     <w:p>
       <w:pPr>
         <w:pStyle w:val="Heading3"/>
       </w:pPr>
-      <w:r>
-        <w:t xml:space="preserve">Plots to Relate Missingness to Observed Values</w:t>
-      </w:r>
+      <w:bookmarkStart w:id="33" w:name="X095c69569103e9f6b43cded09f079ec0f651709"/>
+      <w:r>
+        <w:t xml:space="preserve">5.0.4	Plots to Relate Missingness to Observed Values</w:t>
+      </w:r>
+      <w:bookmarkEnd w:id="33"/>
     </w:p>
     <w:p>
       <w:pPr>
@@ -5883,7 +6178,7 @@
         <w:t xml:space="preserve"> </w:t>
       </w:r>
       <w:r>
-        <w:t xml:space="preserve">(Little, 1988)</w:t>
+        <w:t xml:space="preserve">Little (1988)</w:t>
       </w:r>
       <w:r>
         <w:t xml:space="preserve">.</w:t>
@@ -5906,7 +6201,7 @@
         <w:t xml:space="preserve"> </w:t>
       </w:r>
       <w:r>
-        <w:t xml:space="preserve">5</w:t>
+        <w:t xml:space="preserve">5.5</w:t>
       </w:r>
       <w:r>
         <w:t xml:space="preserve"> </w:t>
@@ -5924,7 +6219,7 @@
         <w:t xml:space="preserve"> </w:t>
       </w:r>
       <w:r>
-        <w:t xml:space="preserve">5</w:t>
+        <w:t xml:space="preserve">5.5</w:t>
       </w:r>
       <w:r>
         <w:t xml:space="preserve"> </w:t>
@@ -5968,7 +6263,7 @@
         <w:t xml:space="preserve"> </w:t>
       </w:r>
       <w:r>
-        <w:t xml:space="preserve">5</w:t>
+        <w:t xml:space="preserve">5.5</w:t>
       </w:r>
       <w:r>
         <w:t xml:space="preserve"> </w:t>
@@ -6025,7 +6320,7 @@
           <wp:inline>
             <wp:extent cx="5943600" cy="4216149"/>
             <wp:effectExtent b="0" l="0" r="0" t="0"/>
-            <wp:docPr descr="Figure 5:  This plot shows the rate of missingness for each variable as a function of Group 1’s treatment location. Each column is broken down by where Group 1 received treatment (inpatient, outpatient, and continuing care). Each row represents another variable in the data. Tiles are shaded according the the fraction rows in the data for which each variable is missing for a given level of Group 1 treatment location." title="" id="1" name="Picture"/>
+            <wp:docPr descr="Figure 5.5:  This plot shows the rate of missingness for each variable as a function of Group 1’s treatment location. Each column is broken down by where Group 1 received treatment (inpatient, outpatient, and continuing care). Each row represents another variable in the data. Tiles are shaded according the the fraction rows in the data for which each variable is missing for a given level of Group 1 treatment location." title="" id="1" name="Picture"/>
             <a:graphic>
               <a:graphicData uri="http://schemas.openxmlformats.org/drawingml/2006/picture">
                 <pic:pic>
@@ -6036,7 +6331,7 @@
                     </pic:cNvPicPr>
                   </pic:nvPicPr>
                   <pic:blipFill>
-                    <a:blip r:embed="rId32"/>
+                    <a:blip r:embed="rId34"/>
                     <a:stretch>
                       <a:fillRect/>
                     </a:stretch>
@@ -6068,7 +6363,7 @@
         <w:pStyle w:val="ImageCaption"/>
       </w:pPr>
       <w:r>
-        <w:t xml:space="preserve">Figure 5:</w:t>
+        <w:t xml:space="preserve">Figure 5.5:</w:t>
       </w:r>
       <w:r>
         <w:t xml:space="preserve"> </w:t>
@@ -6094,7 +6389,7 @@
         <w:t xml:space="preserve"> </w:t>
       </w:r>
       <w:r>
-        <w:t xml:space="preserve">6</w:t>
+        <w:t xml:space="preserve">5.6</w:t>
       </w:r>
       <w:r>
         <w:t xml:space="preserve">, which shows that missingness in several variables is also correlated with the venue of Group 2’s treatment.</w:t>
@@ -6109,7 +6404,7 @@
         <w:t xml:space="preserve"> </w:t>
       </w:r>
       <w:r>
-        <w:t xml:space="preserve">6</w:t>
+        <w:t xml:space="preserve">5.6</w:t>
       </w:r>
       <w:r>
         <w:t xml:space="preserve"> </w:t>
@@ -6142,7 +6437,7 @@
         <w:t xml:space="preserve"> </w:t>
       </w:r>
       <w:r>
-        <w:t xml:space="preserve">5</w:t>
+        <w:t xml:space="preserve">5.5</w:t>
       </w:r>
       <w:r>
         <w:t xml:space="preserve">, the</w:t>
@@ -6223,7 +6518,7 @@
         <w:t xml:space="preserve"> </w:t>
       </w:r>
       <w:r>
-        <w:t xml:space="preserve">6</w:t>
+        <w:t xml:space="preserve">5.6</w:t>
       </w:r>
       <w:r>
         <w:t xml:space="preserve">, which indicates that Group 2’s treatment location is missing, also confirms a notable missingness pattern identified in Figure</w:t>
@@ -6232,7 +6527,7 @@
         <w:t xml:space="preserve"> </w:t>
       </w:r>
       <w:r>
-        <w:t xml:space="preserve">4</w:t>
+        <w:t xml:space="preserve">5.4</w:t>
       </w:r>
       <w:r>
         <w:t xml:space="preserve">.</w:t>
@@ -6247,7 +6542,7 @@
         <w:t xml:space="preserve"> </w:t>
       </w:r>
       <w:r>
-        <w:t xml:space="preserve">6</w:t>
+        <w:t xml:space="preserve">5.6</w:t>
       </w:r>
       <w:r>
         <w:t xml:space="preserve"> </w:t>
@@ -6265,7 +6560,7 @@
           <wp:inline>
             <wp:extent cx="5943600" cy="4216149"/>
             <wp:effectExtent b="0" l="0" r="0" t="0"/>
-            <wp:docPr descr="Figure 6:  This plot shows the rate of missingness for each variable as a function of Group 2’s treatment location. Each column is broken down by where Group 2 received treatment (inpatient, outpatient, and continuing care). Each row represents another variable in the data. Tiles are shaded according the the fraction rows in the data for which each variable is missing for a given level of Group 2 treatment location." title="" id="1" name="Picture"/>
+            <wp:docPr descr="Figure 5.6:  This plot shows the rate of missingness for each variable as a function of Group 2’s treatment location. Each column is broken down by where Group 2 received treatment (inpatient, outpatient, and continuing care). Each row represents another variable in the data. Tiles are shaded according the the fraction rows in the data for which each variable is missing for a given level of Group 2 treatment location." title="" id="1" name="Picture"/>
             <a:graphic>
               <a:graphicData uri="http://schemas.openxmlformats.org/drawingml/2006/picture">
                 <pic:pic>
@@ -6276,7 +6571,7 @@
                     </pic:cNvPicPr>
                   </pic:nvPicPr>
                   <pic:blipFill>
-                    <a:blip r:embed="rId33"/>
+                    <a:blip r:embed="rId35"/>
                     <a:stretch>
                       <a:fillRect/>
                     </a:stretch>
@@ -6308,7 +6603,7 @@
         <w:pStyle w:val="ImageCaption"/>
       </w:pPr>
       <w:r>
-        <w:t xml:space="preserve">Figure 6:</w:t>
+        <w:t xml:space="preserve">Figure 5.6:</w:t>
       </w:r>
       <w:r>
         <w:t xml:space="preserve"> </w:t>
@@ -6415,7 +6710,7 @@
         <w:t xml:space="preserve"> </w:t>
       </w:r>
       <w:r>
-        <w:t xml:space="preserve">7</w:t>
+        <w:t xml:space="preserve">5.7</w:t>
       </w:r>
       <w:r>
         <w:t xml:space="preserve"> </w:t>
@@ -6441,7 +6736,7 @@
         <w:t xml:space="preserve"> </w:t>
       </w:r>
       <w:r>
-        <w:t xml:space="preserve">7</w:t>
+        <w:t xml:space="preserve">5.7</w:t>
       </w:r>
       <w:r>
         <w:t xml:space="preserve">A, shows the relationship between the missingness in Group 1’s treatment intensity (in hours per week) and the distribution of effect estimates and standard errors.</w:t>
@@ -6473,16 +6768,10 @@
         <w:t xml:space="preserve"> </w:t>
       </w:r>
       <w:r>
-        <w:t xml:space="preserve">7</w:t>
-      </w:r>
-      <w:r>
-        <w:t xml:space="preserve">A, we can see that effect estimates for which Group 1’s treatment intensity is missing tend to be slightly smaller than the effect estimates for which Group 1’s treatment intensity is observed.</w:t>
-      </w:r>
-      <w:r>
-        <w:t xml:space="preserve"> </w:t>
-      </w:r>
-      <w:r>
-        <w:t xml:space="preserve">Effect estimates tend to have smaller standard errors when Group 1’s treatment intensity is missing than when it is reported.</w:t>
+        <w:t xml:space="preserve">5.7</w:t>
+      </w:r>
+      <w:r>
+        <w:t xml:space="preserve">A, we can see that effect estimates tend to be slightly smaller and have smaller standard errors when Group 1’s treatment intensity is missing than when it is observed.</w:t>
       </w:r>
       <w:r>
         <w:t xml:space="preserve"> </w:t>
@@ -6502,7 +6791,7 @@
         <w:t xml:space="preserve"> </w:t>
       </w:r>
       <w:r>
-        <w:t xml:space="preserve">7</w:t>
+        <w:t xml:space="preserve">5.7</w:t>
       </w:r>
       <w:r>
         <w:t xml:space="preserve">B, which focuses on whether Group 1’s treatment duration (in days) is missing or not.</w:t>
@@ -6517,7 +6806,7 @@
         <w:t xml:space="preserve"> </w:t>
       </w:r>
       <w:r>
-        <w:t xml:space="preserve">7</w:t>
+        <w:t xml:space="preserve">5.7</w:t>
       </w:r>
       <w:r>
         <w:t xml:space="preserve">B shows that effect estimates for which Group 1’s treatment duration is missing tend to be larger and have larger standard errors than effects for which duration of treatment is reported.</w:t>
@@ -6532,7 +6821,7 @@
         <w:t xml:space="preserve"> </w:t>
       </w:r>
       <w:r>
-        <w:t xml:space="preserve">7</w:t>
+        <w:t xml:space="preserve">5.7</w:t>
       </w:r>
       <w:r>
         <w:t xml:space="preserve"> </w:t>
@@ -6550,7 +6839,7 @@
           <wp:inline>
             <wp:extent cx="5943600" cy="4953000"/>
             <wp:effectExtent b="0" l="0" r="0" t="0"/>
-            <wp:docPr descr="Figure 7:  Comparative density plot. This figure compares the distribution of effect size estimates and standard errors for when various covariates regarding Group 1 are observed versus missing. Plot (A) compares the distribution effect size estimates and standard erors for when Group 1 treatment intensity (hours per week) is missing versus observed. Plot (B) compares the distributions for when Group 1 treatment duration (in days) is observed versus missing." title="" id="1" name="Picture"/>
+            <wp:docPr descr="Figure 5.7:  Comparative density plot. This figure compares the distribution of effect size estimates and standard errors for when various covariates regarding Group 1 are observed versus missing. Plot (A) compares the distribution effect size estimates and standard erors for when Group 1 treatment intensity (hours per week) is missing versus observed. Plot (B) compares the distributions for when Group 1 treatment duration (in days) is observed versus missing." title="" id="1" name="Picture"/>
             <a:graphic>
               <a:graphicData uri="http://schemas.openxmlformats.org/drawingml/2006/picture">
                 <pic:pic>
@@ -6561,7 +6850,7 @@
                     </pic:cNvPicPr>
                   </pic:nvPicPr>
                   <pic:blipFill>
-                    <a:blip r:embed="rId34"/>
+                    <a:blip r:embed="rId36"/>
                     <a:stretch>
                       <a:fillRect/>
                     </a:stretch>
@@ -6593,7 +6882,7 @@
         <w:pStyle w:val="ImageCaption"/>
       </w:pPr>
       <w:r>
-        <w:t xml:space="preserve">Figure 7:</w:t>
+        <w:t xml:space="preserve">Figure 5.7:</w:t>
       </w:r>
       <w:r>
         <w:t xml:space="preserve"> </w:t>
@@ -6625,13 +6914,13 @@
         <w:t xml:space="preserve"> </w:t>
       </w:r>
       <w:r>
-        <w:t xml:space="preserve">8</w:t>
-      </w:r>
-      <w:r>
-        <w:t xml:space="preserve"> </w:t>
-      </w:r>
-      <w:r>
-        <w:t xml:space="preserve">shows an analogous set of plots, only it compares the effect size estimate and standard error distributions for when Group 2’s treatment intensity (in hours per week) and duration (in days) are missing or observed.</w:t>
+        <w:t xml:space="preserve">5.8</w:t>
+      </w:r>
+      <w:r>
+        <w:t xml:space="preserve"> </w:t>
+      </w:r>
+      <w:r>
+        <w:t xml:space="preserve">shows an analogous set of plots comparing the effect size estimate and standard error distributions for when Group 2’s treatment intensity (in hours per week) and duration (in days) are missing or observed.</w:t>
       </w:r>
       <w:r>
         <w:t xml:space="preserve"> </w:t>
@@ -6643,10 +6932,10 @@
         <w:t xml:space="preserve"> </w:t>
       </w:r>
       <w:r>
-        <w:t xml:space="preserve">8</w:t>
-      </w:r>
-      <w:r>
-        <w:t xml:space="preserve">A shows that when Group 2’s treatment intensity is observed, effect sizes and standard errors are slightly smaller, though not drastically different than when Group 2’s treatment intensity is missing.</w:t>
+        <w:t xml:space="preserve">5.8</w:t>
+      </w:r>
+      <w:r>
+        <w:t xml:space="preserve">A shows that when Group 2’s treatment intensity is observed, effect sizes and standard errors are slightly smaller than when Group 2’s treatment intensity is missing.</w:t>
       </w:r>
       <w:r>
         <w:t xml:space="preserve"> </w:t>
@@ -6658,10 +6947,10 @@
         <w:t xml:space="preserve"> </w:t>
       </w:r>
       <w:r>
-        <w:t xml:space="preserve">8</w:t>
-      </w:r>
-      <w:r>
-        <w:t xml:space="preserve">B suggests that effect estimates and standard errors are slightly smaller, though not particularly different, when Group 2’s treatment duration is observed compared to when it is missing.</w:t>
+        <w:t xml:space="preserve">5.8</w:t>
+      </w:r>
+      <w:r>
+        <w:t xml:space="preserve">B suggests that effect estimates and standard errors are slightly smaller when Group 2’s treatment duration is observed compared to when it is missing.</w:t>
       </w:r>
       <w:r>
         <w:t xml:space="preserve"> </w:t>
@@ -6673,7 +6962,7 @@
         <w:t xml:space="preserve"> </w:t>
       </w:r>
       <w:r>
-        <w:t xml:space="preserve">7</w:t>
+        <w:t xml:space="preserve">5.7</w:t>
       </w:r>
       <w:r>
         <w:t xml:space="preserve"> </w:t>
@@ -6685,7 +6974,7 @@
         <w:t xml:space="preserve"> </w:t>
       </w:r>
       <w:r>
-        <w:t xml:space="preserve">8</w:t>
+        <w:t xml:space="preserve">5.8</w:t>
       </w:r>
       <w:r>
         <w:t xml:space="preserve"> </w:t>
@@ -6709,7 +6998,7 @@
           <wp:inline>
             <wp:extent cx="5943600" cy="4953000"/>
             <wp:effectExtent b="0" l="0" r="0" t="0"/>
-            <wp:docPr descr="Figure 8:  Comparative density plot. This figure compares the distribution of effect size estimates and standard errors for when various covariates regarding Group 2 are observed versus missing. Plot (A) compares the distribution effect size estimates and standard erors for when Group 2 treatment intensity (hours per week) is missing versus observed. Plot (B) compares the distributions for when Group 2 treatment duration (in days) is observed versus missing." title="" id="1" name="Picture"/>
+            <wp:docPr descr="Figure 5.8:  Comparative density plot. This figure compares the distribution of effect size estimates and standard errors for when various covariates regarding Group 2 are observed versus missing. Plot (A) compares the distribution effect size estimates and standard erors for when Group 2 treatment intensity (hours per week) is missing versus observed. Plot (B) compares the distributions for when Group 2 treatment duration (in days) is observed versus missing." title="" id="1" name="Picture"/>
             <a:graphic>
               <a:graphicData uri="http://schemas.openxmlformats.org/drawingml/2006/picture">
                 <pic:pic>
@@ -6720,7 +7009,7 @@
                     </pic:cNvPicPr>
                   </pic:nvPicPr>
                   <pic:blipFill>
-                    <a:blip r:embed="rId35"/>
+                    <a:blip r:embed="rId37"/>
                     <a:stretch>
                       <a:fillRect/>
                     </a:stretch>
@@ -6752,7 +7041,7 @@
         <w:pStyle w:val="ImageCaption"/>
       </w:pPr>
       <w:r>
-        <w:t xml:space="preserve">Figure 8:</w:t>
+        <w:t xml:space="preserve">Figure 5.8:</w:t>
       </w:r>
       <w:r>
         <w:t xml:space="preserve"> </w:t>
@@ -6773,16 +7062,15 @@
         <w:t xml:space="preserve">This figure compares the distribution of effect size estimates and standard errors for when various covariates regarding Group 2 are observed versus missing. Plot (A) compares the distribution effect size estimates and standard erors for when Group 2 treatment intensity (hours per week) is missing versus observed. Plot (B) compares the distributions for when Group 2 treatment duration (in days) is observed versus missing.</w:t>
       </w:r>
     </w:p>
-    <w:bookmarkEnd w:id="36"/>
-    <w:bookmarkEnd w:id="37"/>
-    <w:bookmarkStart w:id="38" w:name="discussion"/>
     <w:p>
       <w:pPr>
         <w:pStyle w:val="Heading1"/>
       </w:pPr>
-      <w:r>
-        <w:t xml:space="preserve">Discussion</w:t>
-      </w:r>
+      <w:bookmarkStart w:id="38" w:name="discussion"/>
+      <w:r>
+        <w:t xml:space="preserve">6	Discussion</w:t>
+      </w:r>
+      <w:bookmarkEnd w:id="38"/>
     </w:p>
     <w:p>
       <w:pPr>
@@ -6846,7 +7134,7 @@
         <w:t xml:space="preserve"> </w:t>
       </w:r>
       <w:r>
-        <w:t xml:space="preserve">These numerical and visual tools proved to be useful as a first step to understanding why data is missing and how data is structured.</w:t>
+        <w:t xml:space="preserve">These numerical and visual tools are a useful first step to understanding why data is missing and how data is structured.</w:t>
       </w:r>
     </w:p>
     <w:p>
@@ -6921,6 +7209,12 @@
       <w:r>
         <w:t xml:space="preserve">Conducting an EMA as outlined here provides insight into the evidence base in a meta-analysis. In the example, we have scant information about the duration and intensity of Group 2 interventions and thus can make limited inferences about how treatment effectiveness varies as a function of the comparison group’s treatment. Presenting EMA results can highlight both the gaps and the areas where effect size models are best supported by the data.</w:t>
       </w:r>
+      <w:r>
+        <w:t xml:space="preserve"> </w:t>
+      </w:r>
+      <w:r>
+        <w:t xml:space="preserve">The EMA results also demonstrate the complex relationships between covariates in a meta-regression and the potential for confounding as discussed by Tipton, Pustejovsky, and Ahmadi (2019a,b).</w:t>
+      </w:r>
     </w:p>
     <w:p>
       <w:pPr>
@@ -6933,7 +7227,16 @@
         <w:t xml:space="preserve"> </w:t>
       </w:r>
       <w:r>
-        <w:t xml:space="preserve">Based on our analysis, we would be cautious of using analysis methods that assume data are MCAR, such as complete-case analysis or shifting units of analysis.</w:t>
+        <w:t xml:space="preserve">Based on our analysis, we would be cautious of using analysis methods that assume data are MCAR, such as complete-case analysis or shifting units of analysis</w:t>
+      </w:r>
+      <w:r>
+        <w:t xml:space="preserve"> </w:t>
+      </w:r>
+      <w:r>
+        <w:t xml:space="preserve">(Cooper, 2017)</w:t>
+      </w:r>
+      <w:r>
+        <w:t xml:space="preserve">.</w:t>
       </w:r>
       <w:r>
         <w:t xml:space="preserve"> </w:t>
@@ -6973,6 +7276,12 @@
       <w:r>
         <w:t xml:space="preserve">Data curators and analysts can also use the information from EMA to consider alternative ways to create variables from the data that is provided.</w:t>
       </w:r>
+      <w:r>
+        <w:t xml:space="preserve"> </w:t>
+      </w:r>
+      <w:r>
+        <w:t xml:space="preserve">For example, if average age is missing frequently from studies, analysts may be able to create a new variable that draws on the various ways age is recorded by included studies.</w:t>
+      </w:r>
     </w:p>
     <w:p>
       <w:pPr>
@@ -7049,23 +7358,46 @@
         <w:br w:type="page"/>
       </w:r>
     </w:p>
-    <w:bookmarkEnd w:id="38"/>
-    <w:bookmarkStart w:id="97" w:name="references"/>
     <w:p>
       <w:pPr>
         <w:pStyle w:val="Heading1"/>
       </w:pPr>
-      <w:r>
-        <w:t xml:space="preserve">References</w:t>
-      </w:r>
+      <w:bookmarkStart w:id="39" w:name="acknowledgements"/>
+      <w:r>
+        <w:t xml:space="preserve">7	Acknowledgements</w:t>
+      </w:r>
+      <w:bookmarkEnd w:id="39"/>
     </w:p>
     <w:p>
       <w:pPr>
         <w:pStyle w:val="FirstParagraph"/>
       </w:pPr>
+      <w:r>
+        <w:t xml:space="preserve">We are deeply grateful to Dr. Emily Tanner-Smith and her colleagues, who furnished the data used in this tutorial.</w:t>
+      </w:r>
+    </w:p>
+    <w:p>
+      <w:r>
+        <w:br w:type="page"/>
+      </w:r>
+    </w:p>
+    <w:p>
+      <w:pPr>
+        <w:pStyle w:val="Heading1"/>
+      </w:pPr>
+      <w:bookmarkStart w:id="40" w:name="references"/>
+      <w:r>
+        <w:t xml:space="preserve">8	References</w:t>
+      </w:r>
+      <w:bookmarkEnd w:id="40"/>
+    </w:p>
+    <w:p>
+      <w:pPr>
+        <w:pStyle w:val="FirstParagraph"/>
+      </w:pPr>
     </w:p>
     <w:bookmarkStart w:id="96" w:name="refs"/>
-    <w:bookmarkStart w:id="39" w:name="ref-bennettHowCanDeal2001"/>
+    <w:bookmarkStart w:id="41" w:name="ref-bennettHowCanDeal2001"/>
     <w:p>
       <w:pPr>
         <w:pStyle w:val="Bibliography"/>
@@ -7095,8 +7427,8 @@
         <w:t xml:space="preserve">: 464–469.</w:t>
       </w:r>
     </w:p>
-    <w:bookmarkEnd w:id="39"/>
-    <w:bookmarkStart w:id="40" w:name="X6f22cb8821add36c9a17d30066170f12bc4eec7"/>
+    <w:bookmarkEnd w:id="41"/>
+    <w:bookmarkStart w:id="42" w:name="X6f22cb8821add36c9a17d30066170f12bc4eec7"/>
     <w:p>
       <w:pPr>
         <w:pStyle w:val="Bibliography"/>
@@ -7117,8 +7449,8 @@
         <w:t xml:space="preserve">. Chichester, U.K.: John Wiley &amp; Sons.</w:t>
       </w:r>
     </w:p>
-    <w:bookmarkEnd w:id="40"/>
-    <w:bookmarkStart w:id="42" w:name="Xded7b20a9f848d3aaf2a48edbae774be3215b64"/>
+    <w:bookmarkEnd w:id="42"/>
+    <w:bookmarkStart w:id="44" w:name="Xded7b20a9f848d3aaf2a48edbae774be3215b64"/>
     <w:p>
       <w:pPr>
         <w:pStyle w:val="Bibliography"/>
@@ -7129,7 +7461,7 @@
       <w:r>
         <w:t xml:space="preserve"> </w:t>
       </w:r>
-      <w:hyperlink r:id="rId41">
+      <w:hyperlink r:id="rId43">
         <w:r>
           <w:rPr>
             <w:rStyle w:val="Hyperlink"/>
@@ -7141,8 +7473,8 @@
         <w:t xml:space="preserve">.</w:t>
       </w:r>
     </w:p>
-    <w:bookmarkEnd w:id="42"/>
-    <w:bookmarkStart w:id="43" w:name="X0de8e5fe466ff0ea7ed67bb27964780dc0a4063"/>
+    <w:bookmarkEnd w:id="44"/>
+    <w:bookmarkStart w:id="45" w:name="X0de8e5fe466ff0ea7ed67bb27964780dc0a4063"/>
     <w:p>
       <w:pPr>
         <w:pStyle w:val="Bibliography"/>
@@ -7172,8 +7504,8 @@
         <w:t xml:space="preserve">: 78.</w:t>
       </w:r>
     </w:p>
-    <w:bookmarkEnd w:id="43"/>
-    <w:bookmarkStart w:id="44" w:name="Xfafca42065038581cee5bb0424a0b90841742d6"/>
+    <w:bookmarkEnd w:id="45"/>
+    <w:bookmarkStart w:id="46" w:name="Xfafca42065038581cee5bb0424a0b90841742d6"/>
     <w:p>
       <w:pPr>
         <w:pStyle w:val="Bibliography"/>
@@ -7194,8 +7526,8 @@
         <w:t xml:space="preserve">, 2nd edn. Second edition. | Boca Raton, Florida : CRC Press, [2019] |: Chapman and Hall/CRC.</w:t>
       </w:r>
     </w:p>
-    <w:bookmarkEnd w:id="44"/>
-    <w:bookmarkStart w:id="45" w:name="ref-chengVisuallyExploringMissing2015"/>
+    <w:bookmarkEnd w:id="46"/>
+    <w:bookmarkStart w:id="47" w:name="ref-chengVisuallyExploringMissing2015"/>
     <w:p>
       <w:pPr>
         <w:pStyle w:val="Bibliography"/>
@@ -7225,8 +7557,8 @@
         <w:t xml:space="preserve">.</w:t>
       </w:r>
     </w:p>
-    <w:bookmarkEnd w:id="45"/>
-    <w:bookmarkStart w:id="47" w:name="ref-cheungHandlingMissingCovariates2019"/>
+    <w:bookmarkEnd w:id="47"/>
+    <w:bookmarkStart w:id="49" w:name="ref-cheungHandlingMissingCovariates2019"/>
     <w:p>
       <w:pPr>
         <w:pStyle w:val="Bibliography"/>
@@ -7237,7 +7569,7 @@
       <w:r>
         <w:t xml:space="preserve"> </w:t>
       </w:r>
-      <w:hyperlink r:id="rId46">
+      <w:hyperlink r:id="rId48">
         <w:r>
           <w:rPr>
             <w:rStyle w:val="Hyperlink"/>
@@ -7252,8 +7584,8 @@
         <w:t xml:space="preserve">[accessed 8 September 2020].</w:t>
       </w:r>
     </w:p>
-    <w:bookmarkEnd w:id="47"/>
-    <w:bookmarkStart w:id="48" w:name="ref-conwayUpSetRPackageVisualization2017"/>
+    <w:bookmarkEnd w:id="49"/>
+    <w:bookmarkStart w:id="50" w:name="ref-conwayUpSetRPackageVisualization2017"/>
     <w:p>
       <w:pPr>
         <w:pStyle w:val="Bibliography"/>
@@ -7283,13 +7615,35 @@
         <w:t xml:space="preserve">: 2938–2940.</w:t>
       </w:r>
     </w:p>
-    <w:bookmarkEnd w:id="48"/>
-    <w:bookmarkStart w:id="49" w:name="ref-cooperHandbookResearchSynthesis2019"/>
+    <w:bookmarkEnd w:id="50"/>
+    <w:bookmarkStart w:id="51" w:name="Xa7358a52a4d3ac935371b3bc7f0997d4a0088aa"/>
     <w:p>
       <w:pPr>
         <w:pStyle w:val="Bibliography"/>
       </w:pPr>
       <w:r>
+        <w:t xml:space="preserve">Cooper HM. (2017)</w:t>
+      </w:r>
+      <w:r>
+        <w:t xml:space="preserve"> </w:t>
+      </w:r>
+      <w:r>
+        <w:rPr>
+          <w:i/>
+        </w:rPr>
+        <w:t xml:space="preserve">Research synthesis and meta-analysis: a step-by-step approach</w:t>
+      </w:r>
+      <w:r>
+        <w:t xml:space="preserve">Fifth Edition. Los Angeles: SAGE.</w:t>
+      </w:r>
+    </w:p>
+    <w:bookmarkEnd w:id="51"/>
+    <w:bookmarkStart w:id="52" w:name="ref-cooperHandbookResearchSynthesis2019"/>
+    <w:p>
+      <w:pPr>
+        <w:pStyle w:val="Bibliography"/>
+      </w:pPr>
+      <w:r>
         <w:t xml:space="preserve">Cooper HM, Hedges LV, Valentine JC (eds). (2019)</w:t>
       </w:r>
       <w:r>
@@ -7305,8 +7659,8 @@
         <w:t xml:space="preserve">3rd edition. New York: Russell Sage Foundation.</w:t>
       </w:r>
     </w:p>
-    <w:bookmarkEnd w:id="49"/>
-    <w:bookmarkStart w:id="50" w:name="Xd862d2b3b0cea49ffc8f92f08aeb6ed8d7f9903"/>
+    <w:bookmarkEnd w:id="52"/>
+    <w:bookmarkStart w:id="53" w:name="Xd862d2b3b0cea49ffc8f92f08aeb6ed8d7f9903"/>
     <w:p>
       <w:pPr>
         <w:pStyle w:val="Bibliography"/>
@@ -7336,8 +7690,8 @@
         <w:t xml:space="preserve">: 1–22.</w:t>
       </w:r>
     </w:p>
-    <w:bookmarkEnd w:id="50"/>
-    <w:bookmarkStart w:id="51" w:name="ref-dongPrincipledMissingData2013"/>
+    <w:bookmarkEnd w:id="53"/>
+    <w:bookmarkStart w:id="54" w:name="ref-dongPrincipledMissingData2013"/>
     <w:p>
       <w:pPr>
         <w:pStyle w:val="Bibliography"/>
@@ -7367,14 +7721,14 @@
         <w:t xml:space="preserve">: 222.</w:t>
       </w:r>
     </w:p>
-    <w:bookmarkEnd w:id="51"/>
-    <w:bookmarkStart w:id="52" w:name="ref-duvalTrimFillSimple2000"/>
+    <w:bookmarkEnd w:id="54"/>
+    <w:bookmarkStart w:id="55" w:name="ref-ellingtonUsingMultipleImputation2015"/>
     <w:p>
       <w:pPr>
         <w:pStyle w:val="Bibliography"/>
       </w:pPr>
       <w:r>
-        <w:t xml:space="preserve">Duval S, Tweedie R. (2000) Trim and Fill: A Simple Funnel-Plot-Based Method of Testing and Adjusting for Publication Bias in Meta-Analysis.</w:t>
+        <w:t xml:space="preserve">Ellington EH, Bastille‐Rousseau G, Austin C, et al. (2015) Using multiple imputation to estimate missing data in meta‐regression.</w:t>
       </w:r>
       <w:r>
         <w:t xml:space="preserve"> </w:t>
@@ -7383,7 +7737,7 @@
         <w:rPr>
           <w:i/>
         </w:rPr>
-        <w:t xml:space="preserve">Biometrics</w:t>
+        <w:t xml:space="preserve">Methods Ecol Evol</w:t>
       </w:r>
       <w:r>
         <w:t xml:space="preserve"> </w:t>
@@ -7392,20 +7746,20 @@
         <w:rPr>
           <w:b/>
         </w:rPr>
-        <w:t xml:space="preserve">56</w:t>
-      </w:r>
-      <w:r>
-        <w:t xml:space="preserve">: 455–463.</w:t>
-      </w:r>
-    </w:p>
-    <w:bookmarkEnd w:id="52"/>
-    <w:bookmarkStart w:id="53" w:name="ref-eggerBiasMetaanalysisDetected1997"/>
+        <w:t xml:space="preserve">6</w:t>
+      </w:r>
+      <w:r>
+        <w:t xml:space="preserve">: 153–163.</w:t>
+      </w:r>
+    </w:p>
+    <w:bookmarkEnd w:id="55"/>
+    <w:bookmarkStart w:id="56" w:name="ref-grahamMissingDataAnalysis2009"/>
     <w:p>
       <w:pPr>
         <w:pStyle w:val="Bibliography"/>
       </w:pPr>
       <w:r>
-        <w:t xml:space="preserve">Egger M, Smith GD, Schneider M, Minder C. (1997) Bias in meta-analysis detected by a simple, graphical test.</w:t>
+        <w:t xml:space="preserve">Graham JW. (2009) Missing data analysis: Making it work in the real world.</w:t>
       </w:r>
       <w:r>
         <w:t xml:space="preserve"> </w:t>
@@ -7414,7 +7768,7 @@
         <w:rPr>
           <w:i/>
         </w:rPr>
-        <w:t xml:space="preserve">BMJ</w:t>
+        <w:t xml:space="preserve">Annu Rev Psychol</w:t>
       </w:r>
       <w:r>
         <w:t xml:space="preserve"> </w:t>
@@ -7423,20 +7777,20 @@
         <w:rPr>
           <w:b/>
         </w:rPr>
-        <w:t xml:space="preserve">315</w:t>
-      </w:r>
-      <w:r>
-        <w:t xml:space="preserve">: 629–634.</w:t>
-      </w:r>
-    </w:p>
-    <w:bookmarkEnd w:id="53"/>
-    <w:bookmarkStart w:id="54" w:name="ref-ellingtonUsingMultipleImputation2015"/>
+        <w:t xml:space="preserve">60</w:t>
+      </w:r>
+      <w:r>
+        <w:t xml:space="preserve">: 549–576.</w:t>
+      </w:r>
+    </w:p>
+    <w:bookmarkEnd w:id="56"/>
+    <w:bookmarkStart w:id="57" w:name="ref-grahamMethodsHandlingMissing2003"/>
     <w:p>
       <w:pPr>
         <w:pStyle w:val="Bibliography"/>
       </w:pPr>
       <w:r>
-        <w:t xml:space="preserve">Ellington EH, Bastille‐Rousseau G, Austin C, et al. (2015) Using multiple imputation to estimate missing data in meta‐regression.</w:t>
+        <w:t xml:space="preserve">Graham JW, Cumsille PE, Elek-Fisk E. (2003) Methods for handling missing data. In I.B. Weiner (ed),</w:t>
       </w:r>
       <w:r>
         <w:t xml:space="preserve"> </w:t>
@@ -7445,7 +7799,29 @@
         <w:rPr>
           <w:i/>
         </w:rPr>
-        <w:t xml:space="preserve">Methods Ecol Evol</w:t>
+        <w:t xml:space="preserve">Handbook of Psychology</w:t>
+      </w:r>
+      <w:r>
+        <w:t xml:space="preserve">, p. wei0204. Hoboken, NJ, USA: John Wiley &amp; Sons, Inc.</w:t>
+      </w:r>
+    </w:p>
+    <w:bookmarkEnd w:id="57"/>
+    <w:bookmarkStart w:id="58" w:name="ref-hedgesFittingContinuousModels24"/>
+    <w:p>
+      <w:pPr>
+        <w:pStyle w:val="Bibliography"/>
+      </w:pPr>
+      <w:r>
+        <w:t xml:space="preserve">Hedges LV. (1982a) Fitting continuous models to effect size data.</w:t>
+      </w:r>
+      <w:r>
+        <w:t xml:space="preserve"> </w:t>
+      </w:r>
+      <w:r>
+        <w:rPr>
+          <w:i/>
+        </w:rPr>
+        <w:t xml:space="preserve">Journal of Educational Statistics</w:t>
       </w:r>
       <w:r>
         <w:t xml:space="preserve"> </w:t>
@@ -7454,20 +7830,20 @@
         <w:rPr>
           <w:b/>
         </w:rPr>
-        <w:t xml:space="preserve">6</w:t>
-      </w:r>
-      <w:r>
-        <w:t xml:space="preserve">: 153–163.</w:t>
-      </w:r>
-    </w:p>
-    <w:bookmarkEnd w:id="54"/>
-    <w:bookmarkStart w:id="55" w:name="ref-grahamMissingDataAnalysis2009"/>
+        <w:t xml:space="preserve">7</w:t>
+      </w:r>
+      <w:r>
+        <w:t xml:space="preserve">: 245.</w:t>
+      </w:r>
+    </w:p>
+    <w:bookmarkEnd w:id="58"/>
+    <w:bookmarkStart w:id="59" w:name="ref-hedgesFittingCategoricalModels22"/>
     <w:p>
       <w:pPr>
         <w:pStyle w:val="Bibliography"/>
       </w:pPr>
       <w:r>
-        <w:t xml:space="preserve">Graham JW. (2009) Missing data analysis: Making it work in the real world.</w:t>
+        <w:t xml:space="preserve">Hedges LV. (1982b) Fitting categorical models to effect sizes from a series of experiments.</w:t>
       </w:r>
       <w:r>
         <w:t xml:space="preserve"> </w:t>
@@ -7476,7 +7852,7 @@
         <w:rPr>
           <w:i/>
         </w:rPr>
-        <w:t xml:space="preserve">Annu Rev Psychol</w:t>
+        <w:t xml:space="preserve">Journal of Educational Statistics</w:t>
       </w:r>
       <w:r>
         <w:t xml:space="preserve"> </w:t>
@@ -7485,20 +7861,20 @@
         <w:rPr>
           <w:b/>
         </w:rPr>
-        <w:t xml:space="preserve">60</w:t>
-      </w:r>
-      <w:r>
-        <w:t xml:space="preserve">: 549–576.</w:t>
-      </w:r>
-    </w:p>
-    <w:bookmarkEnd w:id="55"/>
-    <w:bookmarkStart w:id="56" w:name="ref-grahamMethodsHandlingMissing2003"/>
+        <w:t xml:space="preserve">7</w:t>
+      </w:r>
+      <w:r>
+        <w:t xml:space="preserve">: 119.</w:t>
+      </w:r>
+    </w:p>
+    <w:bookmarkEnd w:id="59"/>
+    <w:bookmarkStart w:id="60" w:name="ref-hedgesEstimationEffectSize1984"/>
     <w:p>
       <w:pPr>
         <w:pStyle w:val="Bibliography"/>
       </w:pPr>
       <w:r>
-        <w:t xml:space="preserve">Graham JW, Cumsille PE, Elek-Fisk E. (2003) Methods for handling missing data. In I.B. Weiner (ed),</w:t>
+        <w:t xml:space="preserve">Hedges LV. (1984) Estimation of effect size under nonrandom sampling: The effects of censoring studies yielding statistically insignificant mean differences.</w:t>
       </w:r>
       <w:r>
         <w:t xml:space="preserve"> </w:t>
@@ -7507,20 +7883,29 @@
         <w:rPr>
           <w:i/>
         </w:rPr>
-        <w:t xml:space="preserve">Handbook of Psychology</w:t>
-      </w:r>
-      <w:r>
-        <w:t xml:space="preserve">, p. wei0204. Hoboken, NJ, USA: John Wiley &amp; Sons, Inc.</w:t>
-      </w:r>
-    </w:p>
-    <w:bookmarkEnd w:id="56"/>
-    <w:bookmarkStart w:id="57" w:name="ref-hedgesFittingContinuousModels24"/>
+        <w:t xml:space="preserve">Journal of Educational Statistics</w:t>
+      </w:r>
+      <w:r>
+        <w:t xml:space="preserve"> </w:t>
+      </w:r>
+      <w:r>
+        <w:rPr>
+          <w:b/>
+        </w:rPr>
+        <w:t xml:space="preserve">9</w:t>
+      </w:r>
+      <w:r>
+        <w:t xml:space="preserve">: 61.</w:t>
+      </w:r>
+    </w:p>
+    <w:bookmarkEnd w:id="60"/>
+    <w:bookmarkStart w:id="61" w:name="X0cc20c891862fd2dedf34c14d0ab8a87be0fdd5"/>
     <w:p>
       <w:pPr>
         <w:pStyle w:val="Bibliography"/>
       </w:pPr>
       <w:r>
-        <w:t xml:space="preserve">Hedges LV. (1982a) Fitting continuous models to effect size data.</w:t>
+        <w:t xml:space="preserve">Hedges LV, Olkin I. (1985)</w:t>
       </w:r>
       <w:r>
         <w:t xml:space="preserve"> </w:t>
@@ -7529,7 +7914,29 @@
         <w:rPr>
           <w:i/>
         </w:rPr>
-        <w:t xml:space="preserve">Journal of Educational Statistics</w:t>
+        <w:t xml:space="preserve">Statistical methods for meta-analysis</w:t>
+      </w:r>
+      <w:r>
+        <w:t xml:space="preserve">. Orlando: Academic Press.</w:t>
+      </w:r>
+    </w:p>
+    <w:bookmarkEnd w:id="61"/>
+    <w:bookmarkStart w:id="62" w:name="ref-higginsImputationMethodsMissing2008"/>
+    <w:p>
+      <w:pPr>
+        <w:pStyle w:val="Bibliography"/>
+      </w:pPr>
+      <w:r>
+        <w:t xml:space="preserve">Higgins JP, White IR, Wood AM. (2008) Imputation methods for missing outcome data in meta-analysis of clinical trials.</w:t>
+      </w:r>
+      <w:r>
+        <w:t xml:space="preserve"> </w:t>
+      </w:r>
+      <w:r>
+        <w:rPr>
+          <w:i/>
+        </w:rPr>
+        <w:t xml:space="preserve">Clinical Trials</w:t>
       </w:r>
       <w:r>
         <w:t xml:space="preserve"> </w:t>
@@ -7538,20 +7945,20 @@
         <w:rPr>
           <w:b/>
         </w:rPr>
-        <w:t xml:space="preserve">7</w:t>
-      </w:r>
-      <w:r>
-        <w:t xml:space="preserve">: 245.</w:t>
-      </w:r>
-    </w:p>
-    <w:bookmarkEnd w:id="57"/>
-    <w:bookmarkStart w:id="58" w:name="ref-hedgesFittingCategoricalModels22"/>
+        <w:t xml:space="preserve">5</w:t>
+      </w:r>
+      <w:r>
+        <w:t xml:space="preserve">: 225–239.</w:t>
+      </w:r>
+    </w:p>
+    <w:bookmarkEnd w:id="62"/>
+    <w:bookmarkStart w:id="63" w:name="ref-ibrahimIncompleteDataGeneralized1990"/>
     <w:p>
       <w:pPr>
         <w:pStyle w:val="Bibliography"/>
       </w:pPr>
       <w:r>
-        <w:t xml:space="preserve">Hedges LV. (1982b) Fitting categorical models to effect sizes from a series of experiments.</w:t>
+        <w:t xml:space="preserve">Ibrahim JG. (1990) Incomplete data in generalized linear models.</w:t>
       </w:r>
       <w:r>
         <w:t xml:space="preserve"> </w:t>
@@ -7560,7 +7967,7 @@
         <w:rPr>
           <w:i/>
         </w:rPr>
-        <w:t xml:space="preserve">Journal of Educational Statistics</w:t>
+        <w:t xml:space="preserve">Journal of the American Statistical Association</w:t>
       </w:r>
       <w:r>
         <w:t xml:space="preserve"> </w:t>
@@ -7569,20 +7976,20 @@
         <w:rPr>
           <w:b/>
         </w:rPr>
-        <w:t xml:space="preserve">7</w:t>
-      </w:r>
-      <w:r>
-        <w:t xml:space="preserve">: 119.</w:t>
-      </w:r>
-    </w:p>
-    <w:bookmarkEnd w:id="58"/>
-    <w:bookmarkStart w:id="59" w:name="ref-hedgesEstimationEffectSize1984"/>
+        <w:t xml:space="preserve">85</w:t>
+      </w:r>
+      <w:r>
+        <w:t xml:space="preserve">: 765–769.</w:t>
+      </w:r>
+    </w:p>
+    <w:bookmarkEnd w:id="63"/>
+    <w:bookmarkStart w:id="64" w:name="X64be55350f07e16fec8c652d7138ab3ff2e3fd4"/>
     <w:p>
       <w:pPr>
         <w:pStyle w:val="Bibliography"/>
       </w:pPr>
       <w:r>
-        <w:t xml:space="preserve">Hedges LV. (1984) Estimation of effect size under nonrandom sampling: The effects of censoring studies yielding statistically insignificant mean differences.</w:t>
+        <w:t xml:space="preserve">Ibrahim JG, Lipsitz SR, Chen M-H. (1999) Missing covariates in generalized linear models when the missing data mechanism is non-ignorable.</w:t>
       </w:r>
       <w:r>
         <w:t xml:space="preserve"> </w:t>
@@ -7591,7 +7998,7 @@
         <w:rPr>
           <w:i/>
         </w:rPr>
-        <w:t xml:space="preserve">Journal of Educational Statistics</w:t>
+        <w:t xml:space="preserve">J Royal Statistical Soc B</w:t>
       </w:r>
       <w:r>
         <w:t xml:space="preserve"> </w:t>
@@ -7600,20 +8007,20 @@
         <w:rPr>
           <w:b/>
         </w:rPr>
-        <w:t xml:space="preserve">9</w:t>
-      </w:r>
-      <w:r>
-        <w:t xml:space="preserve">: 61.</w:t>
-      </w:r>
-    </w:p>
-    <w:bookmarkEnd w:id="59"/>
-    <w:bookmarkStart w:id="60" w:name="X0cc20c891862fd2dedf34c14d0ab8a87be0fdd5"/>
+        <w:t xml:space="preserve">61</w:t>
+      </w:r>
+      <w:r>
+        <w:t xml:space="preserve">: 173–190.</w:t>
+      </w:r>
+    </w:p>
+    <w:bookmarkEnd w:id="64"/>
+    <w:bookmarkStart w:id="65" w:name="ref-jakobsenWhenHowShould2017"/>
     <w:p>
       <w:pPr>
         <w:pStyle w:val="Bibliography"/>
       </w:pPr>
       <w:r>
-        <w:t xml:space="preserve">Hedges LV, Olkin I. (1985)</w:t>
+        <w:t xml:space="preserve">Jakobsen JC, Gluud C, Wetterslev J, Winkel P. (2017) When and how should multiple imputation be used for handling missing data in randomised clinical trials – a practical guide with flowcharts.</w:t>
       </w:r>
       <w:r>
         <w:t xml:space="preserve"> </w:t>
@@ -7622,29 +8029,7 @@
         <w:rPr>
           <w:i/>
         </w:rPr>
-        <w:t xml:space="preserve">Statistical methods for meta-analysis</w:t>
-      </w:r>
-      <w:r>
-        <w:t xml:space="preserve">. Orlando: Academic Press.</w:t>
-      </w:r>
-    </w:p>
-    <w:bookmarkEnd w:id="60"/>
-    <w:bookmarkStart w:id="61" w:name="ref-higginsImputationMethodsMissing2008"/>
-    <w:p>
-      <w:pPr>
-        <w:pStyle w:val="Bibliography"/>
-      </w:pPr>
-      <w:r>
-        <w:t xml:space="preserve">Higgins JP, White IR, Wood AM. (2008) Imputation methods for missing outcome data in meta-analysis of clinical trials.</w:t>
-      </w:r>
-      <w:r>
-        <w:t xml:space="preserve"> </w:t>
-      </w:r>
-      <w:r>
-        <w:rPr>
-          <w:i/>
-        </w:rPr>
-        <w:t xml:space="preserve">Clinical Trials</w:t>
+        <w:t xml:space="preserve">BMC Med Res Methodol</w:t>
       </w:r>
       <w:r>
         <w:t xml:space="preserve"> </w:t>
@@ -7653,125 +8038,10 @@
         <w:rPr>
           <w:b/>
         </w:rPr>
-        <w:t xml:space="preserve">5</w:t>
-      </w:r>
-      <w:r>
-        <w:t xml:space="preserve">: 225–239.</w:t>
-      </w:r>
-    </w:p>
-    <w:bookmarkEnd w:id="61"/>
-    <w:bookmarkStart w:id="62" w:name="ref-ibrahimIncompleteDataGeneralized1990"/>
-    <w:p>
-      <w:pPr>
-        <w:pStyle w:val="Bibliography"/>
-      </w:pPr>
-      <w:r>
-        <w:t xml:space="preserve">Ibrahim JG. (1990) Incomplete data in generalized linear models.</w:t>
-      </w:r>
-      <w:r>
-        <w:t xml:space="preserve"> </w:t>
-      </w:r>
-      <w:r>
-        <w:rPr>
-          <w:i/>
-        </w:rPr>
-        <w:t xml:space="preserve">Journal of the American Statistical Association</w:t>
-      </w:r>
-      <w:r>
-        <w:t xml:space="preserve"> </w:t>
-      </w:r>
-      <w:r>
-        <w:rPr>
-          <w:b/>
-        </w:rPr>
-        <w:t xml:space="preserve">85</w:t>
-      </w:r>
-      <w:r>
-        <w:t xml:space="preserve">: 765–769.</w:t>
-      </w:r>
-    </w:p>
-    <w:bookmarkEnd w:id="62"/>
-    <w:bookmarkStart w:id="63" w:name="X64be55350f07e16fec8c652d7138ab3ff2e3fd4"/>
-    <w:p>
-      <w:pPr>
-        <w:pStyle w:val="Bibliography"/>
-      </w:pPr>
-      <w:r>
-        <w:t xml:space="preserve">Ibrahim JG, Lipsitz SR, Chen M-H. (1999) Missing covariates in generalized linear models when the missing data mechanism is non-ignorable.</w:t>
-      </w:r>
-      <w:r>
-        <w:t xml:space="preserve"> </w:t>
-      </w:r>
-      <w:r>
-        <w:rPr>
-          <w:i/>
-        </w:rPr>
-        <w:t xml:space="preserve">J Royal Statistical Soc B</w:t>
-      </w:r>
-      <w:r>
-        <w:t xml:space="preserve"> </w:t>
-      </w:r>
-      <w:r>
-        <w:rPr>
-          <w:b/>
-        </w:rPr>
-        <w:t xml:space="preserve">61</w:t>
-      </w:r>
-      <w:r>
-        <w:t xml:space="preserve">: 173–190.</w:t>
-      </w:r>
-    </w:p>
-    <w:bookmarkEnd w:id="63"/>
-    <w:bookmarkStart w:id="64" w:name="ref-jakobsenWhenHowShould2017"/>
-    <w:p>
-      <w:pPr>
-        <w:pStyle w:val="Bibliography"/>
-      </w:pPr>
-      <w:r>
-        <w:t xml:space="preserve">Jakobsen JC, Gluud C, Wetterslev J, Winkel P. (2017) When and how should multiple imputation be used for handling missing data in randomised clinical trials – a practical guide with flowcharts.</w:t>
-      </w:r>
-      <w:r>
-        <w:t xml:space="preserve"> </w:t>
-      </w:r>
-      <w:r>
-        <w:rPr>
-          <w:i/>
-        </w:rPr>
-        <w:t xml:space="preserve">BMC Med Res Methodol</w:t>
-      </w:r>
-      <w:r>
-        <w:t xml:space="preserve"> </w:t>
-      </w:r>
-      <w:r>
-        <w:rPr>
-          <w:b/>
-        </w:rPr>
         <w:t xml:space="preserve">17</w:t>
       </w:r>
       <w:r>
         <w:t xml:space="preserve">: 162.</w:t>
-      </w:r>
-    </w:p>
-    <w:bookmarkEnd w:id="64"/>
-    <w:bookmarkStart w:id="65" w:name="ref-lightSummingScienceReviewing1984"/>
-    <w:p>
-      <w:pPr>
-        <w:pStyle w:val="Bibliography"/>
-      </w:pPr>
-      <w:r>
-        <w:t xml:space="preserve">Light RJ, Pillemer DB. (1984)</w:t>
-      </w:r>
-      <w:r>
-        <w:t xml:space="preserve"> </w:t>
-      </w:r>
-      <w:r>
-        <w:rPr>
-          <w:i/>
-        </w:rPr>
-        <w:t xml:space="preserve">Summing up: the science of reviewing research</w:t>
-      </w:r>
-      <w:r>
-        <w:t xml:space="preserve">. Cambridge, Mass: Harvard University Press.</w:t>
       </w:r>
     </w:p>
     <w:bookmarkEnd w:id="65"/>
@@ -8602,7 +8872,6 @@
     </w:p>
     <w:bookmarkEnd w:id="95"/>
     <w:bookmarkEnd w:id="96"/>
-    <w:bookmarkEnd w:id="97"/>
     <w:sectPr>
       <w:footerReference w:type="even" r:id="rId10"/>
       <w:footerReference w:type="default" r:id="rId9"/>

</xml_diff>

<commit_message>
Final edits to tutorial paper.
</commit_message>
<xml_diff>
--- a/writeup/diagnostics_tutorial/MA_missing_data_EDA.docx
+++ b/writeup/diagnostics_tutorial/MA_missing_data_EDA.docx
@@ -75,25 +75,139 @@
         <w:pStyle w:val="Abstract"/>
       </w:pPr>
       <w:r>
-        <w:t xml:space="preserve">INTRODUCTION:</w:t>
-      </w:r>
-      <w:r>
-        <w:t xml:space="preserve"> </w:t>
-      </w:r>
-      <w:r>
-        <w:t xml:space="preserve">While</w:t>
-      </w:r>
-      <w:r>
-        <w:t xml:space="preserve"> </w:t>
-      </w:r>
-      <w:r>
-        <w:t xml:space="preserve">systematic</w:t>
-      </w:r>
-      <w:r>
-        <w:t xml:space="preserve"> </w:t>
-      </w:r>
-      <w:r>
-        <w:t xml:space="preserve">reviews</w:t>
+        <w:t xml:space="preserve">OBJECTIVES:</w:t>
+      </w:r>
+      <w:r>
+        <w:t xml:space="preserve"> </w:t>
+      </w:r>
+      <w:r>
+        <w:t xml:space="preserve">In</w:t>
+      </w:r>
+      <w:r>
+        <w:t xml:space="preserve"> </w:t>
+      </w:r>
+      <w:r>
+        <w:t xml:space="preserve">this</w:t>
+      </w:r>
+      <w:r>
+        <w:t xml:space="preserve"> </w:t>
+      </w:r>
+      <w:r>
+        <w:t xml:space="preserve">tutorial,</w:t>
+      </w:r>
+      <w:r>
+        <w:t xml:space="preserve"> </w:t>
+      </w:r>
+      <w:r>
+        <w:t xml:space="preserve">we</w:t>
+      </w:r>
+      <w:r>
+        <w:t xml:space="preserve"> </w:t>
+      </w:r>
+      <w:r>
+        <w:t xml:space="preserve">examine</w:t>
+      </w:r>
+      <w:r>
+        <w:t xml:space="preserve"> </w:t>
+      </w:r>
+      <w:r>
+        <w:t xml:space="preserve">methods</w:t>
+      </w:r>
+      <w:r>
+        <w:t xml:space="preserve"> </w:t>
+      </w:r>
+      <w:r>
+        <w:t xml:space="preserve">for</w:t>
+      </w:r>
+      <w:r>
+        <w:t xml:space="preserve"> </w:t>
+      </w:r>
+      <w:r>
+        <w:t xml:space="preserve">exploring</w:t>
+      </w:r>
+      <w:r>
+        <w:t xml:space="preserve"> </w:t>
+      </w:r>
+      <w:r>
+        <w:t xml:space="preserve">missingness</w:t>
+      </w:r>
+      <w:r>
+        <w:t xml:space="preserve"> </w:t>
+      </w:r>
+      <w:r>
+        <w:t xml:space="preserve">in</w:t>
+      </w:r>
+      <w:r>
+        <w:t xml:space="preserve"> </w:t>
+      </w:r>
+      <w:r>
+        <w:t xml:space="preserve">a</w:t>
+      </w:r>
+      <w:r>
+        <w:t xml:space="preserve"> </w:t>
+      </w:r>
+      <w:r>
+        <w:t xml:space="preserve">dataset</w:t>
+      </w:r>
+      <w:r>
+        <w:t xml:space="preserve"> </w:t>
+      </w:r>
+      <w:r>
+        <w:t xml:space="preserve">in</w:t>
+      </w:r>
+      <w:r>
+        <w:t xml:space="preserve"> </w:t>
+      </w:r>
+      <w:r>
+        <w:t xml:space="preserve">ways</w:t>
+      </w:r>
+      <w:r>
+        <w:t xml:space="preserve"> </w:t>
+      </w:r>
+      <w:r>
+        <w:t xml:space="preserve">that</w:t>
+      </w:r>
+      <w:r>
+        <w:t xml:space="preserve"> </w:t>
+      </w:r>
+      <w:r>
+        <w:t xml:space="preserve">can</w:t>
+      </w:r>
+      <w:r>
+        <w:t xml:space="preserve"> </w:t>
+      </w:r>
+      <w:r>
+        <w:t xml:space="preserve">help</w:t>
+      </w:r>
+      <w:r>
+        <w:t xml:space="preserve"> </w:t>
+      </w:r>
+      <w:r>
+        <w:t xml:space="preserve">identify</w:t>
+      </w:r>
+      <w:r>
+        <w:t xml:space="preserve"> </w:t>
+      </w:r>
+      <w:r>
+        <w:t xml:space="preserve">the</w:t>
+      </w:r>
+      <w:r>
+        <w:t xml:space="preserve"> </w:t>
+      </w:r>
+      <w:r>
+        <w:t xml:space="preserve">sources</w:t>
+      </w:r>
+      <w:r>
+        <w:t xml:space="preserve"> </w:t>
+      </w:r>
+      <w:r>
+        <w:t xml:space="preserve">and</w:t>
+      </w:r>
+      <w:r>
+        <w:t xml:space="preserve"> </w:t>
+      </w:r>
+      <w:r>
+        <w:t xml:space="preserve">extent</w:t>
       </w:r>
       <w:r>
         <w:t xml:space="preserve"> </w:t>
@@ -105,528 +219,54 @@
         <w:t xml:space="preserve"> </w:t>
       </w:r>
       <w:r>
-        <w:t xml:space="preserve">substance</w:t>
-      </w:r>
-      <w:r>
-        <w:t xml:space="preserve"> </w:t>
-      </w:r>
-      <w:r>
-        <w:t xml:space="preserve">abuse</w:t>
-      </w:r>
-      <w:r>
-        <w:t xml:space="preserve"> </w:t>
-      </w:r>
-      <w:r>
-        <w:t xml:space="preserve">interventions</w:t>
-      </w:r>
-      <w:r>
-        <w:t xml:space="preserve"> </w:t>
-      </w:r>
-      <w:r>
-        <w:t xml:space="preserve">hold</w:t>
-      </w:r>
-      <w:r>
-        <w:t xml:space="preserve"> </w:t>
-      </w:r>
-      <w:r>
-        <w:t xml:space="preserve">great</w:t>
-      </w:r>
-      <w:r>
-        <w:t xml:space="preserve"> </w:t>
-      </w:r>
-      <w:r>
-        <w:t xml:space="preserve">promise</w:t>
-      </w:r>
-      <w:r>
-        <w:t xml:space="preserve"> </w:t>
-      </w:r>
-      <w:r>
-        <w:t xml:space="preserve">for</w:t>
-      </w:r>
-      <w:r>
-        <w:t xml:space="preserve"> </w:t>
-      </w:r>
-      <w:r>
-        <w:t xml:space="preserve">informing</w:t>
-      </w:r>
-      <w:r>
-        <w:t xml:space="preserve"> </w:t>
-      </w:r>
-      <w:r>
-        <w:t xml:space="preserve">what</w:t>
-      </w:r>
-      <w:r>
-        <w:t xml:space="preserve"> </w:t>
-      </w:r>
-      <w:r>
-        <w:t xml:space="preserve">works</w:t>
-      </w:r>
-      <w:r>
-        <w:t xml:space="preserve"> </w:t>
-      </w:r>
-      <w:r>
-        <w:t xml:space="preserve">for</w:t>
-      </w:r>
-      <w:r>
-        <w:t xml:space="preserve"> </w:t>
-      </w:r>
-      <w:r>
-        <w:t xml:space="preserve">whom</w:t>
-      </w:r>
-      <w:r>
-        <w:t xml:space="preserve"> </w:t>
-      </w:r>
-      <w:r>
-        <w:t xml:space="preserve">and</w:t>
-      </w:r>
-      <w:r>
-        <w:t xml:space="preserve"> </w:t>
-      </w:r>
-      <w:r>
-        <w:t xml:space="preserve">under</w:t>
-      </w:r>
-      <w:r>
-        <w:t xml:space="preserve"> </w:t>
-      </w:r>
-      <w:r>
-        <w:t xml:space="preserve">what</w:t>
-      </w:r>
-      <w:r>
-        <w:t xml:space="preserve"> </w:t>
-      </w:r>
-      <w:r>
-        <w:t xml:space="preserve">conditions,</w:t>
-      </w:r>
-      <w:r>
-        <w:t xml:space="preserve"> </w:t>
-      </w:r>
-      <w:r>
-        <w:t xml:space="preserve">such</w:t>
-      </w:r>
-      <w:r>
-        <w:t xml:space="preserve"> </w:t>
-      </w:r>
-      <w:r>
-        <w:t xml:space="preserve">reviews</w:t>
-      </w:r>
-      <w:r>
-        <w:t xml:space="preserve"> </w:t>
-      </w:r>
-      <w:r>
-        <w:t xml:space="preserve">must</w:t>
-      </w:r>
-      <w:r>
-        <w:t xml:space="preserve"> </w:t>
-      </w:r>
-      <w:r>
-        <w:t xml:space="preserve">contend</w:t>
-      </w:r>
-      <w:r>
-        <w:t xml:space="preserve"> </w:t>
-      </w:r>
-      <w:r>
-        <w:t xml:space="preserve">with</w:t>
-      </w:r>
-      <w:r>
-        <w:t xml:space="preserve"> </w:t>
-      </w:r>
-      <w:r>
-        <w:t xml:space="preserve">missing</w:t>
-      </w:r>
-      <w:r>
-        <w:t xml:space="preserve"> </w:t>
-      </w:r>
-      <w:r>
-        <w:t xml:space="preserve">data.</w:t>
-      </w:r>
-      <w:r>
-        <w:t xml:space="preserve"> </w:t>
-      </w:r>
-      <w:r>
-        <w:t xml:space="preserve">Missing</w:t>
-      </w:r>
-      <w:r>
-        <w:t xml:space="preserve"> </w:t>
-      </w:r>
-      <w:r>
-        <w:t xml:space="preserve">data</w:t>
-      </w:r>
-      <w:r>
-        <w:t xml:space="preserve"> </w:t>
-      </w:r>
-      <w:r>
-        <w:t xml:space="preserve">can</w:t>
-      </w:r>
-      <w:r>
-        <w:t xml:space="preserve"> </w:t>
-      </w:r>
-      <w:r>
-        <w:t xml:space="preserve">limit</w:t>
-      </w:r>
-      <w:r>
-        <w:t xml:space="preserve"> </w:t>
-      </w:r>
-      <w:r>
-        <w:t xml:space="preserve">the</w:t>
-      </w:r>
-      <w:r>
-        <w:t xml:space="preserve"> </w:t>
-      </w:r>
-      <w:r>
-        <w:t xml:space="preserve">accuracy</w:t>
-      </w:r>
-      <w:r>
-        <w:t xml:space="preserve"> </w:t>
-      </w:r>
-      <w:r>
-        <w:t xml:space="preserve">of</w:t>
-      </w:r>
-      <w:r>
-        <w:t xml:space="preserve"> </w:t>
-      </w:r>
-      <w:r>
-        <w:t xml:space="preserve">statistical</w:t>
-      </w:r>
-      <w:r>
-        <w:t xml:space="preserve"> </w:t>
-      </w:r>
-      <w:r>
-        <w:t xml:space="preserve">analyses</w:t>
-      </w:r>
-      <w:r>
-        <w:t xml:space="preserve"> </w:t>
-      </w:r>
-      <w:r>
-        <w:t xml:space="preserve">or</w:t>
-      </w:r>
-      <w:r>
-        <w:t xml:space="preserve"> </w:t>
-      </w:r>
-      <w:r>
-        <w:t xml:space="preserve">the</w:t>
-      </w:r>
-      <w:r>
-        <w:t xml:space="preserve"> </w:t>
-      </w:r>
-      <w:r>
-        <w:t xml:space="preserve">relevance</w:t>
-      </w:r>
-      <w:r>
-        <w:t xml:space="preserve"> </w:t>
-      </w:r>
-      <w:r>
-        <w:t xml:space="preserve">of</w:t>
-      </w:r>
-      <w:r>
-        <w:t xml:space="preserve"> </w:t>
-      </w:r>
-      <w:r>
-        <w:t xml:space="preserve">the</w:t>
-      </w:r>
-      <w:r>
-        <w:t xml:space="preserve"> </w:t>
-      </w:r>
-      <w:r>
-        <w:t xml:space="preserve">evidence</w:t>
-      </w:r>
-      <w:r>
-        <w:t xml:space="preserve"> </w:t>
-      </w:r>
-      <w:r>
-        <w:t xml:space="preserve">base.</w:t>
-      </w:r>
-      <w:r>
-        <w:t xml:space="preserve"> </w:t>
-      </w:r>
-      <w:r>
-        <w:t xml:space="preserve">Current</w:t>
-      </w:r>
-      <w:r>
-        <w:t xml:space="preserve"> </w:t>
-      </w:r>
-      <w:r>
-        <w:t xml:space="preserve">methods</w:t>
-      </w:r>
-      <w:r>
-        <w:t xml:space="preserve"> </w:t>
-      </w:r>
-      <w:r>
-        <w:t xml:space="preserve">for</w:t>
-      </w:r>
-      <w:r>
-        <w:t xml:space="preserve"> </w:t>
-      </w:r>
-      <w:r>
-        <w:t xml:space="preserve">analyzing</w:t>
-      </w:r>
-      <w:r>
-        <w:t xml:space="preserve"> </w:t>
-      </w:r>
-      <w:r>
-        <w:t xml:space="preserve">missing</w:t>
-      </w:r>
-      <w:r>
-        <w:t xml:space="preserve"> </w:t>
-      </w:r>
-      <w:r>
-        <w:t xml:space="preserve">data</w:t>
-      </w:r>
-      <w:r>
-        <w:t xml:space="preserve"> </w:t>
-      </w:r>
-      <w:r>
-        <w:t xml:space="preserve">require</w:t>
-      </w:r>
-      <w:r>
-        <w:t xml:space="preserve"> </w:t>
-      </w:r>
-      <w:r>
-        <w:t xml:space="preserve">assumptions</w:t>
-      </w:r>
-      <w:r>
-        <w:t xml:space="preserve"> </w:t>
-      </w:r>
-      <w:r>
-        <w:t xml:space="preserve">about</w:t>
-      </w:r>
-      <w:r>
-        <w:t xml:space="preserve"> </w:t>
-      </w:r>
-      <w:r>
-        <w:t xml:space="preserve">the</w:t>
-      </w:r>
-      <w:r>
-        <w:t xml:space="preserve"> </w:t>
-      </w:r>
-      <w:r>
-        <w:t xml:space="preserve">reasons</w:t>
-      </w:r>
-      <w:r>
-        <w:t xml:space="preserve"> </w:t>
-      </w:r>
-      <w:r>
-        <w:t xml:space="preserve">that</w:t>
-      </w:r>
-      <w:r>
-        <w:t xml:space="preserve"> </w:t>
-      </w:r>
-      <w:r>
-        <w:t xml:space="preserve">the</w:t>
-      </w:r>
-      <w:r>
-        <w:t xml:space="preserve"> </w:t>
-      </w:r>
-      <w:r>
-        <w:t xml:space="preserve">missing</w:t>
-      </w:r>
-      <w:r>
-        <w:t xml:space="preserve"> </w:t>
-      </w:r>
-      <w:r>
-        <w:t xml:space="preserve">data</w:t>
-      </w:r>
-      <w:r>
-        <w:t xml:space="preserve"> </w:t>
-      </w:r>
-      <w:r>
-        <w:t xml:space="preserve">occur.</w:t>
+        <w:t xml:space="preserve">missingness,</w:t>
+      </w:r>
+      <w:r>
+        <w:t xml:space="preserve"> </w:t>
+      </w:r>
+      <w:r>
+        <w:t xml:space="preserve">as</w:t>
+      </w:r>
+      <w:r>
+        <w:t xml:space="preserve"> </w:t>
+      </w:r>
+      <w:r>
+        <w:t xml:space="preserve">well</w:t>
+      </w:r>
+      <w:r>
+        <w:t xml:space="preserve"> </w:t>
+      </w:r>
+      <w:r>
+        <w:t xml:space="preserve">as</w:t>
+      </w:r>
+      <w:r>
+        <w:t xml:space="preserve"> </w:t>
+      </w:r>
+      <w:r>
+        <w:t xml:space="preserve">clarify</w:t>
+      </w:r>
+      <w:r>
+        <w:t xml:space="preserve"> </w:t>
+      </w:r>
+      <w:r>
+        <w:t xml:space="preserve">gaps</w:t>
+      </w:r>
+      <w:r>
+        <w:t xml:space="preserve"> </w:t>
+      </w:r>
+      <w:r>
+        <w:t xml:space="preserve">in</w:t>
+      </w:r>
+      <w:r>
+        <w:t xml:space="preserve"> </w:t>
+      </w:r>
+      <w:r>
+        <w:t xml:space="preserve">evidence.</w:t>
       </w:r>
       <w:r>
         <w:br/>
       </w:r>
       <w:r>
-        <w:t xml:space="preserve">OBJECTIVES:</w:t>
-      </w:r>
-      <w:r>
-        <w:t xml:space="preserve"> </w:t>
-      </w:r>
-      <w:r>
-        <w:t xml:space="preserve">In</w:t>
-      </w:r>
-      <w:r>
-        <w:t xml:space="preserve"> </w:t>
-      </w:r>
-      <w:r>
-        <w:t xml:space="preserve">this</w:t>
-      </w:r>
-      <w:r>
-        <w:t xml:space="preserve"> </w:t>
-      </w:r>
-      <w:r>
-        <w:t xml:space="preserve">tutorial,</w:t>
-      </w:r>
-      <w:r>
-        <w:t xml:space="preserve"> </w:t>
-      </w:r>
-      <w:r>
-        <w:t xml:space="preserve">we</w:t>
-      </w:r>
-      <w:r>
-        <w:t xml:space="preserve"> </w:t>
-      </w:r>
-      <w:r>
-        <w:t xml:space="preserve">examine</w:t>
-      </w:r>
-      <w:r>
-        <w:t xml:space="preserve"> </w:t>
-      </w:r>
-      <w:r>
-        <w:t xml:space="preserve">methods</w:t>
-      </w:r>
-      <w:r>
-        <w:t xml:space="preserve"> </w:t>
-      </w:r>
-      <w:r>
-        <w:t xml:space="preserve">for</w:t>
-      </w:r>
-      <w:r>
-        <w:t xml:space="preserve"> </w:t>
-      </w:r>
-      <w:r>
-        <w:t xml:space="preserve">exploring</w:t>
-      </w:r>
-      <w:r>
-        <w:t xml:space="preserve"> </w:t>
-      </w:r>
-      <w:r>
-        <w:t xml:space="preserve">missingness</w:t>
-      </w:r>
-      <w:r>
-        <w:t xml:space="preserve"> </w:t>
-      </w:r>
-      <w:r>
-        <w:t xml:space="preserve">in</w:t>
-      </w:r>
-      <w:r>
-        <w:t xml:space="preserve"> </w:t>
-      </w:r>
-      <w:r>
-        <w:t xml:space="preserve">a</w:t>
-      </w:r>
-      <w:r>
-        <w:t xml:space="preserve"> </w:t>
-      </w:r>
-      <w:r>
-        <w:t xml:space="preserve">dataset</w:t>
-      </w:r>
-      <w:r>
-        <w:t xml:space="preserve"> </w:t>
-      </w:r>
-      <w:r>
-        <w:t xml:space="preserve">in</w:t>
-      </w:r>
-      <w:r>
-        <w:t xml:space="preserve"> </w:t>
-      </w:r>
-      <w:r>
-        <w:t xml:space="preserve">ways</w:t>
-      </w:r>
-      <w:r>
-        <w:t xml:space="preserve"> </w:t>
-      </w:r>
-      <w:r>
-        <w:t xml:space="preserve">that</w:t>
-      </w:r>
-      <w:r>
-        <w:t xml:space="preserve"> </w:t>
-      </w:r>
-      <w:r>
-        <w:t xml:space="preserve">can</w:t>
-      </w:r>
-      <w:r>
-        <w:t xml:space="preserve"> </w:t>
-      </w:r>
-      <w:r>
-        <w:t xml:space="preserve">help</w:t>
-      </w:r>
-      <w:r>
-        <w:t xml:space="preserve"> </w:t>
-      </w:r>
-      <w:r>
-        <w:t xml:space="preserve">identify</w:t>
-      </w:r>
-      <w:r>
-        <w:t xml:space="preserve"> </w:t>
-      </w:r>
-      <w:r>
-        <w:t xml:space="preserve">the</w:t>
-      </w:r>
-      <w:r>
-        <w:t xml:space="preserve"> </w:t>
-      </w:r>
-      <w:r>
-        <w:t xml:space="preserve">sources</w:t>
-      </w:r>
-      <w:r>
-        <w:t xml:space="preserve"> </w:t>
-      </w:r>
-      <w:r>
-        <w:t xml:space="preserve">and</w:t>
-      </w:r>
-      <w:r>
-        <w:t xml:space="preserve"> </w:t>
-      </w:r>
-      <w:r>
-        <w:t xml:space="preserve">extent</w:t>
-      </w:r>
-      <w:r>
-        <w:t xml:space="preserve"> </w:t>
-      </w:r>
-      <w:r>
-        <w:t xml:space="preserve">of</w:t>
-      </w:r>
-      <w:r>
-        <w:t xml:space="preserve"> </w:t>
-      </w:r>
-      <w:r>
-        <w:t xml:space="preserve">missingness,</w:t>
-      </w:r>
-      <w:r>
-        <w:t xml:space="preserve"> </w:t>
-      </w:r>
-      <w:r>
-        <w:t xml:space="preserve">as</w:t>
-      </w:r>
-      <w:r>
-        <w:t xml:space="preserve"> </w:t>
-      </w:r>
-      <w:r>
-        <w:t xml:space="preserve">well</w:t>
-      </w:r>
-      <w:r>
-        <w:t xml:space="preserve"> </w:t>
-      </w:r>
-      <w:r>
-        <w:t xml:space="preserve">as</w:t>
-      </w:r>
-      <w:r>
-        <w:t xml:space="preserve"> </w:t>
-      </w:r>
-      <w:r>
-        <w:t xml:space="preserve">clarify</w:t>
-      </w:r>
-      <w:r>
-        <w:t xml:space="preserve"> </w:t>
-      </w:r>
-      <w:r>
-        <w:t xml:space="preserve">gaps</w:t>
-      </w:r>
-      <w:r>
-        <w:t xml:space="preserve"> </w:t>
-      </w:r>
-      <w:r>
-        <w:t xml:space="preserve">in</w:t>
-      </w:r>
-      <w:r>
-        <w:t xml:space="preserve"> </w:t>
-      </w:r>
-      <w:r>
-        <w:t xml:space="preserve">evidence.</w:t>
-      </w:r>
-      <w:r>
-        <w:br/>
-      </w:r>
-      <w:r>
         <w:t xml:space="preserve">METHODS:</w:t>
       </w:r>
       <w:r>
@@ -639,19 +279,7 @@
         <w:t xml:space="preserve"> </w:t>
       </w:r>
       <w:r>
-        <w:t xml:space="preserve">a</w:t>
-      </w:r>
-      <w:r>
-        <w:t xml:space="preserve"> </w:t>
-      </w:r>
-      <w:r>
-        <w:t xml:space="preserve">subset</w:t>
-      </w:r>
-      <w:r>
-        <w:t xml:space="preserve"> </w:t>
-      </w:r>
-      <w:r>
-        <w:t xml:space="preserve">of</w:t>
+        <w:t xml:space="preserve">raw</w:t>
       </w:r>
       <w:r>
         <w:t xml:space="preserve"> </w:t>
@@ -3927,7 +3555,7 @@
         <w:pStyle w:val="FirstParagraph"/>
       </w:pPr>
       <w:r>
-        <w:t xml:space="preserve">One issue with missingness involves how much data is missing, which can affect the accuracy of incomplete data analysis methods like the EM algorithm, multiple imputation (MI), or even complete-case analyses.</w:t>
+        <w:t xml:space="preserve">One issue with missingness involves how much data is missing, which can affect the accuracy of incomplete data analysis methods like the EM algorithm, MI, or even complete-case analyses.</w:t>
       </w:r>
       <w:r>
         <w:t xml:space="preserve"> </w:t>
@@ -3957,7 +3585,7 @@
         <w:t xml:space="preserve"> </w:t>
       </w:r>
       <w:r>
-        <w:t xml:space="preserve">Statistical guidance regarding the effectiveness of procedures such as MI or FIML typically suggests that they are appropriate when missingness is less than 40%</w:t>
+        <w:t xml:space="preserve">Statistical guidance regarding the effectiveness of procedures such as MI or FIML suggests that they are appropriate when missingness is less than 40%</w:t>
       </w:r>
       <w:r>
         <w:t xml:space="preserve"> </w:t>

</xml_diff>

<commit_message>
Prepped Word doc of tutorial for publication
</commit_message>
<xml_diff>
--- a/writeup/diagnostics_tutorial/MA_missing_data_EDA.docx
+++ b/writeup/diagnostics_tutorial/MA_missing_data_EDA.docx
@@ -72,6 +72,152 @@
     </w:p>
     <w:p>
       <w:pPr>
+        <w:pStyle w:val="Author"/>
+      </w:pPr>
+      <w:r>
+        <w:t xml:space="preserve">Jacob</w:t>
+      </w:r>
+      <w:r>
+        <w:t xml:space="preserve"> </w:t>
+      </w:r>
+      <w:r>
+        <w:t xml:space="preserve">M.</w:t>
+      </w:r>
+      <w:r>
+        <w:t xml:space="preserve"> </w:t>
+      </w:r>
+      <w:r>
+        <w:t xml:space="preserve">Schauer,</w:t>
+      </w:r>
+      <w:r>
+        <w:t xml:space="preserve"> </w:t>
+      </w:r>
+      <w:r>
+        <w:t xml:space="preserve">Northwestern</w:t>
+      </w:r>
+      <w:r>
+        <w:t xml:space="preserve"> </w:t>
+      </w:r>
+      <w:r>
+        <w:t xml:space="preserve">University</w:t>
+      </w:r>
+    </w:p>
+    <w:p>
+      <w:pPr>
+        <w:pStyle w:val="Author"/>
+      </w:pPr>
+      <w:r>
+        <w:t xml:space="preserve">Karina</w:t>
+      </w:r>
+      <w:r>
+        <w:t xml:space="preserve"> </w:t>
+      </w:r>
+      <w:r>
+        <w:t xml:space="preserve">Diaz,</w:t>
+      </w:r>
+      <w:r>
+        <w:t xml:space="preserve"> </w:t>
+      </w:r>
+      <w:r>
+        <w:t xml:space="preserve">Columbia</w:t>
+      </w:r>
+      <w:r>
+        <w:t xml:space="preserve"> </w:t>
+      </w:r>
+      <w:r>
+        <w:t xml:space="preserve">University</w:t>
+      </w:r>
+    </w:p>
+    <w:p>
+      <w:pPr>
+        <w:pStyle w:val="Author"/>
+      </w:pPr>
+      <w:r>
+        <w:t xml:space="preserve">Therese</w:t>
+      </w:r>
+      <w:r>
+        <w:t xml:space="preserve"> </w:t>
+      </w:r>
+      <w:r>
+        <w:t xml:space="preserve">D.</w:t>
+      </w:r>
+      <w:r>
+        <w:t xml:space="preserve"> </w:t>
+      </w:r>
+      <w:r>
+        <w:t xml:space="preserve">Pigott,</w:t>
+      </w:r>
+      <w:r>
+        <w:t xml:space="preserve"> </w:t>
+      </w:r>
+      <w:r>
+        <w:t xml:space="preserve">Georgia</w:t>
+      </w:r>
+      <w:r>
+        <w:t xml:space="preserve"> </w:t>
+      </w:r>
+      <w:r>
+        <w:t xml:space="preserve">State</w:t>
+      </w:r>
+      <w:r>
+        <w:t xml:space="preserve"> </w:t>
+      </w:r>
+      <w:r>
+        <w:t xml:space="preserve">University</w:t>
+      </w:r>
+    </w:p>
+    <w:p>
+      <w:pPr>
+        <w:pStyle w:val="Author"/>
+      </w:pPr>
+      <w:r>
+        <w:t xml:space="preserve">Jihyun</w:t>
+      </w:r>
+      <w:r>
+        <w:t xml:space="preserve"> </w:t>
+      </w:r>
+      <w:r>
+        <w:t xml:space="preserve">Lee,</w:t>
+      </w:r>
+      <w:r>
+        <w:t xml:space="preserve"> </w:t>
+      </w:r>
+      <w:r>
+        <w:t xml:space="preserve">The</w:t>
+      </w:r>
+      <w:r>
+        <w:t xml:space="preserve"> </w:t>
+      </w:r>
+      <w:r>
+        <w:t xml:space="preserve">University</w:t>
+      </w:r>
+      <w:r>
+        <w:t xml:space="preserve"> </w:t>
+      </w:r>
+      <w:r>
+        <w:t xml:space="preserve">of</w:t>
+      </w:r>
+      <w:r>
+        <w:t xml:space="preserve"> </w:t>
+      </w:r>
+      <w:r>
+        <w:t xml:space="preserve">Texas</w:t>
+      </w:r>
+      <w:r>
+        <w:t xml:space="preserve"> </w:t>
+      </w:r>
+      <w:r>
+        <w:t xml:space="preserve">at</w:t>
+      </w:r>
+      <w:r>
+        <w:t xml:space="preserve"> </w:t>
+      </w:r>
+      <w:r>
+        <w:t xml:space="preserve">Austin</w:t>
+      </w:r>
+    </w:p>
+    <w:p>
+      <w:pPr>
         <w:pStyle w:val="Abstract"/>
       </w:pPr>
       <w:r>
@@ -264,6 +410,9 @@
         <w:t xml:space="preserve">evidence.</w:t>
       </w:r>
       <w:r>
+        <w:t xml:space="preserve"> </w:t>
+      </w:r>
+      <w:r>
         <w:br/>
       </w:r>
       <w:r>
@@ -297,19 +446,37 @@
         <w:t xml:space="preserve"> </w:t>
       </w:r>
       <w:r>
-        <w:t xml:space="preserve">Tanner</w:t>
-      </w:r>
-      <w:r>
-        <w:t xml:space="preserve"> </w:t>
-      </w:r>
-      <w:r>
-        <w:t xml:space="preserve">et</w:t>
-      </w:r>
-      <w:r>
-        <w:t xml:space="preserve"> </w:t>
-      </w:r>
-      <w:r>
-        <w:t xml:space="preserve">al. (2016),</w:t>
+        <w:t xml:space="preserve">a</w:t>
+      </w:r>
+      <w:r>
+        <w:t xml:space="preserve"> </w:t>
+      </w:r>
+      <w:r>
+        <w:t xml:space="preserve">meta-analysis</w:t>
+      </w:r>
+      <w:r>
+        <w:t xml:space="preserve"> </w:t>
+      </w:r>
+      <w:r>
+        <w:t xml:space="preserve">of</w:t>
+      </w:r>
+      <w:r>
+        <w:t xml:space="preserve"> </w:t>
+      </w:r>
+      <w:r>
+        <w:t xml:space="preserve">substance</w:t>
+      </w:r>
+      <w:r>
+        <w:t xml:space="preserve"> </w:t>
+      </w:r>
+      <w:r>
+        <w:t xml:space="preserve">abuse</w:t>
+      </w:r>
+      <w:r>
+        <w:t xml:space="preserve"> </w:t>
+      </w:r>
+      <w:r>
+        <w:t xml:space="preserve">interventions,</w:t>
       </w:r>
       <w:r>
         <w:t xml:space="preserve"> </w:t>
@@ -432,6 +599,9 @@
         <w:t xml:space="preserve">data.</w:t>
       </w:r>
       <w:r>
+        <w:t xml:space="preserve"> </w:t>
+      </w:r>
+      <w:r>
         <w:br/>
       </w:r>
       <w:r>
@@ -714,6 +884,9 @@
         <w:t xml:space="preserve">base.</w:t>
       </w:r>
       <w:r>
+        <w:t xml:space="preserve"> </w:t>
+      </w:r>
+      <w:r>
         <w:br/>
       </w:r>
       <w:r>
@@ -723,31 +896,37 @@
         <w:t xml:space="preserve"> </w:t>
       </w:r>
       <w:r>
-        <w:t xml:space="preserve">We</w:t>
-      </w:r>
-      <w:r>
-        <w:t xml:space="preserve"> </w:t>
-      </w:r>
-      <w:r>
-        <w:t xml:space="preserve">would</w:t>
-      </w:r>
-      <w:r>
-        <w:t xml:space="preserve"> </w:t>
-      </w:r>
-      <w:r>
-        <w:t xml:space="preserve">advocate</w:t>
-      </w:r>
-      <w:r>
-        <w:t xml:space="preserve"> </w:t>
-      </w:r>
-      <w:r>
-        <w:t xml:space="preserve">meta-analysts</w:t>
-      </w:r>
-      <w:r>
-        <w:t xml:space="preserve"> </w:t>
-      </w:r>
-      <w:r>
-        <w:t xml:space="preserve">employ</w:t>
+        <w:t xml:space="preserve">Meta-analysts</w:t>
+      </w:r>
+      <w:r>
+        <w:t xml:space="preserve"> </w:t>
+      </w:r>
+      <w:r>
+        <w:t xml:space="preserve">could</w:t>
+      </w:r>
+      <w:r>
+        <w:t xml:space="preserve"> </w:t>
+      </w:r>
+      <w:r>
+        <w:t xml:space="preserve">often</w:t>
+      </w:r>
+      <w:r>
+        <w:t xml:space="preserve"> </w:t>
+      </w:r>
+      <w:r>
+        <w:t xml:space="preserve">benefit</w:t>
+      </w:r>
+      <w:r>
+        <w:t xml:space="preserve"> </w:t>
+      </w:r>
+      <w:r>
+        <w:t xml:space="preserve">by</w:t>
+      </w:r>
+      <w:r>
+        <w:t xml:space="preserve"> </w:t>
+      </w:r>
+      <w:r>
+        <w:t xml:space="preserve">employing</w:t>
       </w:r>
       <w:r>
         <w:t xml:space="preserve"> </w:t>
@@ -810,7 +989,7 @@
       </w:pPr>
       <w:bookmarkStart w:id="20" w:name="introduction"/>
       <w:r>
-        <w:t xml:space="preserve">1	Introduction</w:t>
+        <w:t xml:space="preserve">Introduction</w:t>
       </w:r>
       <w:bookmarkEnd w:id="20"/>
     </w:p>
@@ -1302,7 +1481,7 @@
       </w:pPr>
       <w:bookmarkStart w:id="21" w:name="data-used-for-tutorial"/>
       <w:r>
-        <w:t xml:space="preserve">2	Data Used for Tutorial</w:t>
+        <w:t xml:space="preserve">Data Used for Tutorial</w:t>
       </w:r>
       <w:bookmarkEnd w:id="21"/>
     </w:p>
@@ -1626,7 +1805,7 @@
       </w:pPr>
       <w:bookmarkStart w:id="22" w:name="exploratory-missingness-analyses"/>
       <w:r>
-        <w:t xml:space="preserve">3	Exploratory Missingness Analyses</w:t>
+        <w:t xml:space="preserve">Exploratory Missingness Analyses</w:t>
       </w:r>
       <w:bookmarkEnd w:id="22"/>
     </w:p>
@@ -1792,27 +1971,13 @@
         <w:t xml:space="preserve"> </w:t>
       </w:r>
       <w:r>
-        <w:t xml:space="preserve">Because this process is about exploration, rather than confirmation, it will be subject to the analysts’ judgment.</w:t>
-      </w:r>
-    </w:p>
-    <w:p>
-      <w:pPr>
-        <w:pStyle w:val="BodyText"/>
-      </w:pPr>
-      <w:r>
-        <w:t xml:space="preserve">EMAs are not necessarily foreign to meta-analysts, who often engage in a form of EMA.</w:t>
-      </w:r>
-      <w:r>
-        <w:t xml:space="preserve"> </w:t>
-      </w:r>
-      <w:r>
-        <w:t xml:space="preserve">Though not the focus of this article, publication selection is a common concern in a meta-analysis</w:t>
-      </w:r>
-      <w:r>
-        <w:t xml:space="preserve"> </w:t>
-      </w:r>
-      <w:r>
-        <w:t xml:space="preserve">(Rothstein</w:t>
+        <w:t xml:space="preserve">For example, funnel plots and related statistical tests for publication selection, which are a form of EMA, posit a specific missingness mechanism wherein statistically significant findings are more likely to be published in primary studies; tests and plots are used to assess whether the observed data are consistent with that mechanism</w:t>
+      </w:r>
+      <w:r>
+        <w:t xml:space="preserve"> </w:t>
+      </w:r>
+      <w:r>
+        <w:t xml:space="preserve">(Light &amp; Pillemer, 1984; Egger</w:t>
       </w:r>
       <w:r>
         <w:t xml:space="preserve"> </w:t>
@@ -1824,7 +1989,19 @@
         <w:t xml:space="preserve">et al.</w:t>
       </w:r>
       <w:r>
-        <w:t xml:space="preserve">, 2005)</w:t>
+        <w:t xml:space="preserve">, 1997; Rothstein</w:t>
+      </w:r>
+      <w:r>
+        <w:t xml:space="preserve"> </w:t>
+      </w:r>
+      <w:r>
+        <w:rPr>
+          <w:i/>
+        </w:rPr>
+        <w:t xml:space="preserve">et al.</w:t>
+      </w:r>
+      <w:r>
+        <w:t xml:space="preserve">, 2005; Duval &amp; Tweedie, 2000)</w:t>
       </w:r>
       <w:r>
         <w:t xml:space="preserve">.</w:t>
@@ -1833,40 +2010,13 @@
         <w:t xml:space="preserve"> </w:t>
       </w:r>
       <w:r>
-        <w:t xml:space="preserve">Funnel plots and statistical tests are used as a means of identifying potential biases due to publication selection</w:t>
-      </w:r>
-      <w:r>
-        <w:t xml:space="preserve"> </w:t>
-      </w:r>
-      <w:r>
-        <w:t xml:space="preserve">(Light &amp; Pillemer, 1984; Egger</w:t>
-      </w:r>
-      <w:r>
-        <w:t xml:space="preserve"> </w:t>
-      </w:r>
-      <w:r>
-        <w:rPr>
-          <w:i/>
-        </w:rPr>
-        <w:t xml:space="preserve">et al.</w:t>
-      </w:r>
-      <w:r>
-        <w:t xml:space="preserve">, 1997; Duval &amp; Tweedie, 2000)</w:t>
-      </w:r>
-      <w:r>
-        <w:t xml:space="preserve">.</w:t>
-      </w:r>
-      <w:r>
-        <w:t xml:space="preserve"> </w:t>
-      </w:r>
-      <w:r>
-        <w:t xml:space="preserve">For this type of EMA, it is assumed the missingness mechanism leads to statistically significant findings being more likely to be published in primary studies.</w:t>
-      </w:r>
-      <w:r>
-        <w:t xml:space="preserve"> </w:t>
-      </w:r>
-      <w:r>
-        <w:t xml:space="preserve">The goal of such analyses, then, is to determine if the data are consistent with that mechanism.</w:t>
+        <w:t xml:space="preserve">While publication bias is a well-studied phenomenon, less is known more generally about other missing data mechanisms in meta-analysis.</w:t>
+      </w:r>
+      <w:r>
+        <w:t xml:space="preserve"> </w:t>
+      </w:r>
+      <w:r>
+        <w:t xml:space="preserve">Because EMA concern exploration, rather than confirmation, it will be subject to the analysts’ judgment.</w:t>
       </w:r>
     </w:p>
     <w:p>
@@ -1993,7 +2143,7 @@
       </w:pPr>
       <w:bookmarkStart w:id="23" w:name="notation"/>
       <w:r>
-        <w:t xml:space="preserve">3.0.1	Notation</w:t>
+        <w:t xml:space="preserve">Notation</w:t>
       </w:r>
       <w:bookmarkEnd w:id="23"/>
     </w:p>
@@ -3546,7 +3696,7 @@
       </w:pPr>
       <w:bookmarkStart w:id="24" w:name="numerical-summaries-of-missingness"/>
       <w:r>
-        <w:t xml:space="preserve">4	Numerical Summaries of Missingness</w:t>
+        <w:t xml:space="preserve">Numerical Summaries of Missingness</w:t>
       </w:r>
       <w:bookmarkEnd w:id="24"/>
     </w:p>
@@ -3988,7 +4138,7 @@
         <w:t xml:space="preserve"> </w:t>
       </w:r>
       <w:r>
-        <w:t xml:space="preserve">??</w:t>
+        <w:t xml:space="preserve">1</w:t>
       </w:r>
       <w:r>
         <w:t xml:space="preserve">.</w:t>
@@ -4466,7 +4616,7 @@
         <w:t xml:space="preserve"> </w:t>
       </w:r>
       <w:r>
-        <w:t xml:space="preserve">??</w:t>
+        <w:t xml:space="preserve">1</w:t>
       </w:r>
       <w:r>
         <w:t xml:space="preserve">.</w:t>
@@ -4487,7 +4637,7 @@
         <w:t xml:space="preserve"> </w:t>
       </w:r>
       <w:r>
-        <w:t xml:space="preserve">??</w:t>
+        <w:t xml:space="preserve">1</w:t>
       </w:r>
       <w:r>
         <w:t xml:space="preserve"> </w:t>
@@ -4516,11 +4666,843 @@
     </w:p>
     <w:p>
       <w:pPr>
+        <w:pStyle w:val="TableCaption"/>
+      </w:pPr>
+      <w:r>
+        <w:t xml:space="preserve">Table 1:</w:t>
+      </w:r>
+      <w:r>
+        <w:t xml:space="preserve"> </w:t>
+      </w:r>
+      <w:r>
+        <w:t xml:space="preserve"> </w:t>
+      </w:r>
+    </w:p>
+    <w:tbl>
+      <w:tblPr>
+        <w:tblStyle w:val="Table"/>
+        <w:tblW w:type="pct" w:w="0.0"/>
+        <w:tblLook w:firstRow="1"/>
+        <w:tblCaption w:val="Table 1:  "/>
+      </w:tblPr>
+      <w:tblGrid/>
+      <w:tr>
+        <w:trPr>
+          <w:cnfStyle w:firstRow="1"/>
+        </w:trPr>
+        <w:tc>
+          <w:tcPr>
+            <w:tcBorders>
+              <w:bottom w:val="single"/>
+            </w:tcBorders>
+            <w:vAlign w:val="bottom"/>
+          </w:tcPr>
+          <w:p>
+            <w:pPr>
+              <w:pStyle w:val="Compact"/>
+              <w:jc w:val="left"/>
+            </w:pPr>
+            <w:r>
+              <w:t xml:space="preserve">Variable</w:t>
+            </w:r>
+          </w:p>
+        </w:tc>
+        <w:tc>
+          <w:tcPr>
+            <w:tcBorders>
+              <w:bottom w:val="single"/>
+            </w:tcBorders>
+            <w:vAlign w:val="bottom"/>
+          </w:tcPr>
+          <w:p>
+            <w:pPr>
+              <w:pStyle w:val="Compact"/>
+              <w:jc w:val="right"/>
+            </w:pPr>
+            <w:r>
+              <w:t xml:space="preserve"># Missing</w:t>
+            </w:r>
+          </w:p>
+        </w:tc>
+        <w:tc>
+          <w:tcPr>
+            <w:tcBorders>
+              <w:bottom w:val="single"/>
+            </w:tcBorders>
+            <w:vAlign w:val="bottom"/>
+          </w:tcPr>
+          <w:p>
+            <w:pPr>
+              <w:pStyle w:val="Compact"/>
+              <w:jc w:val="right"/>
+            </w:pPr>
+            <w:r>
+              <w:t xml:space="preserve">% Missing</w:t>
+            </w:r>
+          </w:p>
+        </w:tc>
+        <w:tc>
+          <w:tcPr>
+            <w:tcBorders>
+              <w:bottom w:val="single"/>
+            </w:tcBorders>
+            <w:vAlign w:val="bottom"/>
+          </w:tcPr>
+          <w:p>
+            <w:pPr>
+              <w:pStyle w:val="Compact"/>
+              <w:jc w:val="right"/>
+            </w:pPr>
+            <w:r>
+              <w:t xml:space="preserve">Wt. % Missing</w:t>
+            </w:r>
+          </w:p>
+        </w:tc>
+      </w:tr>
+      <w:tr>
+        <w:tc>
+          <w:p>
+            <w:pPr>
+              <w:pStyle w:val="Compact"/>
+              <w:jc w:val="left"/>
+            </w:pPr>
+            <w:r>
+              <w:t xml:space="preserve">Group 2 Hrs Per Week</w:t>
+            </w:r>
+          </w:p>
+        </w:tc>
+        <w:tc>
+          <w:p>
+            <w:pPr>
+              <w:pStyle w:val="Compact"/>
+              <w:jc w:val="right"/>
+            </w:pPr>
+            <w:r>
+              <w:t xml:space="preserve">152</w:t>
+            </w:r>
+          </w:p>
+        </w:tc>
+        <w:tc>
+          <w:p>
+            <w:pPr>
+              <w:pStyle w:val="Compact"/>
+              <w:jc w:val="right"/>
+            </w:pPr>
+            <w:r>
+              <w:t xml:space="preserve">46.3</w:t>
+            </w:r>
+          </w:p>
+        </w:tc>
+        <w:tc>
+          <w:p>
+            <w:pPr>
+              <w:pStyle w:val="Compact"/>
+              <w:jc w:val="right"/>
+            </w:pPr>
+            <w:r>
+              <w:t xml:space="preserve">45.2</w:t>
+            </w:r>
+          </w:p>
+        </w:tc>
+      </w:tr>
+      <w:tr>
+        <w:tc>
+          <w:p>
+            <w:pPr>
+              <w:pStyle w:val="Compact"/>
+              <w:jc w:val="left"/>
+            </w:pPr>
+            <w:r>
+              <w:t xml:space="preserve">Group 1 Hrs Per Week</w:t>
+            </w:r>
+          </w:p>
+        </w:tc>
+        <w:tc>
+          <w:p>
+            <w:pPr>
+              <w:pStyle w:val="Compact"/>
+              <w:jc w:val="right"/>
+            </w:pPr>
+            <w:r>
+              <w:t xml:space="preserve">79</w:t>
+            </w:r>
+          </w:p>
+        </w:tc>
+        <w:tc>
+          <w:p>
+            <w:pPr>
+              <w:pStyle w:val="Compact"/>
+              <w:jc w:val="right"/>
+            </w:pPr>
+            <w:r>
+              <w:t xml:space="preserve">24.1</w:t>
+            </w:r>
+          </w:p>
+        </w:tc>
+        <w:tc>
+          <w:p>
+            <w:pPr>
+              <w:pStyle w:val="Compact"/>
+              <w:jc w:val="right"/>
+            </w:pPr>
+            <w:r>
+              <w:t xml:space="preserve">36.8</w:t>
+            </w:r>
+          </w:p>
+        </w:tc>
+      </w:tr>
+      <w:tr>
+        <w:tc>
+          <w:p>
+            <w:pPr>
+              <w:pStyle w:val="Compact"/>
+              <w:jc w:val="left"/>
+            </w:pPr>
+            <w:r>
+              <w:t xml:space="preserve">Group 2 Treatment Days</w:t>
+            </w:r>
+          </w:p>
+        </w:tc>
+        <w:tc>
+          <w:p>
+            <w:pPr>
+              <w:pStyle w:val="Compact"/>
+              <w:jc w:val="right"/>
+            </w:pPr>
+            <w:r>
+              <w:t xml:space="preserve">117</w:t>
+            </w:r>
+          </w:p>
+        </w:tc>
+        <w:tc>
+          <w:p>
+            <w:pPr>
+              <w:pStyle w:val="Compact"/>
+              <w:jc w:val="right"/>
+            </w:pPr>
+            <w:r>
+              <w:t xml:space="preserve">35.7</w:t>
+            </w:r>
+          </w:p>
+        </w:tc>
+        <w:tc>
+          <w:p>
+            <w:pPr>
+              <w:pStyle w:val="Compact"/>
+              <w:jc w:val="right"/>
+            </w:pPr>
+            <w:r>
+              <w:t xml:space="preserve">32.6</w:t>
+            </w:r>
+          </w:p>
+        </w:tc>
+      </w:tr>
+      <w:tr>
+        <w:tc>
+          <w:p>
+            <w:pPr>
+              <w:pStyle w:val="Compact"/>
+              <w:jc w:val="left"/>
+            </w:pPr>
+            <w:r>
+              <w:t xml:space="preserve">Group 2 No. Session</w:t>
+            </w:r>
+          </w:p>
+        </w:tc>
+        <w:tc>
+          <w:p>
+            <w:pPr>
+              <w:pStyle w:val="Compact"/>
+              <w:jc w:val="right"/>
+            </w:pPr>
+            <w:r>
+              <w:t xml:space="preserve">111</w:t>
+            </w:r>
+          </w:p>
+        </w:tc>
+        <w:tc>
+          <w:p>
+            <w:pPr>
+              <w:pStyle w:val="Compact"/>
+              <w:jc w:val="right"/>
+            </w:pPr>
+            <w:r>
+              <w:t xml:space="preserve">33.8</w:t>
+            </w:r>
+          </w:p>
+        </w:tc>
+        <w:tc>
+          <w:p>
+            <w:pPr>
+              <w:pStyle w:val="Compact"/>
+              <w:jc w:val="right"/>
+            </w:pPr>
+            <w:r>
+              <w:t xml:space="preserve">30.2</w:t>
+            </w:r>
+          </w:p>
+        </w:tc>
+      </w:tr>
+      <w:tr>
+        <w:tc>
+          <w:p>
+            <w:pPr>
+              <w:pStyle w:val="Compact"/>
+              <w:jc w:val="left"/>
+            </w:pPr>
+            <w:r>
+              <w:t xml:space="preserve">Group 2 Treatment Location</w:t>
+            </w:r>
+          </w:p>
+        </w:tc>
+        <w:tc>
+          <w:p>
+            <w:pPr>
+              <w:pStyle w:val="Compact"/>
+              <w:jc w:val="right"/>
+            </w:pPr>
+            <w:r>
+              <w:t xml:space="preserve">109</w:t>
+            </w:r>
+          </w:p>
+        </w:tc>
+        <w:tc>
+          <w:p>
+            <w:pPr>
+              <w:pStyle w:val="Compact"/>
+              <w:jc w:val="right"/>
+            </w:pPr>
+            <w:r>
+              <w:t xml:space="preserve">33.2</w:t>
+            </w:r>
+          </w:p>
+        </w:tc>
+        <w:tc>
+          <w:p>
+            <w:pPr>
+              <w:pStyle w:val="Compact"/>
+              <w:jc w:val="right"/>
+            </w:pPr>
+            <w:r>
+              <w:t xml:space="preserve">30.0</w:t>
+            </w:r>
+          </w:p>
+        </w:tc>
+      </w:tr>
+      <w:tr>
+        <w:tc>
+          <w:p>
+            <w:pPr>
+              <w:pStyle w:val="Compact"/>
+              <w:jc w:val="left"/>
+            </w:pPr>
+            <w:r>
+              <w:t xml:space="preserve">Group 2 Pct Black</w:t>
+            </w:r>
+          </w:p>
+        </w:tc>
+        <w:tc>
+          <w:p>
+            <w:pPr>
+              <w:pStyle w:val="Compact"/>
+              <w:jc w:val="right"/>
+            </w:pPr>
+            <w:r>
+              <w:t xml:space="preserve">75</w:t>
+            </w:r>
+          </w:p>
+        </w:tc>
+        <w:tc>
+          <w:p>
+            <w:pPr>
+              <w:pStyle w:val="Compact"/>
+              <w:jc w:val="right"/>
+            </w:pPr>
+            <w:r>
+              <w:t xml:space="preserve">22.9</w:t>
+            </w:r>
+          </w:p>
+        </w:tc>
+        <w:tc>
+          <w:p>
+            <w:pPr>
+              <w:pStyle w:val="Compact"/>
+              <w:jc w:val="right"/>
+            </w:pPr>
+            <w:r>
+              <w:t xml:space="preserve">17.5</w:t>
+            </w:r>
+          </w:p>
+        </w:tc>
+      </w:tr>
+      <w:tr>
+        <w:tc>
+          <w:p>
+            <w:pPr>
+              <w:pStyle w:val="Compact"/>
+              <w:jc w:val="left"/>
+            </w:pPr>
+            <w:r>
+              <w:t xml:space="preserve">Group 1 Pct Black</w:t>
+            </w:r>
+          </w:p>
+        </w:tc>
+        <w:tc>
+          <w:p>
+            <w:pPr>
+              <w:pStyle w:val="Compact"/>
+              <w:jc w:val="right"/>
+            </w:pPr>
+            <w:r>
+              <w:t xml:space="preserve">71</w:t>
+            </w:r>
+          </w:p>
+        </w:tc>
+        <w:tc>
+          <w:p>
+            <w:pPr>
+              <w:pStyle w:val="Compact"/>
+              <w:jc w:val="right"/>
+            </w:pPr>
+            <w:r>
+              <w:t xml:space="preserve">21.6</w:t>
+            </w:r>
+          </w:p>
+        </w:tc>
+        <w:tc>
+          <w:p>
+            <w:pPr>
+              <w:pStyle w:val="Compact"/>
+              <w:jc w:val="right"/>
+            </w:pPr>
+            <w:r>
+              <w:t xml:space="preserve">16.1</w:t>
+            </w:r>
+          </w:p>
+        </w:tc>
+      </w:tr>
+      <w:tr>
+        <w:tc>
+          <w:p>
+            <w:pPr>
+              <w:pStyle w:val="Compact"/>
+              <w:jc w:val="left"/>
+            </w:pPr>
+            <w:r>
+              <w:t xml:space="preserve">Group 1 Pct Hispanic</w:t>
+            </w:r>
+          </w:p>
+        </w:tc>
+        <w:tc>
+          <w:p>
+            <w:pPr>
+              <w:pStyle w:val="Compact"/>
+              <w:jc w:val="right"/>
+            </w:pPr>
+            <w:r>
+              <w:t xml:space="preserve">56</w:t>
+            </w:r>
+          </w:p>
+        </w:tc>
+        <w:tc>
+          <w:p>
+            <w:pPr>
+              <w:pStyle w:val="Compact"/>
+              <w:jc w:val="right"/>
+            </w:pPr>
+            <w:r>
+              <w:t xml:space="preserve">17.1</w:t>
+            </w:r>
+          </w:p>
+        </w:tc>
+        <w:tc>
+          <w:p>
+            <w:pPr>
+              <w:pStyle w:val="Compact"/>
+              <w:jc w:val="right"/>
+            </w:pPr>
+            <w:r>
+              <w:t xml:space="preserve">12.7</w:t>
+            </w:r>
+          </w:p>
+        </w:tc>
+      </w:tr>
+      <w:tr>
+        <w:tc>
+          <w:p>
+            <w:pPr>
+              <w:pStyle w:val="Compact"/>
+              <w:jc w:val="left"/>
+            </w:pPr>
+            <w:r>
+              <w:t xml:space="preserve">Group 2 Pct Hispanic</w:t>
+            </w:r>
+          </w:p>
+        </w:tc>
+        <w:tc>
+          <w:p>
+            <w:pPr>
+              <w:pStyle w:val="Compact"/>
+              <w:jc w:val="right"/>
+            </w:pPr>
+            <w:r>
+              <w:t xml:space="preserve">51</w:t>
+            </w:r>
+          </w:p>
+        </w:tc>
+        <w:tc>
+          <w:p>
+            <w:pPr>
+              <w:pStyle w:val="Compact"/>
+              <w:jc w:val="right"/>
+            </w:pPr>
+            <w:r>
+              <w:t xml:space="preserve">15.5</w:t>
+            </w:r>
+          </w:p>
+        </w:tc>
+        <w:tc>
+          <w:p>
+            <w:pPr>
+              <w:pStyle w:val="Compact"/>
+              <w:jc w:val="right"/>
+            </w:pPr>
+            <w:r>
+              <w:t xml:space="preserve">12.4</w:t>
+            </w:r>
+          </w:p>
+        </w:tc>
+      </w:tr>
+      <w:tr>
+        <w:tc>
+          <w:p>
+            <w:pPr>
+              <w:pStyle w:val="Compact"/>
+              <w:jc w:val="left"/>
+            </w:pPr>
+            <w:r>
+              <w:t xml:space="preserve">Group 1 No. Session</w:t>
+            </w:r>
+          </w:p>
+        </w:tc>
+        <w:tc>
+          <w:p>
+            <w:pPr>
+              <w:pStyle w:val="Compact"/>
+              <w:jc w:val="right"/>
+            </w:pPr>
+            <w:r>
+              <w:t xml:space="preserve">35</w:t>
+            </w:r>
+          </w:p>
+        </w:tc>
+        <w:tc>
+          <w:p>
+            <w:pPr>
+              <w:pStyle w:val="Compact"/>
+              <w:jc w:val="right"/>
+            </w:pPr>
+            <w:r>
+              <w:t xml:space="preserve">10.7</w:t>
+            </w:r>
+          </w:p>
+        </w:tc>
+        <w:tc>
+          <w:p>
+            <w:pPr>
+              <w:pStyle w:val="Compact"/>
+              <w:jc w:val="right"/>
+            </w:pPr>
+            <w:r>
+              <w:t xml:space="preserve">6.9</w:t>
+            </w:r>
+          </w:p>
+        </w:tc>
+      </w:tr>
+      <w:tr>
+        <w:tc>
+          <w:p>
+            <w:pPr>
+              <w:pStyle w:val="Compact"/>
+              <w:jc w:val="left"/>
+            </w:pPr>
+            <w:r>
+              <w:t xml:space="preserve">Group 2 Pct White</w:t>
+            </w:r>
+          </w:p>
+        </w:tc>
+        <w:tc>
+          <w:p>
+            <w:pPr>
+              <w:pStyle w:val="Compact"/>
+              <w:jc w:val="right"/>
+            </w:pPr>
+            <w:r>
+              <w:t xml:space="preserve">18</w:t>
+            </w:r>
+          </w:p>
+        </w:tc>
+        <w:tc>
+          <w:p>
+            <w:pPr>
+              <w:pStyle w:val="Compact"/>
+              <w:jc w:val="right"/>
+            </w:pPr>
+            <w:r>
+              <w:t xml:space="preserve">5.5</w:t>
+            </w:r>
+          </w:p>
+        </w:tc>
+        <w:tc>
+          <w:p>
+            <w:pPr>
+              <w:pStyle w:val="Compact"/>
+              <w:jc w:val="right"/>
+            </w:pPr>
+            <w:r>
+              <w:t xml:space="preserve">4.6</w:t>
+            </w:r>
+          </w:p>
+        </w:tc>
+      </w:tr>
+      <w:tr>
+        <w:tc>
+          <w:p>
+            <w:pPr>
+              <w:pStyle w:val="Compact"/>
+              <w:jc w:val="left"/>
+            </w:pPr>
+            <w:r>
+              <w:t xml:space="preserve">Group 1 Pct White</w:t>
+            </w:r>
+          </w:p>
+        </w:tc>
+        <w:tc>
+          <w:p>
+            <w:pPr>
+              <w:pStyle w:val="Compact"/>
+              <w:jc w:val="right"/>
+            </w:pPr>
+            <w:r>
+              <w:t xml:space="preserve">11</w:t>
+            </w:r>
+          </w:p>
+        </w:tc>
+        <w:tc>
+          <w:p>
+            <w:pPr>
+              <w:pStyle w:val="Compact"/>
+              <w:jc w:val="right"/>
+            </w:pPr>
+            <w:r>
+              <w:t xml:space="preserve">3.4</w:t>
+            </w:r>
+          </w:p>
+        </w:tc>
+        <w:tc>
+          <w:p>
+            <w:pPr>
+              <w:pStyle w:val="Compact"/>
+              <w:jc w:val="right"/>
+            </w:pPr>
+            <w:r>
+              <w:t xml:space="preserve">3.1</w:t>
+            </w:r>
+          </w:p>
+        </w:tc>
+      </w:tr>
+      <w:tr>
+        <w:tc>
+          <w:p>
+            <w:pPr>
+              <w:pStyle w:val="Compact"/>
+              <w:jc w:val="left"/>
+            </w:pPr>
+            <w:r>
+              <w:t xml:space="preserve">Group 2 Mean Age</w:t>
+            </w:r>
+          </w:p>
+        </w:tc>
+        <w:tc>
+          <w:p>
+            <w:pPr>
+              <w:pStyle w:val="Compact"/>
+              <w:jc w:val="right"/>
+            </w:pPr>
+            <w:r>
+              <w:t xml:space="preserve">14</w:t>
+            </w:r>
+          </w:p>
+        </w:tc>
+        <w:tc>
+          <w:p>
+            <w:pPr>
+              <w:pStyle w:val="Compact"/>
+              <w:jc w:val="right"/>
+            </w:pPr>
+            <w:r>
+              <w:t xml:space="preserve">4.3</w:t>
+            </w:r>
+          </w:p>
+        </w:tc>
+        <w:tc>
+          <w:p>
+            <w:pPr>
+              <w:pStyle w:val="Compact"/>
+              <w:jc w:val="right"/>
+            </w:pPr>
+            <w:r>
+              <w:t xml:space="preserve">3.0</w:t>
+            </w:r>
+          </w:p>
+        </w:tc>
+      </w:tr>
+      <w:tr>
+        <w:tc>
+          <w:p>
+            <w:pPr>
+              <w:pStyle w:val="Compact"/>
+              <w:jc w:val="left"/>
+            </w:pPr>
+            <w:r>
+              <w:t xml:space="preserve">Group 1 Mean Age</w:t>
+            </w:r>
+          </w:p>
+        </w:tc>
+        <w:tc>
+          <w:p>
+            <w:pPr>
+              <w:pStyle w:val="Compact"/>
+              <w:jc w:val="right"/>
+            </w:pPr>
+            <w:r>
+              <w:t xml:space="preserve">7</w:t>
+            </w:r>
+          </w:p>
+        </w:tc>
+        <w:tc>
+          <w:p>
+            <w:pPr>
+              <w:pStyle w:val="Compact"/>
+              <w:jc w:val="right"/>
+            </w:pPr>
+            <w:r>
+              <w:t xml:space="preserve">2.1</w:t>
+            </w:r>
+          </w:p>
+        </w:tc>
+        <w:tc>
+          <w:p>
+            <w:pPr>
+              <w:pStyle w:val="Compact"/>
+              <w:jc w:val="right"/>
+            </w:pPr>
+            <w:r>
+              <w:t xml:space="preserve">1.5</w:t>
+            </w:r>
+          </w:p>
+        </w:tc>
+      </w:tr>
+      <w:tr>
+        <w:tc>
+          <w:p>
+            <w:pPr>
+              <w:pStyle w:val="Compact"/>
+              <w:jc w:val="left"/>
+            </w:pPr>
+            <w:r>
+              <w:t xml:space="preserve">Group 1 Pct Male</w:t>
+            </w:r>
+          </w:p>
+        </w:tc>
+        <w:tc>
+          <w:p>
+            <w:pPr>
+              <w:pStyle w:val="Compact"/>
+              <w:jc w:val="right"/>
+            </w:pPr>
+            <w:r>
+              <w:t xml:space="preserve">9</w:t>
+            </w:r>
+          </w:p>
+        </w:tc>
+        <w:tc>
+          <w:p>
+            <w:pPr>
+              <w:pStyle w:val="Compact"/>
+              <w:jc w:val="right"/>
+            </w:pPr>
+            <w:r>
+              <w:t xml:space="preserve">2.7</w:t>
+            </w:r>
+          </w:p>
+        </w:tc>
+        <w:tc>
+          <w:p>
+            <w:pPr>
+              <w:pStyle w:val="Compact"/>
+              <w:jc w:val="right"/>
+            </w:pPr>
+            <w:r>
+              <w:t xml:space="preserve">1.3</w:t>
+            </w:r>
+          </w:p>
+        </w:tc>
+      </w:tr>
+      <w:tr>
+        <w:tc>
+          <w:p>
+            <w:pPr>
+              <w:pStyle w:val="Compact"/>
+              <w:jc w:val="left"/>
+            </w:pPr>
+            <w:r>
+              <w:t xml:space="preserve">Group 1 Treatment Days</w:t>
+            </w:r>
+          </w:p>
+        </w:tc>
+        <w:tc>
+          <w:p>
+            <w:pPr>
+              <w:pStyle w:val="Compact"/>
+              <w:jc w:val="right"/>
+            </w:pPr>
+            <w:r>
+              <w:t xml:space="preserve">2</w:t>
+            </w:r>
+          </w:p>
+        </w:tc>
+        <w:tc>
+          <w:p>
+            <w:pPr>
+              <w:pStyle w:val="Compact"/>
+              <w:jc w:val="right"/>
+            </w:pPr>
+            <w:r>
+              <w:t xml:space="preserve">0.6</w:t>
+            </w:r>
+          </w:p>
+        </w:tc>
+        <w:tc>
+          <w:p>
+            <w:pPr>
+              <w:pStyle w:val="Compact"/>
+              <w:jc w:val="right"/>
+            </w:pPr>
+            <w:r>
+              <w:t xml:space="preserve">0.1</w:t>
+            </w:r>
+          </w:p>
+        </w:tc>
+      </w:tr>
+    </w:tbl>
+    <w:p>
+      <w:pPr>
         <w:pStyle w:val="Heading1"/>
       </w:pPr>
       <w:bookmarkStart w:id="25" w:name="visual-displays-of-missingness"/>
       <w:r>
-        <w:t xml:space="preserve">5	Visual Displays of Missingness</w:t>
+        <w:t xml:space="preserve">Visual Displays of Missingness</w:t>
       </w:r>
       <w:bookmarkEnd w:id="25"/>
     </w:p>
@@ -4550,7 +5532,7 @@
       </w:pPr>
       <w:bookmarkStart w:id="26" w:name="aggregation-plots"/>
       <w:r>
-        <w:t xml:space="preserve">5.0.1	Aggregation Plots</w:t>
+        <w:t xml:space="preserve">Aggregation Plots</w:t>
       </w:r>
       <w:bookmarkEnd w:id="26"/>
     </w:p>
@@ -4580,7 +5562,7 @@
         <w:t xml:space="preserve"> </w:t>
       </w:r>
       <w:r>
-        <w:t xml:space="preserve">5.1</w:t>
+        <w:t xml:space="preserve">1</w:t>
       </w:r>
       <w:r>
         <w:t xml:space="preserve"> </w:t>
@@ -4610,7 +5592,7 @@
           <wp:inline>
             <wp:extent cx="5943600" cy="5943600"/>
             <wp:effectExtent b="0" l="0" r="0" t="0"/>
-            <wp:docPr descr="Figure 5.1:  Aggregation plot. This plot indicates the severity of missingness in the adolescent substance abuse intervention data (Tanner-Smith et al., 2016). Each row in the plot corresponds to a row in the data, and each column corresponds to a variable collected in the data. Missing cells in the data are indicated by a dark dash in plot. The legend shows the percent of cells in the data that contain missing values. The column labels show the precent of rows missing each variable in the data." title="" id="1" name="Picture"/>
+            <wp:docPr descr="Figure 1:  Aggregation plot. This plot indicates the severity of missingness in the adolescent substance abuse intervention data (Tanner-Smith et al., 2016). Each row in the plot corresponds to a row in the data, and each column corresponds to a variable collected in the data. Missing cells in the data are indicated by a dark dash in plot. The legend shows the percent of cells in the data that contain missing values. The column labels show the precent of rows missing each variable in the data." title="" id="1" name="Picture"/>
             <a:graphic>
               <a:graphicData uri="http://schemas.openxmlformats.org/drawingml/2006/picture">
                 <pic:pic>
@@ -4653,7 +5635,7 @@
         <w:pStyle w:val="ImageCaption"/>
       </w:pPr>
       <w:r>
-        <w:t xml:space="preserve">Figure 5.1:</w:t>
+        <w:t xml:space="preserve">Figure 1:</w:t>
       </w:r>
       <w:r>
         <w:t xml:space="preserve"> </w:t>
@@ -4685,7 +5667,7 @@
         <w:t xml:space="preserve"> </w:t>
       </w:r>
       <w:r>
-        <w:t xml:space="preserve">5.1</w:t>
+        <w:t xml:space="preserve">1</w:t>
       </w:r>
       <w:r>
         <w:t xml:space="preserve">).</w:t>
@@ -4706,7 +5688,7 @@
         <w:t xml:space="preserve"> </w:t>
       </w:r>
       <w:r>
-        <w:t xml:space="preserve">5.1</w:t>
+        <w:t xml:space="preserve">1</w:t>
       </w:r>
       <w:r>
         <w:t xml:space="preserve"> </w:t>
@@ -4750,7 +5732,7 @@
         <w:t xml:space="preserve"> </w:t>
       </w:r>
       <w:r>
-        <w:t xml:space="preserve">5.1</w:t>
+        <w:t xml:space="preserve">1</w:t>
       </w:r>
       <w:r>
         <w:t xml:space="preserve"> </w:t>
@@ -4774,7 +5756,7 @@
         <w:t xml:space="preserve"> </w:t>
       </w:r>
       <w:r>
-        <w:t xml:space="preserve">5.1</w:t>
+        <w:t xml:space="preserve">1</w:t>
       </w:r>
       <w:r>
         <w:t xml:space="preserve"> </w:t>
@@ -4786,7 +5768,7 @@
         <w:t xml:space="preserve"> </w:t>
       </w:r>
       <w:r>
-        <w:t xml:space="preserve">??</w:t>
+        <w:t xml:space="preserve">1</w:t>
       </w:r>
       <w:r>
         <w:t xml:space="preserve">.</w:t>
@@ -4798,7 +5780,7 @@
       </w:pPr>
       <w:bookmarkStart w:id="28" w:name="variable-missing-plots"/>
       <w:r>
-        <w:t xml:space="preserve">5.0.2	Variable Missing Plots</w:t>
+        <w:t xml:space="preserve">Variable Missing Plots</w:t>
       </w:r>
       <w:bookmarkEnd w:id="28"/>
     </w:p>
@@ -4828,7 +5810,7 @@
         <w:t xml:space="preserve"> </w:t>
       </w:r>
       <w:r>
-        <w:t xml:space="preserve">??</w:t>
+        <w:t xml:space="preserve">1</w:t>
       </w:r>
       <w:r>
         <w:t xml:space="preserve">.</w:t>
@@ -4851,7 +5833,7 @@
         <w:t xml:space="preserve"> </w:t>
       </w:r>
       <w:r>
-        <w:t xml:space="preserve">5.2</w:t>
+        <w:t xml:space="preserve">2</w:t>
       </w:r>
       <w:r>
         <w:t xml:space="preserve"> </w:t>
@@ -4897,7 +5879,7 @@
         <w:t xml:space="preserve"> </w:t>
       </w:r>
       <w:r>
-        <w:t xml:space="preserve">5.2</w:t>
+        <w:t xml:space="preserve">2</w:t>
       </w:r>
       <w:r>
         <w:t xml:space="preserve"> </w:t>
@@ -4927,7 +5909,7 @@
           <wp:inline>
             <wp:extent cx="5943600" cy="3343275"/>
             <wp:effectExtent b="0" l="0" r="0" t="0"/>
-            <wp:docPr descr="Figure 5.2:  Variable missing plot. This plot summaries missingness in variables, ordered by the percentage of missingness, in the adolescent substance abuse intervention data. Indicating that there are 10 variables with at least 10% of missing cases. This kind of visualization becomes relevant when deciding which variable to include in the analysis." title="" id="1" name="Picture"/>
+            <wp:docPr descr="Figure 2:  Variable missing plot. This plot summaries missingness in variables, ordered by the percentage of missingness, in the adolescent substance abuse intervention data. Indicating that there are 10 variables with at least 10% of missing cases. This kind of visualization becomes relevant when deciding which variable to include in the analysis." title="" id="1" name="Picture"/>
             <a:graphic>
               <a:graphicData uri="http://schemas.openxmlformats.org/drawingml/2006/picture">
                 <pic:pic>
@@ -4970,7 +5952,7 @@
         <w:pStyle w:val="ImageCaption"/>
       </w:pPr>
       <w:r>
-        <w:t xml:space="preserve">Figure 5.2:</w:t>
+        <w:t xml:space="preserve">Figure 2:</w:t>
       </w:r>
       <w:r>
         <w:t xml:space="preserve"> </w:t>
@@ -4997,7 +5979,7 @@
       </w:pPr>
       <w:bookmarkStart w:id="30" w:name="plots-for-missingness-patterns"/>
       <w:r>
-        <w:t xml:space="preserve">5.0.3	Plots for Missingness Patterns</w:t>
+        <w:t xml:space="preserve">Plots for Missingness Patterns</w:t>
       </w:r>
       <w:bookmarkEnd w:id="30"/>
     </w:p>
@@ -5125,7 +6107,7 @@
         <w:t xml:space="preserve"> </w:t>
       </w:r>
       <w:r>
-        <w:t xml:space="preserve">5.3</w:t>
+        <w:t xml:space="preserve">3</w:t>
       </w:r>
       <w:r>
         <w:t xml:space="preserve"> </w:t>
@@ -5149,7 +6131,7 @@
         <w:t xml:space="preserve"> </w:t>
       </w:r>
       <w:r>
-        <w:t xml:space="preserve">5.3</w:t>
+        <w:t xml:space="preserve">3</w:t>
       </w:r>
       <w:r>
         <w:t xml:space="preserve"> </w:t>
@@ -5185,7 +6167,7 @@
           <wp:inline>
             <wp:extent cx="5943600" cy="4572000"/>
             <wp:effectExtent b="0" l="0" r="0" t="0"/>
-            <wp:docPr descr="Figure 5.3:  Missingness patterns plot. This plot shows the pairwise correlation of missingnes for each variable in the data. Each tile refers to a pair of variables and is shaded according to the correlation." title="" id="1" name="Picture"/>
+            <wp:docPr descr="Figure 3:  Missingness patterns plot. This plot shows the pairwise correlation of missingnes for each variable in the data. Each tile refers to a pair of variables and is shaded according to the correlation." title="" id="1" name="Picture"/>
             <a:graphic>
               <a:graphicData uri="http://schemas.openxmlformats.org/drawingml/2006/picture">
                 <pic:pic>
@@ -5228,7 +6210,7 @@
         <w:pStyle w:val="ImageCaption"/>
       </w:pPr>
       <w:r>
-        <w:t xml:space="preserve">Figure 5.3:</w:t>
+        <w:t xml:space="preserve">Figure 3:</w:t>
       </w:r>
       <w:r>
         <w:t xml:space="preserve"> </w:t>
@@ -5272,7 +6254,7 @@
         <w:t xml:space="preserve"> </w:t>
       </w:r>
       <w:r>
-        <w:t xml:space="preserve">5.4</w:t>
+        <w:t xml:space="preserve">4</w:t>
       </w:r>
       <w:r>
         <w:t xml:space="preserve"> </w:t>
@@ -5293,7 +6275,7 @@
         <w:t xml:space="preserve"> </w:t>
       </w:r>
       <w:r>
-        <w:t xml:space="preserve">5.4</w:t>
+        <w:t xml:space="preserve">4</w:t>
       </w:r>
       <w:r>
         <w:t xml:space="preserve"> </w:t>
@@ -5317,7 +6299,7 @@
         <w:t xml:space="preserve"> </w:t>
       </w:r>
       <w:r>
-        <w:t xml:space="preserve">5.4</w:t>
+        <w:t xml:space="preserve">4</w:t>
       </w:r>
       <w:r>
         <w:t xml:space="preserve"> </w:t>
@@ -5337,7 +6319,7 @@
         <w:t xml:space="preserve"> </w:t>
       </w:r>
       <w:r>
-        <w:t xml:space="preserve">5.4</w:t>
+        <w:t xml:space="preserve">4</w:t>
       </w:r>
       <w:r>
         <w:t xml:space="preserve"> </w:t>
@@ -5405,7 +6387,7 @@
         <w:t xml:space="preserve"> </w:t>
       </w:r>
       <w:r>
-        <w:t xml:space="preserve">5.4</w:t>
+        <w:t xml:space="preserve">4</w:t>
       </w:r>
       <w:r>
         <w:t xml:space="preserve">, many rows are missing information about Group 2’s treatment, and several of those rows are also missing other variables, including variables that describe the demographics of the study participants.</w:t>
@@ -5420,7 +6402,7 @@
           <wp:inline>
             <wp:extent cx="5943600" cy="4592781"/>
             <wp:effectExtent b="0" l="0" r="0" t="0"/>
-            <wp:docPr descr="Figure 5.4:  Upset plot. This plot details those variables that are missing together. For instance, there are a large number of cases where group 2 level of care, number of sessions, treatment contact (hours per week) and duration of treatment (days) are missing together. This simple exploration provides valuable information for imputation." title="" id="1" name="Picture"/>
+            <wp:docPr descr="Figure 4:  Upset plot. This plot details those variables that are missing together. For instance, there are a large number of cases where group 2 level of care, number of sessions, treatment contact (hours per week) and duration of treatment (days) are missing together. This simple exploration provides valuable information for imputation." title="" id="1" name="Picture"/>
             <a:graphic>
               <a:graphicData uri="http://schemas.openxmlformats.org/drawingml/2006/picture">
                 <pic:pic>
@@ -5463,7 +6445,7 @@
         <w:pStyle w:val="ImageCaption"/>
       </w:pPr>
       <w:r>
-        <w:t xml:space="preserve">Figure 5.4:</w:t>
+        <w:t xml:space="preserve">Figure 4:</w:t>
       </w:r>
       <w:r>
         <w:t xml:space="preserve"> </w:t>
@@ -5490,7 +6472,7 @@
       </w:pPr>
       <w:bookmarkStart w:id="33" w:name="X095c69569103e9f6b43cded09f079ec0f651709"/>
       <w:r>
-        <w:t xml:space="preserve">5.0.4	Plots to Relate Missingness to Observed Values</w:t>
+        <w:t xml:space="preserve">Plots to Relate Missingness to Observed Values</w:t>
       </w:r>
       <w:bookmarkEnd w:id="33"/>
     </w:p>
@@ -5897,7 +6879,7 @@
         <w:t xml:space="preserve"> </w:t>
       </w:r>
       <w:r>
-        <w:t xml:space="preserve">5.5</w:t>
+        <w:t xml:space="preserve">5</w:t>
       </w:r>
       <w:r>
         <w:t xml:space="preserve"> </w:t>
@@ -5915,7 +6897,7 @@
         <w:t xml:space="preserve"> </w:t>
       </w:r>
       <w:r>
-        <w:t xml:space="preserve">5.5</w:t>
+        <w:t xml:space="preserve">5</w:t>
       </w:r>
       <w:r>
         <w:t xml:space="preserve"> </w:t>
@@ -5959,7 +6941,7 @@
         <w:t xml:space="preserve"> </w:t>
       </w:r>
       <w:r>
-        <w:t xml:space="preserve">5.5</w:t>
+        <w:t xml:space="preserve">5</w:t>
       </w:r>
       <w:r>
         <w:t xml:space="preserve"> </w:t>
@@ -6016,7 +6998,7 @@
           <wp:inline>
             <wp:extent cx="5943600" cy="4216149"/>
             <wp:effectExtent b="0" l="0" r="0" t="0"/>
-            <wp:docPr descr="Figure 5.5:  This plot shows the rate of missingness for each variable as a function of Group 1’s treatment location. Each column is broken down by where Group 1 received treatment (inpatient, outpatient, and continuing care). Each row represents another variable in the data. Tiles are shaded according the the fraction rows in the data for which each variable is missing for a given level of Group 1 treatment location." title="" id="1" name="Picture"/>
+            <wp:docPr descr="Figure 5:  This plot shows the rate of missingness for each variable as a function of Group 1’s treatment location. Each column is broken down by where Group 1 received treatment (inpatient, outpatient, and continuing care). Each row represents another variable in the data. Tiles are shaded according the the fraction rows in the data for which each variable is missing for a given level of Group 1 treatment location." title="" id="1" name="Picture"/>
             <a:graphic>
               <a:graphicData uri="http://schemas.openxmlformats.org/drawingml/2006/picture">
                 <pic:pic>
@@ -6059,7 +7041,7 @@
         <w:pStyle w:val="ImageCaption"/>
       </w:pPr>
       <w:r>
-        <w:t xml:space="preserve">Figure 5.5:</w:t>
+        <w:t xml:space="preserve">Figure 5:</w:t>
       </w:r>
       <w:r>
         <w:t xml:space="preserve"> </w:t>
@@ -6085,7 +7067,7 @@
         <w:t xml:space="preserve"> </w:t>
       </w:r>
       <w:r>
-        <w:t xml:space="preserve">5.6</w:t>
+        <w:t xml:space="preserve">6</w:t>
       </w:r>
       <w:r>
         <w:t xml:space="preserve">, which shows that missingness in several variables is also correlated with the venue of Group 2’s treatment.</w:t>
@@ -6100,7 +7082,7 @@
         <w:t xml:space="preserve"> </w:t>
       </w:r>
       <w:r>
-        <w:t xml:space="preserve">5.6</w:t>
+        <w:t xml:space="preserve">6</w:t>
       </w:r>
       <w:r>
         <w:t xml:space="preserve"> </w:t>
@@ -6133,7 +7115,7 @@
         <w:t xml:space="preserve"> </w:t>
       </w:r>
       <w:r>
-        <w:t xml:space="preserve">5.5</w:t>
+        <w:t xml:space="preserve">5</w:t>
       </w:r>
       <w:r>
         <w:t xml:space="preserve">, the</w:t>
@@ -6214,7 +7196,7 @@
         <w:t xml:space="preserve"> </w:t>
       </w:r>
       <w:r>
-        <w:t xml:space="preserve">5.6</w:t>
+        <w:t xml:space="preserve">6</w:t>
       </w:r>
       <w:r>
         <w:t xml:space="preserve">, which indicates that Group 2’s treatment location is missing, also confirms a notable missingness pattern identified in Figure</w:t>
@@ -6223,7 +7205,7 @@
         <w:t xml:space="preserve"> </w:t>
       </w:r>
       <w:r>
-        <w:t xml:space="preserve">5.4</w:t>
+        <w:t xml:space="preserve">4</w:t>
       </w:r>
       <w:r>
         <w:t xml:space="preserve">.</w:t>
@@ -6238,7 +7220,7 @@
         <w:t xml:space="preserve"> </w:t>
       </w:r>
       <w:r>
-        <w:t xml:space="preserve">5.6</w:t>
+        <w:t xml:space="preserve">6</w:t>
       </w:r>
       <w:r>
         <w:t xml:space="preserve"> </w:t>
@@ -6256,7 +7238,7 @@
           <wp:inline>
             <wp:extent cx="5943600" cy="4216149"/>
             <wp:effectExtent b="0" l="0" r="0" t="0"/>
-            <wp:docPr descr="Figure 5.6:  This plot shows the rate of missingness for each variable as a function of Group 2’s treatment location. Each column is broken down by where Group 2 received treatment (inpatient, outpatient, and continuing care). Each row represents another variable in the data. Tiles are shaded according the the fraction rows in the data for which each variable is missing for a given level of Group 2 treatment location." title="" id="1" name="Picture"/>
+            <wp:docPr descr="Figure 6:  This plot shows the rate of missingness for each variable as a function of Group 2’s treatment location. Each column is broken down by where Group 2 received treatment (inpatient, outpatient, and continuing care). Each row represents another variable in the data. Tiles are shaded according the the fraction rows in the data for which each variable is missing for a given level of Group 2 treatment location." title="" id="1" name="Picture"/>
             <a:graphic>
               <a:graphicData uri="http://schemas.openxmlformats.org/drawingml/2006/picture">
                 <pic:pic>
@@ -6299,7 +7281,7 @@
         <w:pStyle w:val="ImageCaption"/>
       </w:pPr>
       <w:r>
-        <w:t xml:space="preserve">Figure 5.6:</w:t>
+        <w:t xml:space="preserve">Figure 6:</w:t>
       </w:r>
       <w:r>
         <w:t xml:space="preserve"> </w:t>
@@ -6406,7 +7388,7 @@
         <w:t xml:space="preserve"> </w:t>
       </w:r>
       <w:r>
-        <w:t xml:space="preserve">5.7</w:t>
+        <w:t xml:space="preserve">7</w:t>
       </w:r>
       <w:r>
         <w:t xml:space="preserve"> </w:t>
@@ -6432,7 +7414,7 @@
         <w:t xml:space="preserve"> </w:t>
       </w:r>
       <w:r>
-        <w:t xml:space="preserve">5.7</w:t>
+        <w:t xml:space="preserve">7</w:t>
       </w:r>
       <w:r>
         <w:t xml:space="preserve">A, shows the relationship between the missingness in Group 1’s treatment intensity (in hours per week) and the distribution of effect estimates and standard errors.</w:t>
@@ -6464,7 +7446,7 @@
         <w:t xml:space="preserve"> </w:t>
       </w:r>
       <w:r>
-        <w:t xml:space="preserve">5.7</w:t>
+        <w:t xml:space="preserve">7</w:t>
       </w:r>
       <w:r>
         <w:t xml:space="preserve">A, we can see that effect estimates tend to be slightly smaller and have smaller standard errors when Group 1’s treatment intensity is missing than when it is observed.</w:t>
@@ -6487,7 +7469,7 @@
         <w:t xml:space="preserve"> </w:t>
       </w:r>
       <w:r>
-        <w:t xml:space="preserve">5.7</w:t>
+        <w:t xml:space="preserve">7</w:t>
       </w:r>
       <w:r>
         <w:t xml:space="preserve">B, which examines whether Group 1’s treatment duration (in days) is missing.</w:t>
@@ -6502,7 +7484,7 @@
         <w:t xml:space="preserve"> </w:t>
       </w:r>
       <w:r>
-        <w:t xml:space="preserve">5.7</w:t>
+        <w:t xml:space="preserve">7</w:t>
       </w:r>
       <w:r>
         <w:t xml:space="preserve">B shows that effect estimates for which Group 1’s treatment duration is missing tend to be larger and have larger standard errors than effects for which treatment duration is reported.</w:t>
@@ -6517,7 +7499,7 @@
         <w:t xml:space="preserve"> </w:t>
       </w:r>
       <w:r>
-        <w:t xml:space="preserve">5.7</w:t>
+        <w:t xml:space="preserve">7</w:t>
       </w:r>
       <w:r>
         <w:t xml:space="preserve"> </w:t>
@@ -6535,7 +7517,7 @@
           <wp:inline>
             <wp:extent cx="5943600" cy="4953000"/>
             <wp:effectExtent b="0" l="0" r="0" t="0"/>
-            <wp:docPr descr="Figure 5.7:  Comparative density plot. This figure compares the distribution of effect size estimates and standard errors for when various covariates regarding Group 1 are observed versus missing. Plot (A) compares the distribution effect size estimates and standard erors for when Group 1 treatment intensity (hours per week) is missing versus observed. Plot (B) compares the distributions for when Group 1 treatment duration (in days) is observed versus missing." title="" id="1" name="Picture"/>
+            <wp:docPr descr="Figure 7:  Comparative density plot. This figure compares the distribution of effect size estimates and standard errors for when various covariates regarding Group 1 are observed versus missing. Plot (A) compares the distribution effect size estimates and standard erors for when Group 1 treatment intensity (hours per week) is missing versus observed. Plot (B) compares the distributions for when Group 1 treatment duration (in days) is observed versus missing." title="" id="1" name="Picture"/>
             <a:graphic>
               <a:graphicData uri="http://schemas.openxmlformats.org/drawingml/2006/picture">
                 <pic:pic>
@@ -6578,7 +7560,7 @@
         <w:pStyle w:val="ImageCaption"/>
       </w:pPr>
       <w:r>
-        <w:t xml:space="preserve">Figure 5.7:</w:t>
+        <w:t xml:space="preserve">Figure 7:</w:t>
       </w:r>
       <w:r>
         <w:t xml:space="preserve"> </w:t>
@@ -6610,7 +7592,7 @@
         <w:t xml:space="preserve"> </w:t>
       </w:r>
       <w:r>
-        <w:t xml:space="preserve">5.8</w:t>
+        <w:t xml:space="preserve">8</w:t>
       </w:r>
       <w:r>
         <w:t xml:space="preserve"> </w:t>
@@ -6628,7 +7610,7 @@
         <w:t xml:space="preserve"> </w:t>
       </w:r>
       <w:r>
-        <w:t xml:space="preserve">5.8</w:t>
+        <w:t xml:space="preserve">8</w:t>
       </w:r>
       <w:r>
         <w:t xml:space="preserve">A shows that when Group 2’s treatment intensity is observed, effect sizes and standard errors are slightly smaller than when Group 2’s treatment intensity is missing.</w:t>
@@ -6643,7 +7625,7 @@
         <w:t xml:space="preserve"> </w:t>
       </w:r>
       <w:r>
-        <w:t xml:space="preserve">5.8</w:t>
+        <w:t xml:space="preserve">8</w:t>
       </w:r>
       <w:r>
         <w:t xml:space="preserve">B suggests that effect estimates and standard errors are slightly smaller when Group 2’s treatment duration is observed compared to when it is missing.</w:t>
@@ -6658,7 +7640,7 @@
         <w:t xml:space="preserve"> </w:t>
       </w:r>
       <w:r>
-        <w:t xml:space="preserve">5.7</w:t>
+        <w:t xml:space="preserve">7</w:t>
       </w:r>
       <w:r>
         <w:t xml:space="preserve"> </w:t>
@@ -6670,7 +7652,7 @@
         <w:t xml:space="preserve"> </w:t>
       </w:r>
       <w:r>
-        <w:t xml:space="preserve">5.8</w:t>
+        <w:t xml:space="preserve">8</w:t>
       </w:r>
       <w:r>
         <w:t xml:space="preserve"> </w:t>
@@ -6694,7 +7676,7 @@
           <wp:inline>
             <wp:extent cx="5943600" cy="4953000"/>
             <wp:effectExtent b="0" l="0" r="0" t="0"/>
-            <wp:docPr descr="Figure 5.8:  Comparative density plot. This figure compares the distribution of effect size estimates and standard errors for when various covariates regarding Group 2 are observed versus missing. Plot (A) compares the distribution effect size estimates and standard erors for when Group 2 treatment intensity (hours per week) is missing versus observed. Plot (B) compares the distributions for when Group 2 treatment duration (in days) is observed versus missing." title="" id="1" name="Picture"/>
+            <wp:docPr descr="Figure 8:  Comparative density plot. This figure compares the distribution of effect size estimates and standard errors for when various covariates regarding Group 2 are observed versus missing. Plot (A) compares the distribution effect size estimates and standard erors for when Group 2 treatment intensity (hours per week) is missing versus observed. Plot (B) compares the distributions for when Group 2 treatment duration (in days) is observed versus missing." title="" id="1" name="Picture"/>
             <a:graphic>
               <a:graphicData uri="http://schemas.openxmlformats.org/drawingml/2006/picture">
                 <pic:pic>
@@ -6737,7 +7719,7 @@
         <w:pStyle w:val="ImageCaption"/>
       </w:pPr>
       <w:r>
-        <w:t xml:space="preserve">Figure 5.8:</w:t>
+        <w:t xml:space="preserve">Figure 8:</w:t>
       </w:r>
       <w:r>
         <w:t xml:space="preserve"> </w:t>
@@ -6764,7 +7746,7 @@
       </w:pPr>
       <w:bookmarkStart w:id="38" w:name="discussion"/>
       <w:r>
-        <w:t xml:space="preserve">6	Discussion</w:t>
+        <w:t xml:space="preserve">Discussion</w:t>
       </w:r>
       <w:bookmarkEnd w:id="38"/>
     </w:p>
@@ -7060,7 +8042,7 @@
       </w:pPr>
       <w:bookmarkStart w:id="39" w:name="acknowledgements"/>
       <w:r>
-        <w:t xml:space="preserve">7	Acknowledgements</w:t>
+        <w:t xml:space="preserve">Acknowledgements</w:t>
       </w:r>
       <w:bookmarkEnd w:id="39"/>
     </w:p>
@@ -7083,7 +8065,7 @@
       </w:pPr>
       <w:bookmarkStart w:id="40" w:name="references"/>
       <w:r>
-        <w:t xml:space="preserve">8	References</w:t>
+        <w:t xml:space="preserve">References</w:t>
       </w:r>
       <w:bookmarkEnd w:id="40"/>
     </w:p>

</xml_diff>